<commit_message>
added the correct data to the database and fix bug
</commit_message>
<xml_diff>
--- a/shablon/student/shablon/practice_diary_template.docx
+++ b/shablon/student/shablon/practice_diary_template.docx
@@ -308,6 +308,7 @@
           </w:tcPr>
           <w:p>
             <w:pPr>
+              <w:jc w:val="center"/>
               <w:rPr>
                 <w:rFonts w:ascii="Times New Roman" w:eastAsia="Calibri" w:hAnsi="Times New Roman"/>
                 <w:sz w:val="28"/>
@@ -443,6 +444,7 @@
           </w:tcPr>
           <w:p>
             <w:pPr>
+              <w:jc w:val="center"/>
               <w:rPr>
                 <w:rFonts w:ascii="Times New Roman" w:eastAsia="Calibri" w:hAnsi="Times New Roman"/>
                 <w:sz w:val="28"/>
@@ -512,6 +514,7 @@
           </w:tcPr>
           <w:p>
             <w:pPr>
+              <w:jc w:val="center"/>
               <w:rPr>
                 <w:rFonts w:ascii="Times New Roman" w:eastAsia="Calibri" w:hAnsi="Times New Roman"/>
                 <w:sz w:val="28"/>
@@ -563,6 +566,7 @@
           </w:tcPr>
           <w:p>
             <w:pPr>
+              <w:jc w:val="center"/>
               <w:rPr>
                 <w:rFonts w:ascii="Times New Roman" w:eastAsia="Calibri" w:hAnsi="Times New Roman"/>
                 <w:sz w:val="28"/>
@@ -643,8 +647,8 @@
       </w:tblPr>
       <w:tblGrid>
         <w:gridCol w:w="3956"/>
-        <w:gridCol w:w="1503"/>
-        <w:gridCol w:w="4112"/>
+        <w:gridCol w:w="2250"/>
+        <w:gridCol w:w="3365"/>
       </w:tblGrid>
       <w:tr>
         <w:tc>
@@ -771,6 +775,7 @@
           </w:tcPr>
           <w:p>
             <w:pPr>
+              <w:jc w:val="center"/>
               <w:rPr>
                 <w:rFonts w:ascii="Times New Roman" w:eastAsia="Calibri" w:hAnsi="Times New Roman"/>
                 <w:sz w:val="28"/>
@@ -783,7 +788,7 @@
                 <w:rFonts w:ascii="Times New Roman" w:eastAsia="Calibri" w:hAnsi="Times New Roman"/>
                 <w:sz w:val="28"/>
                 <w:szCs w:val="28"/>
-                <w:lang w:val="en-US" w:eastAsia="en-US"/>
+                <w:lang w:eastAsia="en-US"/>
               </w:rPr>
               <w:t>/</w:t>
             </w:r>
@@ -794,25 +799,7 @@
                 <w:szCs w:val="28"/>
                 <w:lang w:val="en-US" w:eastAsia="en-US"/>
               </w:rPr>
-              <w:t>{{ practice.fio_supervisor_company }}</w:t>
-            </w:r>
-            <w:r>
-              <w:rPr>
-                <w:rFonts w:ascii="Times New Roman" w:eastAsia="Calibri" w:hAnsi="Times New Roman"/>
-                <w:sz w:val="28"/>
-                <w:szCs w:val="28"/>
-                <w:lang w:val="en-US" w:eastAsia="en-US"/>
-              </w:rPr>
-              <w:t xml:space="preserve">., </w:t>
-            </w:r>
-            <w:r>
-              <w:rPr>
-                <w:rFonts w:ascii="Times New Roman" w:eastAsia="Calibri" w:hAnsi="Times New Roman"/>
-                <w:sz w:val="28"/>
-                <w:szCs w:val="28"/>
-                <w:lang w:val="en-US" w:eastAsia="en-US"/>
-              </w:rPr>
-              <w:t>{{ practice.post_supervisor_company }}</w:t>
+              <w:t>{{ practice.supervisor_practice }}</w:t>
             </w:r>
           </w:p>
         </w:tc>
@@ -1083,6 +1070,7 @@
           </w:tcPr>
           <w:p>
             <w:pPr>
+              <w:jc w:val="center"/>
               <w:rPr>
                 <w:rFonts w:ascii="Times New Roman" w:eastAsia="Calibri" w:hAnsi="Times New Roman"/>
                 <w:sz w:val="28"/>
@@ -1559,143 +1547,690 @@
         <w:t>Общие сведения</w:t>
       </w:r>
     </w:p>
-    <w:p>
-      <w:pPr>
-        <w:tabs>
-          <w:tab w:val="right" w:pos="6120"/>
-        </w:tabs>
-        <w:spacing w:after="0" w:line="240" w:lineRule="auto"/>
-        <w:ind w:left="720"/>
-        <w:contextualSpacing/>
-        <w:jc w:val="both"/>
-        <w:rPr>
-          <w:rFonts w:ascii="Times New Roman" w:hAnsi="Times New Roman"/>
-          <w:sz w:val="24"/>
-          <w:szCs w:val="24"/>
-        </w:rPr>
-      </w:pPr>
-      <w:r>
-        <w:rPr>
-          <w:rFonts w:ascii="Times New Roman" w:hAnsi="Times New Roman"/>
-          <w:sz w:val="24"/>
-          <w:szCs w:val="24"/>
-        </w:rPr>
-        <w:t>Фамилия, имя, отчество студента__________________________________________</w:t>
-      </w:r>
-    </w:p>
-    <w:p>
-      <w:pPr>
-        <w:tabs>
-          <w:tab w:val="right" w:pos="6120"/>
-        </w:tabs>
-        <w:spacing w:after="0" w:line="240" w:lineRule="auto"/>
-        <w:ind w:left="720"/>
-        <w:contextualSpacing/>
-        <w:jc w:val="both"/>
-        <w:rPr>
-          <w:rFonts w:ascii="Times New Roman" w:hAnsi="Times New Roman"/>
-          <w:sz w:val="24"/>
-          <w:szCs w:val="24"/>
-        </w:rPr>
-      </w:pPr>
-      <w:r>
-        <w:rPr>
-          <w:rFonts w:ascii="Times New Roman" w:hAnsi="Times New Roman"/>
-          <w:sz w:val="24"/>
-          <w:szCs w:val="24"/>
-        </w:rPr>
-        <w:t>Институт______________________________________________________________</w:t>
-      </w:r>
-    </w:p>
-    <w:p>
-      <w:pPr>
-        <w:tabs>
-          <w:tab w:val="right" w:pos="6120"/>
-        </w:tabs>
-        <w:spacing w:after="0" w:line="240" w:lineRule="auto"/>
-        <w:ind w:left="720"/>
-        <w:contextualSpacing/>
-        <w:jc w:val="both"/>
-        <w:rPr>
-          <w:rFonts w:ascii="Times New Roman" w:hAnsi="Times New Roman"/>
-          <w:sz w:val="24"/>
-          <w:szCs w:val="24"/>
-        </w:rPr>
-      </w:pPr>
-      <w:r>
-        <w:rPr>
-          <w:rFonts w:ascii="Times New Roman" w:hAnsi="Times New Roman"/>
-          <w:sz w:val="24"/>
-          <w:szCs w:val="24"/>
-        </w:rPr>
-        <w:t>Курс</w:t>
-      </w:r>
-      <w:r>
-        <w:rPr>
-          <w:rFonts w:ascii="Times New Roman" w:hAnsi="Times New Roman"/>
-          <w:spacing w:val="-2"/>
-          <w:sz w:val="24"/>
-          <w:szCs w:val="24"/>
-        </w:rPr>
-        <w:t xml:space="preserve">__________________________ </w:t>
-      </w:r>
-      <w:r>
-        <w:rPr>
-          <w:rFonts w:ascii="Times New Roman" w:hAnsi="Times New Roman"/>
-          <w:sz w:val="24"/>
-          <w:szCs w:val="24"/>
-        </w:rPr>
-        <w:t>Группа №_______________________________</w:t>
-      </w:r>
-    </w:p>
-    <w:p>
-      <w:pPr>
-        <w:tabs>
-          <w:tab w:val="right" w:pos="6120"/>
-        </w:tabs>
-        <w:spacing w:after="0" w:line="240" w:lineRule="auto"/>
-        <w:ind w:left="720"/>
-        <w:contextualSpacing/>
-        <w:jc w:val="both"/>
-        <w:rPr>
-          <w:rFonts w:ascii="Times New Roman" w:hAnsi="Times New Roman"/>
-          <w:sz w:val="24"/>
-          <w:szCs w:val="24"/>
-        </w:rPr>
-      </w:pPr>
-      <w:r>
-        <w:rPr>
-          <w:rFonts w:ascii="Times New Roman" w:hAnsi="Times New Roman"/>
-          <w:sz w:val="24"/>
-          <w:szCs w:val="24"/>
-        </w:rPr>
-        <w:t>Место практики_________________________________________________________</w:t>
-      </w:r>
-    </w:p>
-    <w:p>
-      <w:pPr>
-        <w:tabs>
-          <w:tab w:val="right" w:pos="6120"/>
-        </w:tabs>
-        <w:spacing w:after="0" w:line="240" w:lineRule="auto"/>
-        <w:ind w:left="720"/>
-        <w:contextualSpacing/>
-        <w:jc w:val="both"/>
-        <w:rPr>
-          <w:rFonts w:ascii="Times New Roman" w:hAnsi="Times New Roman"/>
-          <w:sz w:val="24"/>
-          <w:szCs w:val="24"/>
-        </w:rPr>
-      </w:pPr>
-      <w:r>
-        <w:rPr>
-          <w:rFonts w:ascii="Times New Roman" w:hAnsi="Times New Roman"/>
-          <w:sz w:val="24"/>
-          <w:szCs w:val="24"/>
-        </w:rPr>
-        <w:t>Сроки практики_________________________________________________________</w:t>
-      </w:r>
-    </w:p>
+    <w:tbl>
+      <w:tblPr>
+        <w:tblStyle w:val="a3"/>
+        <w:tblW w:w="0" w:type="auto"/>
+        <w:tblInd w:w="720" w:type="dxa"/>
+        <w:tblBorders>
+          <w:top w:val="none" w:sz="0" w:space="0" w:color="auto"/>
+          <w:left w:val="none" w:sz="0" w:space="0" w:color="auto"/>
+          <w:bottom w:val="none" w:sz="0" w:space="0" w:color="auto"/>
+          <w:right w:val="none" w:sz="0" w:space="0" w:color="auto"/>
+          <w:insideH w:val="none" w:sz="0" w:space="0" w:color="auto"/>
+          <w:insideV w:val="none" w:sz="0" w:space="0" w:color="auto"/>
+        </w:tblBorders>
+        <w:tblLayout w:type="fixed"/>
+        <w:tblLook w:val="04A0" w:firstRow="1" w:lastRow="0" w:firstColumn="1" w:lastColumn="0" w:noHBand="0" w:noVBand="1"/>
+      </w:tblPr>
+      <w:tblGrid>
+        <w:gridCol w:w="723"/>
+        <w:gridCol w:w="508"/>
+        <w:gridCol w:w="709"/>
+        <w:gridCol w:w="1843"/>
+        <w:gridCol w:w="1275"/>
+        <w:gridCol w:w="3793"/>
+      </w:tblGrid>
+      <w:tr>
+        <w:tc>
+          <w:tcPr>
+            <w:tcW w:w="1231" w:type="dxa"/>
+            <w:gridSpan w:val="2"/>
+          </w:tcPr>
+          <w:p>
+            <w:pPr>
+              <w:tabs>
+                <w:tab w:val="right" w:pos="6120"/>
+              </w:tabs>
+              <w:contextualSpacing/>
+              <w:jc w:val="both"/>
+              <w:rPr>
+                <w:rFonts w:ascii="Times New Roman" w:hAnsi="Times New Roman"/>
+                <w:sz w:val="24"/>
+                <w:szCs w:val="24"/>
+              </w:rPr>
+            </w:pPr>
+            <w:r>
+              <w:rPr>
+                <w:rFonts w:ascii="Times New Roman" w:hAnsi="Times New Roman"/>
+                <w:sz w:val="24"/>
+                <w:szCs w:val="24"/>
+              </w:rPr>
+              <w:t>Институ</w:t>
+            </w:r>
+            <w:r>
+              <w:rPr>
+                <w:rFonts w:ascii="Times New Roman" w:hAnsi="Times New Roman"/>
+                <w:sz w:val="24"/>
+                <w:szCs w:val="24"/>
+              </w:rPr>
+              <w:t>т</w:t>
+            </w:r>
+          </w:p>
+        </w:tc>
+        <w:tc>
+          <w:tcPr>
+            <w:tcW w:w="7620" w:type="dxa"/>
+            <w:gridSpan w:val="4"/>
+            <w:tcBorders>
+              <w:bottom w:val="single" w:sz="4" w:space="0" w:color="auto"/>
+            </w:tcBorders>
+          </w:tcPr>
+          <w:p>
+            <w:pPr>
+              <w:tabs>
+                <w:tab w:val="right" w:pos="6120"/>
+              </w:tabs>
+              <w:contextualSpacing/>
+              <w:jc w:val="center"/>
+              <w:rPr>
+                <w:rFonts w:ascii="Times New Roman" w:hAnsi="Times New Roman"/>
+                <w:sz w:val="24"/>
+                <w:szCs w:val="24"/>
+                <w:lang w:val="en-US"/>
+              </w:rPr>
+            </w:pPr>
+            <w:r>
+              <w:rPr>
+                <w:rFonts w:ascii="Times New Roman" w:hAnsi="Times New Roman"/>
+                <w:sz w:val="24"/>
+                <w:szCs w:val="24"/>
+                <w:lang w:val="en-US"/>
+              </w:rPr>
+              <w:t xml:space="preserve">{{ </w:t>
+            </w:r>
+            <w:r>
+              <w:rPr>
+                <w:rFonts w:ascii="Times New Roman" w:hAnsi="Times New Roman"/>
+                <w:sz w:val="24"/>
+                <w:szCs w:val="24"/>
+                <w:lang w:val="en-US"/>
+              </w:rPr>
+              <w:t>practice</w:t>
+            </w:r>
+            <w:r>
+              <w:rPr>
+                <w:rFonts w:ascii="Times New Roman" w:hAnsi="Times New Roman"/>
+                <w:sz w:val="24"/>
+                <w:szCs w:val="24"/>
+                <w:lang w:val="en-US"/>
+              </w:rPr>
+              <w:t>_</w:t>
+            </w:r>
+            <w:r>
+              <w:rPr>
+                <w:rFonts w:ascii="Times New Roman" w:hAnsi="Times New Roman"/>
+                <w:sz w:val="24"/>
+                <w:szCs w:val="24"/>
+                <w:lang w:val="en-US"/>
+              </w:rPr>
+              <w:t>student</w:t>
+            </w:r>
+            <w:r>
+              <w:rPr>
+                <w:rFonts w:ascii="Times New Roman" w:hAnsi="Times New Roman"/>
+                <w:sz w:val="24"/>
+                <w:szCs w:val="24"/>
+                <w:lang w:val="en-US"/>
+              </w:rPr>
+              <w:t>.</w:t>
+            </w:r>
+            <w:r>
+              <w:rPr>
+                <w:rFonts w:ascii="Times New Roman" w:hAnsi="Times New Roman"/>
+                <w:sz w:val="24"/>
+                <w:szCs w:val="24"/>
+                <w:lang w:val="en-US"/>
+              </w:rPr>
+              <w:t>student</w:t>
+            </w:r>
+            <w:r>
+              <w:rPr>
+                <w:rFonts w:ascii="Times New Roman" w:hAnsi="Times New Roman"/>
+                <w:sz w:val="24"/>
+                <w:szCs w:val="24"/>
+                <w:lang w:val="en-US"/>
+              </w:rPr>
+              <w:t>.</w:t>
+            </w:r>
+            <w:r>
+              <w:rPr>
+                <w:rFonts w:ascii="Times New Roman" w:hAnsi="Times New Roman"/>
+                <w:sz w:val="24"/>
+                <w:szCs w:val="24"/>
+                <w:lang w:val="en-US"/>
+              </w:rPr>
+              <w:t>group</w:t>
+            </w:r>
+            <w:r>
+              <w:rPr>
+                <w:rFonts w:ascii="Times New Roman" w:hAnsi="Times New Roman"/>
+                <w:sz w:val="24"/>
+                <w:szCs w:val="24"/>
+                <w:lang w:val="en-US"/>
+              </w:rPr>
+              <w:t>.</w:t>
+            </w:r>
+            <w:r>
+              <w:rPr>
+                <w:rFonts w:ascii="Times New Roman" w:hAnsi="Times New Roman"/>
+                <w:sz w:val="24"/>
+                <w:szCs w:val="24"/>
+                <w:lang w:val="en-US"/>
+              </w:rPr>
+              <w:t>direction_of_training.</w:t>
+            </w:r>
+            <w:r>
+              <w:rPr>
+                <w:rFonts w:ascii="Times New Roman" w:hAnsi="Times New Roman"/>
+                <w:sz w:val="24"/>
+                <w:szCs w:val="24"/>
+                <w:lang w:val="en-US"/>
+              </w:rPr>
+              <w:t>institute }}</w:t>
+            </w:r>
+          </w:p>
+        </w:tc>
+      </w:tr>
+      <w:tr>
+        <w:tc>
+          <w:tcPr>
+            <w:tcW w:w="723" w:type="dxa"/>
+          </w:tcPr>
+          <w:p>
+            <w:pPr>
+              <w:tabs>
+                <w:tab w:val="right" w:pos="6120"/>
+              </w:tabs>
+              <w:contextualSpacing/>
+              <w:jc w:val="both"/>
+              <w:rPr>
+                <w:rFonts w:ascii="Times New Roman" w:hAnsi="Times New Roman"/>
+                <w:sz w:val="24"/>
+                <w:szCs w:val="24"/>
+                <w:lang w:val="en-US"/>
+              </w:rPr>
+            </w:pPr>
+            <w:r>
+              <w:rPr>
+                <w:rFonts w:ascii="Times New Roman" w:hAnsi="Times New Roman"/>
+                <w:sz w:val="24"/>
+                <w:szCs w:val="24"/>
+              </w:rPr>
+              <w:t>Курс</w:t>
+            </w:r>
+          </w:p>
+        </w:tc>
+        <w:tc>
+          <w:tcPr>
+            <w:tcW w:w="3060" w:type="dxa"/>
+            <w:gridSpan w:val="3"/>
+            <w:tcBorders>
+              <w:bottom w:val="single" w:sz="4" w:space="0" w:color="auto"/>
+            </w:tcBorders>
+          </w:tcPr>
+          <w:p>
+            <w:pPr>
+              <w:tabs>
+                <w:tab w:val="right" w:pos="6120"/>
+              </w:tabs>
+              <w:contextualSpacing/>
+              <w:jc w:val="center"/>
+              <w:rPr>
+                <w:rFonts w:ascii="Times New Roman" w:hAnsi="Times New Roman"/>
+                <w:sz w:val="24"/>
+                <w:szCs w:val="24"/>
+                <w:lang w:val="en-US"/>
+              </w:rPr>
+            </w:pPr>
+            <w:r>
+              <w:rPr>
+                <w:rFonts w:ascii="Times New Roman" w:hAnsi="Times New Roman"/>
+                <w:sz w:val="24"/>
+                <w:szCs w:val="24"/>
+                <w:lang w:val="en-US"/>
+              </w:rPr>
+              <w:t xml:space="preserve">{{ </w:t>
+            </w:r>
+            <w:r>
+              <w:rPr>
+                <w:rFonts w:ascii="Times New Roman" w:hAnsi="Times New Roman"/>
+                <w:sz w:val="24"/>
+                <w:szCs w:val="24"/>
+                <w:lang w:val="en-US"/>
+              </w:rPr>
+              <w:t>practice</w:t>
+            </w:r>
+            <w:r>
+              <w:rPr>
+                <w:rFonts w:ascii="Times New Roman" w:hAnsi="Times New Roman"/>
+                <w:sz w:val="24"/>
+                <w:szCs w:val="24"/>
+                <w:lang w:val="en-US"/>
+              </w:rPr>
+              <w:t>_</w:t>
+            </w:r>
+            <w:r>
+              <w:rPr>
+                <w:rFonts w:ascii="Times New Roman" w:hAnsi="Times New Roman"/>
+                <w:sz w:val="24"/>
+                <w:szCs w:val="24"/>
+                <w:lang w:val="en-US"/>
+              </w:rPr>
+              <w:t>student</w:t>
+            </w:r>
+            <w:r>
+              <w:rPr>
+                <w:rFonts w:ascii="Times New Roman" w:hAnsi="Times New Roman"/>
+                <w:sz w:val="24"/>
+                <w:szCs w:val="24"/>
+                <w:lang w:val="en-US"/>
+              </w:rPr>
+              <w:t>.</w:t>
+            </w:r>
+            <w:r>
+              <w:rPr>
+                <w:rFonts w:ascii="Times New Roman" w:hAnsi="Times New Roman"/>
+                <w:sz w:val="24"/>
+                <w:szCs w:val="24"/>
+                <w:lang w:val="en-US"/>
+              </w:rPr>
+              <w:t>student</w:t>
+            </w:r>
+            <w:r>
+              <w:rPr>
+                <w:rFonts w:ascii="Times New Roman" w:hAnsi="Times New Roman"/>
+                <w:sz w:val="24"/>
+                <w:szCs w:val="24"/>
+                <w:lang w:val="en-US"/>
+              </w:rPr>
+              <w:t>.</w:t>
+            </w:r>
+            <w:r>
+              <w:rPr>
+                <w:rFonts w:ascii="Times New Roman" w:hAnsi="Times New Roman"/>
+                <w:sz w:val="24"/>
+                <w:szCs w:val="24"/>
+                <w:lang w:val="en-US"/>
+              </w:rPr>
+              <w:t>group</w:t>
+            </w:r>
+            <w:r>
+              <w:rPr>
+                <w:rFonts w:ascii="Times New Roman" w:hAnsi="Times New Roman"/>
+                <w:sz w:val="24"/>
+                <w:szCs w:val="24"/>
+                <w:lang w:val="en-US"/>
+              </w:rPr>
+              <w:t>.</w:t>
+            </w:r>
+            <w:r>
+              <w:rPr>
+                <w:rFonts w:ascii="Times New Roman" w:hAnsi="Times New Roman"/>
+                <w:sz w:val="24"/>
+                <w:szCs w:val="24"/>
+                <w:lang w:val="en-US"/>
+              </w:rPr>
+              <w:t>year</w:t>
+            </w:r>
+            <w:r>
+              <w:rPr>
+                <w:rFonts w:ascii="Times New Roman" w:hAnsi="Times New Roman"/>
+                <w:sz w:val="24"/>
+                <w:szCs w:val="24"/>
+                <w:lang w:val="en-US"/>
+              </w:rPr>
+              <w:t xml:space="preserve"> }}</w:t>
+            </w:r>
+          </w:p>
+        </w:tc>
+        <w:tc>
+          <w:tcPr>
+            <w:tcW w:w="1275" w:type="dxa"/>
+          </w:tcPr>
+          <w:p>
+            <w:pPr>
+              <w:tabs>
+                <w:tab w:val="right" w:pos="6120"/>
+              </w:tabs>
+              <w:contextualSpacing/>
+              <w:jc w:val="both"/>
+              <w:rPr>
+                <w:rFonts w:ascii="Times New Roman" w:hAnsi="Times New Roman"/>
+                <w:sz w:val="24"/>
+                <w:szCs w:val="24"/>
+                <w:lang w:val="en-US"/>
+              </w:rPr>
+            </w:pPr>
+            <w:r>
+              <w:rPr>
+                <w:rFonts w:ascii="Times New Roman" w:hAnsi="Times New Roman"/>
+                <w:sz w:val="24"/>
+                <w:szCs w:val="24"/>
+              </w:rPr>
+              <w:t>Группа</w:t>
+            </w:r>
+            <w:r>
+              <w:rPr>
+                <w:rFonts w:ascii="Times New Roman" w:hAnsi="Times New Roman"/>
+                <w:sz w:val="24"/>
+                <w:szCs w:val="24"/>
+                <w:lang w:val="en-US"/>
+              </w:rPr>
+              <w:t xml:space="preserve"> №</w:t>
+            </w:r>
+          </w:p>
+        </w:tc>
+        <w:tc>
+          <w:tcPr>
+            <w:tcW w:w="3793" w:type="dxa"/>
+            <w:tcBorders>
+              <w:bottom w:val="single" w:sz="4" w:space="0" w:color="auto"/>
+            </w:tcBorders>
+          </w:tcPr>
+          <w:p>
+            <w:pPr>
+              <w:tabs>
+                <w:tab w:val="right" w:pos="6120"/>
+              </w:tabs>
+              <w:contextualSpacing/>
+              <w:jc w:val="center"/>
+              <w:rPr>
+                <w:rFonts w:ascii="Times New Roman" w:hAnsi="Times New Roman"/>
+                <w:sz w:val="24"/>
+                <w:szCs w:val="24"/>
+                <w:lang w:val="en-US"/>
+              </w:rPr>
+            </w:pPr>
+            <w:r>
+              <w:rPr>
+                <w:rFonts w:ascii="Times New Roman" w:hAnsi="Times New Roman"/>
+                <w:sz w:val="24"/>
+                <w:szCs w:val="24"/>
+                <w:lang w:val="en-US"/>
+              </w:rPr>
+              <w:t xml:space="preserve">{{ </w:t>
+            </w:r>
+            <w:r>
+              <w:rPr>
+                <w:rFonts w:ascii="Times New Roman" w:hAnsi="Times New Roman"/>
+                <w:sz w:val="24"/>
+                <w:szCs w:val="24"/>
+                <w:lang w:val="en-US"/>
+              </w:rPr>
+              <w:t>practice</w:t>
+            </w:r>
+            <w:r>
+              <w:rPr>
+                <w:rFonts w:ascii="Times New Roman" w:hAnsi="Times New Roman"/>
+                <w:sz w:val="24"/>
+                <w:szCs w:val="24"/>
+                <w:lang w:val="en-US"/>
+              </w:rPr>
+              <w:t>_</w:t>
+            </w:r>
+            <w:r>
+              <w:rPr>
+                <w:rFonts w:ascii="Times New Roman" w:hAnsi="Times New Roman"/>
+                <w:sz w:val="24"/>
+                <w:szCs w:val="24"/>
+                <w:lang w:val="en-US"/>
+              </w:rPr>
+              <w:t>student</w:t>
+            </w:r>
+            <w:r>
+              <w:rPr>
+                <w:rFonts w:ascii="Times New Roman" w:hAnsi="Times New Roman"/>
+                <w:sz w:val="24"/>
+                <w:szCs w:val="24"/>
+                <w:lang w:val="en-US"/>
+              </w:rPr>
+              <w:t>.</w:t>
+            </w:r>
+            <w:r>
+              <w:rPr>
+                <w:rFonts w:ascii="Times New Roman" w:hAnsi="Times New Roman"/>
+                <w:sz w:val="24"/>
+                <w:szCs w:val="24"/>
+                <w:lang w:val="en-US"/>
+              </w:rPr>
+              <w:t>student</w:t>
+            </w:r>
+            <w:r>
+              <w:rPr>
+                <w:rFonts w:ascii="Times New Roman" w:hAnsi="Times New Roman"/>
+                <w:sz w:val="24"/>
+                <w:szCs w:val="24"/>
+                <w:lang w:val="en-US"/>
+              </w:rPr>
+              <w:t>.</w:t>
+            </w:r>
+            <w:r>
+              <w:rPr>
+                <w:rFonts w:ascii="Times New Roman" w:hAnsi="Times New Roman"/>
+                <w:sz w:val="24"/>
+                <w:szCs w:val="24"/>
+                <w:lang w:val="en-US"/>
+              </w:rPr>
+              <w:t>group</w:t>
+            </w:r>
+            <w:r>
+              <w:rPr>
+                <w:rFonts w:ascii="Times New Roman" w:hAnsi="Times New Roman"/>
+                <w:sz w:val="24"/>
+                <w:szCs w:val="24"/>
+                <w:lang w:val="en-US"/>
+              </w:rPr>
+              <w:t>.</w:t>
+            </w:r>
+            <w:r>
+              <w:rPr>
+                <w:rFonts w:ascii="Times New Roman" w:hAnsi="Times New Roman"/>
+                <w:sz w:val="24"/>
+                <w:szCs w:val="24"/>
+                <w:lang w:val="en-US"/>
+              </w:rPr>
+              <w:t>number</w:t>
+            </w:r>
+            <w:r>
+              <w:rPr>
+                <w:rFonts w:ascii="Times New Roman" w:hAnsi="Times New Roman"/>
+                <w:sz w:val="24"/>
+                <w:szCs w:val="24"/>
+                <w:lang w:val="en-US"/>
+              </w:rPr>
+              <w:t xml:space="preserve"> }}</w:t>
+            </w:r>
+          </w:p>
+        </w:tc>
+      </w:tr>
+      <w:tr>
+        <w:tc>
+          <w:tcPr>
+            <w:tcW w:w="1940" w:type="dxa"/>
+            <w:gridSpan w:val="3"/>
+          </w:tcPr>
+          <w:p>
+            <w:pPr>
+              <w:tabs>
+                <w:tab w:val="right" w:pos="6120"/>
+              </w:tabs>
+              <w:contextualSpacing/>
+              <w:jc w:val="both"/>
+              <w:rPr>
+                <w:rFonts w:ascii="Times New Roman" w:hAnsi="Times New Roman"/>
+                <w:sz w:val="24"/>
+                <w:szCs w:val="24"/>
+              </w:rPr>
+            </w:pPr>
+            <w:r>
+              <w:rPr>
+                <w:rFonts w:ascii="Times New Roman" w:hAnsi="Times New Roman"/>
+                <w:sz w:val="24"/>
+                <w:szCs w:val="24"/>
+              </w:rPr>
+              <w:t>Место практики</w:t>
+            </w:r>
+          </w:p>
+        </w:tc>
+        <w:tc>
+          <w:tcPr>
+            <w:tcW w:w="6911" w:type="dxa"/>
+            <w:gridSpan w:val="3"/>
+            <w:tcBorders>
+              <w:bottom w:val="single" w:sz="4" w:space="0" w:color="auto"/>
+            </w:tcBorders>
+          </w:tcPr>
+          <w:p>
+            <w:pPr>
+              <w:tabs>
+                <w:tab w:val="right" w:pos="6120"/>
+              </w:tabs>
+              <w:contextualSpacing/>
+              <w:jc w:val="center"/>
+              <w:rPr>
+                <w:rFonts w:ascii="Times New Roman" w:hAnsi="Times New Roman"/>
+                <w:sz w:val="24"/>
+                <w:szCs w:val="24"/>
+              </w:rPr>
+            </w:pPr>
+            <w:r>
+              <w:rPr>
+                <w:rFonts w:ascii="Times New Roman" w:hAnsi="Times New Roman"/>
+                <w:sz w:val="24"/>
+                <w:szCs w:val="24"/>
+              </w:rPr>
+              <w:t>{{ practice.title_place }}</w:t>
+            </w:r>
+          </w:p>
+        </w:tc>
+      </w:tr>
+      <w:tr>
+        <w:tc>
+          <w:tcPr>
+            <w:tcW w:w="1940" w:type="dxa"/>
+            <w:gridSpan w:val="3"/>
+          </w:tcPr>
+          <w:p>
+            <w:pPr>
+              <w:tabs>
+                <w:tab w:val="right" w:pos="6120"/>
+              </w:tabs>
+              <w:contextualSpacing/>
+              <w:jc w:val="both"/>
+              <w:rPr>
+                <w:rFonts w:ascii="Times New Roman" w:hAnsi="Times New Roman"/>
+                <w:sz w:val="24"/>
+                <w:szCs w:val="24"/>
+              </w:rPr>
+            </w:pPr>
+            <w:r>
+              <w:rPr>
+                <w:rFonts w:ascii="Times New Roman" w:hAnsi="Times New Roman"/>
+                <w:sz w:val="24"/>
+                <w:szCs w:val="24"/>
+              </w:rPr>
+              <w:t>Сроки практики</w:t>
+            </w:r>
+          </w:p>
+        </w:tc>
+        <w:tc>
+          <w:tcPr>
+            <w:tcW w:w="6911" w:type="dxa"/>
+            <w:gridSpan w:val="3"/>
+            <w:tcBorders>
+              <w:bottom w:val="single" w:sz="4" w:space="0" w:color="auto"/>
+            </w:tcBorders>
+          </w:tcPr>
+          <w:p>
+            <w:pPr>
+              <w:tabs>
+                <w:tab w:val="right" w:pos="6120"/>
+              </w:tabs>
+              <w:contextualSpacing/>
+              <w:jc w:val="center"/>
+              <w:rPr>
+                <w:rFonts w:ascii="Times New Roman" w:hAnsi="Times New Roman"/>
+                <w:sz w:val="24"/>
+                <w:szCs w:val="24"/>
+              </w:rPr>
+            </w:pPr>
+            <w:r>
+              <w:rPr>
+                <w:rFonts w:ascii="Times New Roman" w:hAnsi="Times New Roman"/>
+                <w:sz w:val="24"/>
+                <w:szCs w:val="24"/>
+              </w:rPr>
+              <w:t>с {{</w:t>
+            </w:r>
+            <w:r>
+              <w:rPr>
+                <w:rFonts w:ascii="Times New Roman" w:hAnsi="Times New Roman"/>
+                <w:sz w:val="24"/>
+                <w:szCs w:val="24"/>
+              </w:rPr>
+              <w:t xml:space="preserve"> practice.date_start.strftime('%d</w:t>
+            </w:r>
+            <w:r>
+              <w:rPr>
+                <w:rFonts w:ascii="Times New Roman" w:hAnsi="Times New Roman"/>
+                <w:sz w:val="24"/>
+                <w:szCs w:val="24"/>
+              </w:rPr>
+              <w:t>.%m.%</w:t>
+            </w:r>
+            <w:r>
+              <w:rPr>
+                <w:rFonts w:ascii="Times New Roman" w:hAnsi="Times New Roman"/>
+                <w:sz w:val="24"/>
+                <w:szCs w:val="24"/>
+              </w:rPr>
+              <w:t>Y')</w:t>
+            </w:r>
+            <w:r>
+              <w:rPr>
+                <w:rFonts w:ascii="Times New Roman" w:hAnsi="Times New Roman"/>
+                <w:sz w:val="24"/>
+                <w:szCs w:val="24"/>
+              </w:rPr>
+              <w:t xml:space="preserve"> }} года  по  {{ practice.date_start.strftime(</w:t>
+            </w:r>
+            <w:r>
+              <w:rPr>
+                <w:rFonts w:ascii="Times New Roman" w:hAnsi="Times New Roman"/>
+                <w:sz w:val="24"/>
+                <w:szCs w:val="24"/>
+              </w:rPr>
+              <w:t>'%d</w:t>
+            </w:r>
+            <w:r>
+              <w:rPr>
+                <w:rFonts w:ascii="Times New Roman" w:hAnsi="Times New Roman"/>
+                <w:sz w:val="24"/>
+                <w:szCs w:val="24"/>
+              </w:rPr>
+              <w:t>.%m.%</w:t>
+            </w:r>
+            <w:r>
+              <w:rPr>
+                <w:rFonts w:ascii="Times New Roman" w:hAnsi="Times New Roman"/>
+                <w:sz w:val="24"/>
+                <w:szCs w:val="24"/>
+              </w:rPr>
+              <w:t>Y'</w:t>
+            </w:r>
+            <w:r>
+              <w:rPr>
+                <w:rFonts w:ascii="Times New Roman" w:hAnsi="Times New Roman"/>
+                <w:sz w:val="24"/>
+                <w:szCs w:val="24"/>
+              </w:rPr>
+              <w:t>) }} года</w:t>
+            </w:r>
+          </w:p>
+        </w:tc>
+      </w:tr>
+    </w:tbl>
     <w:p>
       <w:pPr>
         <w:autoSpaceDE w:val="0"/>
@@ -1767,6 +2302,9 @@
         <w:gridCol w:w="2233"/>
       </w:tblGrid>
       <w:tr>
+        <w:trPr>
+          <w:trHeight w:val="769"/>
+        </w:trPr>
         <w:tc>
           <w:tcPr>
             <w:tcW w:w="7338" w:type="dxa"/>
@@ -1887,6 +2425,123 @@
         <w:tc>
           <w:tcPr>
             <w:tcW w:w="2233" w:type="dxa"/>
+            <w:vMerge w:val="restart"/>
+            <w:tcBorders>
+              <w:top w:val="single" w:sz="4" w:space="0" w:color="auto"/>
+              <w:left w:val="single" w:sz="4" w:space="0" w:color="auto"/>
+              <w:right w:val="single" w:sz="4" w:space="0" w:color="auto"/>
+            </w:tcBorders>
+            <w:hideMark/>
+          </w:tcPr>
+          <w:p>
+            <w:pPr>
+              <w:autoSpaceDE w:val="0"/>
+              <w:autoSpaceDN w:val="0"/>
+              <w:adjustRightInd w:val="0"/>
+              <w:spacing w:after="0" w:line="240" w:lineRule="auto"/>
+              <w:jc w:val="center"/>
+              <w:rPr>
+                <w:rFonts w:ascii="Times New Roman" w:hAnsi="Times New Roman"/>
+                <w:b/>
+                <w:bCs/>
+                <w:color w:val="000000"/>
+                <w:sz w:val="24"/>
+                <w:szCs w:val="24"/>
+                <w:lang w:val="x-none"/>
+              </w:rPr>
+            </w:pPr>
+            <w:r>
+              <w:rPr>
+                <w:rFonts w:ascii="Times New Roman" w:hAnsi="Times New Roman"/>
+                <w:b/>
+                <w:bCs/>
+                <w:color w:val="000000"/>
+                <w:sz w:val="24"/>
+                <w:szCs w:val="24"/>
+                <w:lang w:val="x-none"/>
+              </w:rPr>
+              <w:t>Подпись</w:t>
+            </w:r>
+          </w:p>
+          <w:p>
+            <w:pPr>
+              <w:autoSpaceDE w:val="0"/>
+              <w:autoSpaceDN w:val="0"/>
+              <w:adjustRightInd w:val="0"/>
+              <w:spacing w:after="0" w:line="240" w:lineRule="auto"/>
+              <w:jc w:val="center"/>
+              <w:rPr>
+                <w:rFonts w:ascii="Times New Roman" w:hAnsi="Times New Roman"/>
+                <w:b/>
+                <w:bCs/>
+                <w:color w:val="000000"/>
+                <w:sz w:val="24"/>
+                <w:szCs w:val="24"/>
+                <w:lang w:val="x-none"/>
+              </w:rPr>
+            </w:pPr>
+            <w:r>
+              <w:rPr>
+                <w:rFonts w:ascii="Times New Roman" w:hAnsi="Times New Roman"/>
+                <w:b/>
+                <w:bCs/>
+                <w:color w:val="000000"/>
+                <w:sz w:val="24"/>
+                <w:szCs w:val="24"/>
+                <w:lang w:val="x-none"/>
+              </w:rPr>
+              <w:t>руководителя</w:t>
+            </w:r>
+          </w:p>
+          <w:p>
+            <w:pPr>
+              <w:autoSpaceDE w:val="0"/>
+              <w:autoSpaceDN w:val="0"/>
+              <w:adjustRightInd w:val="0"/>
+              <w:spacing w:after="0" w:line="240" w:lineRule="auto"/>
+              <w:jc w:val="center"/>
+              <w:rPr>
+                <w:rFonts w:ascii="Times New Roman" w:hAnsi="Times New Roman"/>
+                <w:b/>
+                <w:bCs/>
+                <w:color w:val="000000"/>
+                <w:sz w:val="24"/>
+                <w:szCs w:val="24"/>
+              </w:rPr>
+            </w:pPr>
+            <w:r>
+              <w:rPr>
+                <w:rFonts w:ascii="Times New Roman" w:hAnsi="Times New Roman"/>
+                <w:b/>
+                <w:bCs/>
+                <w:color w:val="000000"/>
+                <w:sz w:val="24"/>
+                <w:szCs w:val="24"/>
+                <w:lang w:val="x-none"/>
+              </w:rPr>
+              <w:t>практики</w:t>
+            </w:r>
+            <w:r>
+              <w:rPr>
+                <w:rFonts w:ascii="Times New Roman" w:hAnsi="Times New Roman"/>
+                <w:b/>
+                <w:bCs/>
+                <w:color w:val="000000"/>
+                <w:sz w:val="24"/>
+                <w:szCs w:val="24"/>
+              </w:rPr>
+              <w:t xml:space="preserve"> от организации</w:t>
+            </w:r>
+          </w:p>
+        </w:tc>
+      </w:tr>
+      <w:tr>
+        <w:trPr>
+          <w:trHeight w:val="425"/>
+        </w:trPr>
+        <w:tc>
+          <w:tcPr>
+            <w:tcW w:w="1384" w:type="dxa"/>
             <w:tcBorders>
               <w:top w:val="single" w:sz="4" w:space="0" w:color="auto"/>
               <w:left w:val="single" w:sz="4" w:space="0" w:color="auto"/>
@@ -1922,9 +2577,21 @@
                 <w:szCs w:val="24"/>
                 <w:lang w:val="x-none"/>
               </w:rPr>
-              <w:t>Подпись</w:t>
-            </w:r>
-          </w:p>
+              <w:t>Дата</w:t>
+            </w:r>
+          </w:p>
+        </w:tc>
+        <w:tc>
+          <w:tcPr>
+            <w:tcW w:w="5954" w:type="dxa"/>
+            <w:tcBorders>
+              <w:top w:val="single" w:sz="4" w:space="0" w:color="auto"/>
+              <w:left w:val="single" w:sz="4" w:space="0" w:color="auto"/>
+              <w:bottom w:val="single" w:sz="4" w:space="0" w:color="auto"/>
+              <w:right w:val="single" w:sz="4" w:space="0" w:color="auto"/>
+            </w:tcBorders>
+            <w:hideMark/>
+          </w:tcPr>
           <w:p>
             <w:pPr>
               <w:autoSpaceDE w:val="0"/>
@@ -1952,9 +2619,20 @@
                 <w:szCs w:val="24"/>
                 <w:lang w:val="x-none"/>
               </w:rPr>
-              <w:t>руководителя</w:t>
-            </w:r>
-          </w:p>
+              <w:t>Наименование работы</w:t>
+            </w:r>
+          </w:p>
+        </w:tc>
+        <w:tc>
+          <w:tcPr>
+            <w:tcW w:w="2233" w:type="dxa"/>
+            <w:vMerge/>
+            <w:tcBorders>
+              <w:left w:val="single" w:sz="4" w:space="0" w:color="auto"/>
+              <w:bottom w:val="single" w:sz="4" w:space="0" w:color="auto"/>
+              <w:right w:val="single" w:sz="4" w:space="0" w:color="auto"/>
+            </w:tcBorders>
+          </w:tcPr>
           <w:p>
             <w:pPr>
               <w:autoSpaceDE w:val="0"/>
@@ -1969,31 +2647,9 @@
                 <w:color w:val="000000"/>
                 <w:sz w:val="24"/>
                 <w:szCs w:val="24"/>
-              </w:rPr>
-            </w:pPr>
-            <w:r>
-              <w:rPr>
-                <w:rFonts w:ascii="Times New Roman" w:hAnsi="Times New Roman"/>
-                <w:b/>
-                <w:bCs/>
-                <w:color w:val="000000"/>
-                <w:sz w:val="24"/>
-                <w:szCs w:val="24"/>
                 <w:lang w:val="x-none"/>
               </w:rPr>
-              <w:t>практики</w:t>
-            </w:r>
-            <w:r>
-              <w:rPr>
-                <w:rFonts w:ascii="Times New Roman" w:hAnsi="Times New Roman"/>
-                <w:b/>
-                <w:bCs/>
-                <w:color w:val="000000"/>
-                <w:sz w:val="24"/>
-                <w:szCs w:val="24"/>
-              </w:rPr>
-              <w:t xml:space="preserve"> от организации</w:t>
-            </w:r>
+            </w:pPr>
           </w:p>
         </w:tc>
       </w:tr>
@@ -2011,6 +2667,73 @@
           </w:tcPr>
           <w:p>
             <w:pPr>
+              <w:spacing w:after="0" w:line="240" w:lineRule="auto"/>
+              <w:jc w:val="center"/>
+              <w:rPr>
+                <w:sz w:val="20"/>
+                <w:szCs w:val="20"/>
+              </w:rPr>
+            </w:pPr>
+          </w:p>
+        </w:tc>
+        <w:tc>
+          <w:tcPr>
+            <w:tcW w:w="5954" w:type="dxa"/>
+            <w:tcBorders>
+              <w:top w:val="single" w:sz="4" w:space="0" w:color="auto"/>
+              <w:left w:val="single" w:sz="4" w:space="0" w:color="auto"/>
+              <w:bottom w:val="single" w:sz="4" w:space="0" w:color="auto"/>
+              <w:right w:val="single" w:sz="4" w:space="0" w:color="auto"/>
+            </w:tcBorders>
+            <w:hideMark/>
+          </w:tcPr>
+          <w:p>
+            <w:pPr>
+              <w:spacing w:after="0" w:line="240" w:lineRule="auto"/>
+              <w:jc w:val="center"/>
+              <w:rPr>
+                <w:sz w:val="20"/>
+                <w:szCs w:val="20"/>
+              </w:rPr>
+            </w:pPr>
+          </w:p>
+        </w:tc>
+        <w:tc>
+          <w:tcPr>
+            <w:tcW w:w="2233" w:type="dxa"/>
+            <w:tcBorders>
+              <w:top w:val="single" w:sz="4" w:space="0" w:color="auto"/>
+              <w:left w:val="single" w:sz="4" w:space="0" w:color="auto"/>
+              <w:bottom w:val="single" w:sz="4" w:space="0" w:color="auto"/>
+              <w:right w:val="single" w:sz="4" w:space="0" w:color="auto"/>
+            </w:tcBorders>
+            <w:hideMark/>
+          </w:tcPr>
+          <w:p>
+            <w:pPr>
+              <w:spacing w:after="0" w:line="240" w:lineRule="auto"/>
+              <w:jc w:val="center"/>
+              <w:rPr>
+                <w:sz w:val="20"/>
+                <w:szCs w:val="20"/>
+              </w:rPr>
+            </w:pPr>
+          </w:p>
+        </w:tc>
+      </w:tr>
+      <w:tr>
+        <w:tc>
+          <w:tcPr>
+            <w:tcW w:w="1384" w:type="dxa"/>
+            <w:tcBorders>
+              <w:top w:val="single" w:sz="4" w:space="0" w:color="auto"/>
+              <w:left w:val="single" w:sz="4" w:space="0" w:color="auto"/>
+              <w:bottom w:val="single" w:sz="4" w:space="0" w:color="auto"/>
+              <w:right w:val="single" w:sz="4" w:space="0" w:color="auto"/>
+            </w:tcBorders>
+          </w:tcPr>
+          <w:p>
+            <w:pPr>
               <w:autoSpaceDE w:val="0"/>
               <w:autoSpaceDN w:val="0"/>
               <w:adjustRightInd w:val="0"/>
@@ -2026,18 +2749,6 @@
                 <w:lang w:val="x-none"/>
               </w:rPr>
             </w:pPr>
-            <w:r>
-              <w:rPr>
-                <w:rFonts w:ascii="Times New Roman" w:hAnsi="Times New Roman"/>
-                <w:b/>
-                <w:bCs/>
-                <w:color w:val="000000"/>
-                <w:sz w:val="24"/>
-                <w:szCs w:val="24"/>
-                <w:lang w:val="x-none"/>
-              </w:rPr>
-              <w:t>Дата</w:t>
-            </w:r>
           </w:p>
         </w:tc>
         <w:tc>
@@ -2049,7 +2760,6 @@
               <w:bottom w:val="single" w:sz="4" w:space="0" w:color="auto"/>
               <w:right w:val="single" w:sz="4" w:space="0" w:color="auto"/>
             </w:tcBorders>
-            <w:hideMark/>
           </w:tcPr>
           <w:p>
             <w:pPr>
@@ -2068,18 +2778,6 @@
                 <w:lang w:val="x-none"/>
               </w:rPr>
             </w:pPr>
-            <w:r>
-              <w:rPr>
-                <w:rFonts w:ascii="Times New Roman" w:hAnsi="Times New Roman"/>
-                <w:b/>
-                <w:bCs/>
-                <w:color w:val="000000"/>
-                <w:sz w:val="24"/>
-                <w:szCs w:val="24"/>
-                <w:lang w:val="x-none"/>
-              </w:rPr>
-              <w:t>Наименование работы</w:t>
-            </w:r>
           </w:p>
         </w:tc>
         <w:tc>
@@ -2122,14 +2820,22 @@
               <w:bottom w:val="single" w:sz="4" w:space="0" w:color="auto"/>
               <w:right w:val="single" w:sz="4" w:space="0" w:color="auto"/>
             </w:tcBorders>
-            <w:hideMark/>
-          </w:tcPr>
-          <w:p>
-            <w:pPr>
+          </w:tcPr>
+          <w:p>
+            <w:pPr>
+              <w:autoSpaceDE w:val="0"/>
+              <w:autoSpaceDN w:val="0"/>
+              <w:adjustRightInd w:val="0"/>
               <w:spacing w:after="0" w:line="240" w:lineRule="auto"/>
-              <w:rPr>
-                <w:sz w:val="20"/>
-                <w:szCs w:val="20"/>
+              <w:jc w:val="center"/>
+              <w:rPr>
+                <w:rFonts w:ascii="Times New Roman" w:hAnsi="Times New Roman"/>
+                <w:b/>
+                <w:bCs/>
+                <w:color w:val="000000"/>
+                <w:sz w:val="24"/>
+                <w:szCs w:val="24"/>
+                <w:lang w:val="x-none"/>
               </w:rPr>
             </w:pPr>
           </w:p>
@@ -2143,14 +2849,22 @@
               <w:bottom w:val="single" w:sz="4" w:space="0" w:color="auto"/>
               <w:right w:val="single" w:sz="4" w:space="0" w:color="auto"/>
             </w:tcBorders>
-            <w:hideMark/>
-          </w:tcPr>
-          <w:p>
-            <w:pPr>
+          </w:tcPr>
+          <w:p>
+            <w:pPr>
+              <w:autoSpaceDE w:val="0"/>
+              <w:autoSpaceDN w:val="0"/>
+              <w:adjustRightInd w:val="0"/>
               <w:spacing w:after="0" w:line="240" w:lineRule="auto"/>
-              <w:rPr>
-                <w:sz w:val="20"/>
-                <w:szCs w:val="20"/>
+              <w:jc w:val="center"/>
+              <w:rPr>
+                <w:rFonts w:ascii="Times New Roman" w:hAnsi="Times New Roman"/>
+                <w:b/>
+                <w:bCs/>
+                <w:color w:val="000000"/>
+                <w:sz w:val="24"/>
+                <w:szCs w:val="24"/>
+                <w:lang w:val="x-none"/>
               </w:rPr>
             </w:pPr>
           </w:p>
@@ -2164,14 +2878,22 @@
               <w:bottom w:val="single" w:sz="4" w:space="0" w:color="auto"/>
               <w:right w:val="single" w:sz="4" w:space="0" w:color="auto"/>
             </w:tcBorders>
-            <w:hideMark/>
-          </w:tcPr>
-          <w:p>
-            <w:pPr>
+          </w:tcPr>
+          <w:p>
+            <w:pPr>
+              <w:autoSpaceDE w:val="0"/>
+              <w:autoSpaceDN w:val="0"/>
+              <w:adjustRightInd w:val="0"/>
               <w:spacing w:after="0" w:line="240" w:lineRule="auto"/>
-              <w:rPr>
-                <w:sz w:val="20"/>
-                <w:szCs w:val="20"/>
+              <w:jc w:val="center"/>
+              <w:rPr>
+                <w:rFonts w:ascii="Times New Roman" w:hAnsi="Times New Roman"/>
+                <w:b/>
+                <w:bCs/>
+                <w:color w:val="000000"/>
+                <w:sz w:val="24"/>
+                <w:szCs w:val="24"/>
+                <w:lang w:val="x-none"/>
               </w:rPr>
             </w:pPr>
           </w:p>
@@ -3868,184 +4590,6 @@
           </w:p>
         </w:tc>
       </w:tr>
-      <w:tr>
-        <w:tc>
-          <w:tcPr>
-            <w:tcW w:w="1384" w:type="dxa"/>
-            <w:tcBorders>
-              <w:top w:val="single" w:sz="4" w:space="0" w:color="auto"/>
-              <w:left w:val="single" w:sz="4" w:space="0" w:color="auto"/>
-              <w:bottom w:val="single" w:sz="4" w:space="0" w:color="auto"/>
-              <w:right w:val="single" w:sz="4" w:space="0" w:color="auto"/>
-            </w:tcBorders>
-          </w:tcPr>
-          <w:p>
-            <w:pPr>
-              <w:autoSpaceDE w:val="0"/>
-              <w:autoSpaceDN w:val="0"/>
-              <w:adjustRightInd w:val="0"/>
-              <w:spacing w:after="0" w:line="240" w:lineRule="auto"/>
-              <w:jc w:val="center"/>
-              <w:rPr>
-                <w:rFonts w:ascii="Times New Roman" w:hAnsi="Times New Roman"/>
-                <w:b/>
-                <w:bCs/>
-                <w:color w:val="000000"/>
-                <w:sz w:val="24"/>
-                <w:szCs w:val="24"/>
-                <w:lang w:val="x-none"/>
-              </w:rPr>
-            </w:pPr>
-          </w:p>
-        </w:tc>
-        <w:tc>
-          <w:tcPr>
-            <w:tcW w:w="5954" w:type="dxa"/>
-            <w:tcBorders>
-              <w:top w:val="single" w:sz="4" w:space="0" w:color="auto"/>
-              <w:left w:val="single" w:sz="4" w:space="0" w:color="auto"/>
-              <w:bottom w:val="single" w:sz="4" w:space="0" w:color="auto"/>
-              <w:right w:val="single" w:sz="4" w:space="0" w:color="auto"/>
-            </w:tcBorders>
-          </w:tcPr>
-          <w:p>
-            <w:pPr>
-              <w:autoSpaceDE w:val="0"/>
-              <w:autoSpaceDN w:val="0"/>
-              <w:adjustRightInd w:val="0"/>
-              <w:spacing w:after="0" w:line="240" w:lineRule="auto"/>
-              <w:jc w:val="center"/>
-              <w:rPr>
-                <w:rFonts w:ascii="Times New Roman" w:hAnsi="Times New Roman"/>
-                <w:b/>
-                <w:bCs/>
-                <w:color w:val="000000"/>
-                <w:sz w:val="24"/>
-                <w:szCs w:val="24"/>
-                <w:lang w:val="x-none"/>
-              </w:rPr>
-            </w:pPr>
-          </w:p>
-        </w:tc>
-        <w:tc>
-          <w:tcPr>
-            <w:tcW w:w="2233" w:type="dxa"/>
-            <w:tcBorders>
-              <w:top w:val="single" w:sz="4" w:space="0" w:color="auto"/>
-              <w:left w:val="single" w:sz="4" w:space="0" w:color="auto"/>
-              <w:bottom w:val="single" w:sz="4" w:space="0" w:color="auto"/>
-              <w:right w:val="single" w:sz="4" w:space="0" w:color="auto"/>
-            </w:tcBorders>
-          </w:tcPr>
-          <w:p>
-            <w:pPr>
-              <w:autoSpaceDE w:val="0"/>
-              <w:autoSpaceDN w:val="0"/>
-              <w:adjustRightInd w:val="0"/>
-              <w:spacing w:after="0" w:line="240" w:lineRule="auto"/>
-              <w:jc w:val="center"/>
-              <w:rPr>
-                <w:rFonts w:ascii="Times New Roman" w:hAnsi="Times New Roman"/>
-                <w:b/>
-                <w:bCs/>
-                <w:color w:val="000000"/>
-                <w:sz w:val="24"/>
-                <w:szCs w:val="24"/>
-                <w:lang w:val="x-none"/>
-              </w:rPr>
-            </w:pPr>
-          </w:p>
-        </w:tc>
-      </w:tr>
-      <w:tr>
-        <w:tc>
-          <w:tcPr>
-            <w:tcW w:w="1384" w:type="dxa"/>
-            <w:tcBorders>
-              <w:top w:val="single" w:sz="4" w:space="0" w:color="auto"/>
-              <w:left w:val="single" w:sz="4" w:space="0" w:color="auto"/>
-              <w:bottom w:val="single" w:sz="4" w:space="0" w:color="auto"/>
-              <w:right w:val="single" w:sz="4" w:space="0" w:color="auto"/>
-            </w:tcBorders>
-          </w:tcPr>
-          <w:p>
-            <w:pPr>
-              <w:autoSpaceDE w:val="0"/>
-              <w:autoSpaceDN w:val="0"/>
-              <w:adjustRightInd w:val="0"/>
-              <w:spacing w:after="0" w:line="240" w:lineRule="auto"/>
-              <w:jc w:val="center"/>
-              <w:rPr>
-                <w:rFonts w:ascii="Times New Roman" w:hAnsi="Times New Roman"/>
-                <w:b/>
-                <w:bCs/>
-                <w:color w:val="000000"/>
-                <w:sz w:val="24"/>
-                <w:szCs w:val="24"/>
-                <w:lang w:val="x-none"/>
-              </w:rPr>
-            </w:pPr>
-          </w:p>
-        </w:tc>
-        <w:tc>
-          <w:tcPr>
-            <w:tcW w:w="5954" w:type="dxa"/>
-            <w:tcBorders>
-              <w:top w:val="single" w:sz="4" w:space="0" w:color="auto"/>
-              <w:left w:val="single" w:sz="4" w:space="0" w:color="auto"/>
-              <w:bottom w:val="single" w:sz="4" w:space="0" w:color="auto"/>
-              <w:right w:val="single" w:sz="4" w:space="0" w:color="auto"/>
-            </w:tcBorders>
-          </w:tcPr>
-          <w:p>
-            <w:pPr>
-              <w:autoSpaceDE w:val="0"/>
-              <w:autoSpaceDN w:val="0"/>
-              <w:adjustRightInd w:val="0"/>
-              <w:spacing w:after="0" w:line="240" w:lineRule="auto"/>
-              <w:jc w:val="center"/>
-              <w:rPr>
-                <w:rFonts w:ascii="Times New Roman" w:hAnsi="Times New Roman"/>
-                <w:b/>
-                <w:bCs/>
-                <w:color w:val="000000"/>
-                <w:sz w:val="24"/>
-                <w:szCs w:val="24"/>
-                <w:lang w:val="x-none"/>
-              </w:rPr>
-            </w:pPr>
-          </w:p>
-        </w:tc>
-        <w:tc>
-          <w:tcPr>
-            <w:tcW w:w="2233" w:type="dxa"/>
-            <w:tcBorders>
-              <w:top w:val="single" w:sz="4" w:space="0" w:color="auto"/>
-              <w:left w:val="single" w:sz="4" w:space="0" w:color="auto"/>
-              <w:bottom w:val="single" w:sz="4" w:space="0" w:color="auto"/>
-              <w:right w:val="single" w:sz="4" w:space="0" w:color="auto"/>
-            </w:tcBorders>
-          </w:tcPr>
-          <w:p>
-            <w:pPr>
-              <w:autoSpaceDE w:val="0"/>
-              <w:autoSpaceDN w:val="0"/>
-              <w:adjustRightInd w:val="0"/>
-              <w:spacing w:after="0" w:line="240" w:lineRule="auto"/>
-              <w:jc w:val="center"/>
-              <w:rPr>
-                <w:rFonts w:ascii="Times New Roman" w:hAnsi="Times New Roman"/>
-                <w:b/>
-                <w:bCs/>
-                <w:color w:val="000000"/>
-                <w:sz w:val="24"/>
-                <w:szCs w:val="24"/>
-                <w:lang w:val="x-none"/>
-              </w:rPr>
-            </w:pPr>
-          </w:p>
-        </w:tc>
-      </w:tr>
     </w:tbl>
     <w:p>
       <w:pPr>
@@ -4083,6 +4627,78 @@
         </w:rPr>
         <w:t>Руководитель практики от организации</w:t>
       </w:r>
+      <w:r>
+        <w:rPr>
+          <w:rFonts w:ascii="Times New Roman" w:eastAsia="Calibri" w:hAnsi="Times New Roman"/>
+          <w:color w:val="000000"/>
+          <w:sz w:val="24"/>
+          <w:szCs w:val="24"/>
+        </w:rPr>
+        <w:t xml:space="preserve"> </w:t>
+      </w:r>
+      <w:r>
+        <w:rPr>
+          <w:rFonts w:ascii="Times New Roman" w:eastAsia="Calibri" w:hAnsi="Times New Roman"/>
+          <w:sz w:val="24"/>
+          <w:szCs w:val="24"/>
+          <w:lang w:eastAsia="en-US"/>
+        </w:rPr>
+        <w:t xml:space="preserve">{{ </w:t>
+      </w:r>
+      <w:r>
+        <w:rPr>
+          <w:rFonts w:ascii="Times New Roman" w:eastAsia="Calibri" w:hAnsi="Times New Roman"/>
+          <w:sz w:val="24"/>
+          <w:szCs w:val="24"/>
+          <w:lang w:val="en-US" w:eastAsia="en-US"/>
+        </w:rPr>
+        <w:t>practice</w:t>
+      </w:r>
+      <w:r>
+        <w:rPr>
+          <w:rFonts w:ascii="Times New Roman" w:eastAsia="Calibri" w:hAnsi="Times New Roman"/>
+          <w:sz w:val="24"/>
+          <w:szCs w:val="24"/>
+          <w:lang w:eastAsia="en-US"/>
+        </w:rPr>
+        <w:t>.</w:t>
+      </w:r>
+      <w:r>
+        <w:rPr>
+          <w:rFonts w:ascii="Times New Roman" w:eastAsia="Calibri" w:hAnsi="Times New Roman"/>
+          <w:sz w:val="24"/>
+          <w:szCs w:val="24"/>
+          <w:lang w:val="en-US" w:eastAsia="en-US"/>
+        </w:rPr>
+        <w:t>supervisor</w:t>
+      </w:r>
+      <w:r>
+        <w:rPr>
+          <w:rFonts w:ascii="Times New Roman" w:eastAsia="Calibri" w:hAnsi="Times New Roman"/>
+          <w:sz w:val="24"/>
+          <w:szCs w:val="24"/>
+          <w:lang w:eastAsia="en-US"/>
+        </w:rPr>
+        <w:t>_</w:t>
+      </w:r>
+      <w:r>
+        <w:rPr>
+          <w:rFonts w:ascii="Times New Roman" w:eastAsia="Calibri" w:hAnsi="Times New Roman"/>
+          <w:sz w:val="24"/>
+          <w:szCs w:val="24"/>
+          <w:lang w:val="en-US" w:eastAsia="en-US"/>
+        </w:rPr>
+        <w:t>practice</w:t>
+      </w:r>
+      <w:r>
+        <w:rPr>
+          <w:rFonts w:ascii="Times New Roman" w:eastAsia="Calibri" w:hAnsi="Times New Roman"/>
+          <w:sz w:val="24"/>
+          <w:szCs w:val="24"/>
+          <w:lang w:eastAsia="en-US"/>
+        </w:rPr>
+        <w:t xml:space="preserve"> }}</w:t>
+      </w:r>
     </w:p>
     <w:p>
       <w:pPr>
@@ -4098,57 +4714,145 @@
         </w:rPr>
       </w:pPr>
     </w:p>
-    <w:p>
-      <w:pPr>
-        <w:autoSpaceDE w:val="0"/>
-        <w:autoSpaceDN w:val="0"/>
-        <w:adjustRightInd w:val="0"/>
-        <w:spacing w:after="0" w:line="240" w:lineRule="auto"/>
-        <w:rPr>
-          <w:rFonts w:ascii="Times New Roman" w:eastAsia="Calibri" w:hAnsi="Times New Roman"/>
-          <w:color w:val="000000"/>
-          <w:sz w:val="24"/>
-          <w:szCs w:val="24"/>
-        </w:rPr>
-      </w:pPr>
-      <w:r>
-        <w:rPr>
-          <w:rFonts w:ascii="Times New Roman" w:eastAsia="Calibri" w:hAnsi="Times New Roman"/>
-          <w:color w:val="000000"/>
-          <w:sz w:val="24"/>
-          <w:szCs w:val="24"/>
-        </w:rPr>
-        <w:t xml:space="preserve">____________________________ </w:t>
-      </w:r>
-      <w:r>
-        <w:rPr>
-          <w:rFonts w:ascii="Times New Roman" w:eastAsia="Calibri" w:hAnsi="Times New Roman"/>
-          <w:color w:val="000000"/>
-          <w:sz w:val="24"/>
-          <w:szCs w:val="24"/>
-        </w:rPr>
-        <w:tab/>
-      </w:r>
-      <w:r>
-        <w:rPr>
-          <w:rFonts w:ascii="Times New Roman" w:eastAsia="Calibri" w:hAnsi="Times New Roman"/>
-          <w:color w:val="000000"/>
-          <w:sz w:val="24"/>
-          <w:szCs w:val="24"/>
-        </w:rPr>
-        <w:tab/>
-      </w:r>
-      <w:r>
-        <w:rPr>
-          <w:rFonts w:ascii="Times New Roman" w:eastAsia="Calibri" w:hAnsi="Times New Roman"/>
-          <w:color w:val="000000"/>
-          <w:sz w:val="24"/>
-          <w:szCs w:val="24"/>
-        </w:rPr>
-        <w:tab/>
-        <w:t xml:space="preserve">/______________________________/ </w:t>
-      </w:r>
-    </w:p>
+    <w:tbl>
+      <w:tblPr>
+        <w:tblStyle w:val="a3"/>
+        <w:tblW w:w="0" w:type="auto"/>
+        <w:tblInd w:w="108" w:type="dxa"/>
+        <w:tblBorders>
+          <w:top w:val="none" w:sz="0" w:space="0" w:color="auto"/>
+          <w:left w:val="none" w:sz="0" w:space="0" w:color="auto"/>
+          <w:bottom w:val="none" w:sz="0" w:space="0" w:color="auto"/>
+          <w:right w:val="none" w:sz="0" w:space="0" w:color="auto"/>
+          <w:insideH w:val="none" w:sz="0" w:space="0" w:color="auto"/>
+          <w:insideV w:val="none" w:sz="0" w:space="0" w:color="auto"/>
+        </w:tblBorders>
+        <w:tblLayout w:type="fixed"/>
+        <w:tblLook w:val="04A0" w:firstRow="1" w:lastRow="0" w:firstColumn="1" w:lastColumn="0" w:noHBand="0" w:noVBand="1"/>
+      </w:tblPr>
+      <w:tblGrid>
+        <w:gridCol w:w="3261"/>
+        <w:gridCol w:w="1842"/>
+        <w:gridCol w:w="3402"/>
+        <w:gridCol w:w="567"/>
+      </w:tblGrid>
+      <w:tr>
+        <w:tc>
+          <w:tcPr>
+            <w:tcW w:w="3261" w:type="dxa"/>
+            <w:tcBorders>
+              <w:bottom w:val="single" w:sz="4" w:space="0" w:color="auto"/>
+            </w:tcBorders>
+          </w:tcPr>
+          <w:p>
+            <w:pPr>
+              <w:autoSpaceDE w:val="0"/>
+              <w:autoSpaceDN w:val="0"/>
+              <w:adjustRightInd w:val="0"/>
+              <w:jc w:val="center"/>
+              <w:rPr>
+                <w:rFonts w:ascii="Times New Roman" w:eastAsia="Calibri" w:hAnsi="Times New Roman"/>
+                <w:b/>
+                <w:color w:val="000000"/>
+                <w:sz w:val="24"/>
+                <w:szCs w:val="24"/>
+              </w:rPr>
+            </w:pPr>
+            <w:r>
+              <w:rPr>
+                <w:rFonts w:ascii="Times New Roman" w:eastAsia="Calibri" w:hAnsi="Times New Roman"/>
+                <w:b/>
+                <w:sz w:val="24"/>
+                <w:szCs w:val="24"/>
+                <w:lang w:eastAsia="en-US"/>
+              </w:rPr>
+              <w:t>Написать пост для него</w:t>
+            </w:r>
+          </w:p>
+        </w:tc>
+        <w:tc>
+          <w:tcPr>
+            <w:tcW w:w="1842" w:type="dxa"/>
+          </w:tcPr>
+          <w:p>
+            <w:pPr>
+              <w:autoSpaceDE w:val="0"/>
+              <w:autoSpaceDN w:val="0"/>
+              <w:adjustRightInd w:val="0"/>
+              <w:jc w:val="right"/>
+              <w:rPr>
+                <w:rFonts w:ascii="Times New Roman" w:eastAsia="Calibri" w:hAnsi="Times New Roman"/>
+                <w:color w:val="000000"/>
+                <w:sz w:val="24"/>
+                <w:szCs w:val="24"/>
+                <w:lang w:val="en-US"/>
+              </w:rPr>
+            </w:pPr>
+            <w:r>
+              <w:rPr>
+                <w:rFonts w:ascii="Times New Roman" w:eastAsia="Calibri" w:hAnsi="Times New Roman"/>
+                <w:color w:val="000000"/>
+                <w:sz w:val="24"/>
+                <w:szCs w:val="24"/>
+                <w:lang w:val="en-US"/>
+              </w:rPr>
+              <w:t>/</w:t>
+            </w:r>
+          </w:p>
+        </w:tc>
+        <w:tc>
+          <w:tcPr>
+            <w:tcW w:w="3402" w:type="dxa"/>
+            <w:tcBorders>
+              <w:bottom w:val="single" w:sz="4" w:space="0" w:color="auto"/>
+            </w:tcBorders>
+          </w:tcPr>
+          <w:p>
+            <w:pPr>
+              <w:autoSpaceDE w:val="0"/>
+              <w:autoSpaceDN w:val="0"/>
+              <w:adjustRightInd w:val="0"/>
+              <w:rPr>
+                <w:rFonts w:ascii="Times New Roman" w:eastAsia="Calibri" w:hAnsi="Times New Roman"/>
+                <w:color w:val="000000"/>
+                <w:sz w:val="24"/>
+                <w:szCs w:val="24"/>
+                <w:lang w:val="en-US"/>
+              </w:rPr>
+            </w:pPr>
+          </w:p>
+        </w:tc>
+        <w:tc>
+          <w:tcPr>
+            <w:tcW w:w="567" w:type="dxa"/>
+          </w:tcPr>
+          <w:p>
+            <w:pPr>
+              <w:autoSpaceDE w:val="0"/>
+              <w:autoSpaceDN w:val="0"/>
+              <w:adjustRightInd w:val="0"/>
+              <w:rPr>
+                <w:rFonts w:ascii="Times New Roman" w:eastAsia="Calibri" w:hAnsi="Times New Roman"/>
+                <w:color w:val="000000"/>
+                <w:sz w:val="24"/>
+                <w:szCs w:val="24"/>
+                <w:lang w:val="en-US"/>
+              </w:rPr>
+            </w:pPr>
+            <w:r>
+              <w:rPr>
+                <w:rFonts w:ascii="Times New Roman" w:eastAsia="Calibri" w:hAnsi="Times New Roman"/>
+                <w:color w:val="000000"/>
+                <w:sz w:val="24"/>
+                <w:szCs w:val="24"/>
+                <w:lang w:val="en-US"/>
+              </w:rPr>
+              <w:t>/</w:t>
+            </w:r>
+          </w:p>
+        </w:tc>
+      </w:tr>
+    </w:tbl>
     <w:p>
       <w:pPr>
         <w:tabs>
@@ -4346,22 +5050,22 @@
         <w:rPr>
           <w:rFonts w:ascii="Times New Roman" w:eastAsia="Calibri" w:hAnsi="Times New Roman"/>
           <w:sz w:val="24"/>
-          <w:lang w:val="en-US" w:eastAsia="en-US"/>
-        </w:rPr>
-      </w:pPr>
-      <w:r>
-        <w:rPr>
-          <w:rFonts w:ascii="Times New Roman" w:eastAsia="Calibri" w:hAnsi="Times New Roman"/>
-          <w:sz w:val="24"/>
           <w:lang w:eastAsia="en-US"/>
         </w:rPr>
+      </w:pPr>
+      <w:r>
+        <w:rPr>
+          <w:rFonts w:ascii="Times New Roman" w:eastAsia="Calibri" w:hAnsi="Times New Roman"/>
+          <w:sz w:val="24"/>
+          <w:lang w:eastAsia="en-US"/>
+        </w:rPr>
         <w:t>Направление</w:t>
       </w:r>
       <w:r>
         <w:rPr>
           <w:rFonts w:ascii="Times New Roman" w:eastAsia="Calibri" w:hAnsi="Times New Roman"/>
           <w:sz w:val="24"/>
-          <w:lang w:val="en-US" w:eastAsia="en-US"/>
+          <w:lang w:eastAsia="en-US"/>
         </w:rPr>
         <w:t xml:space="preserve"> </w:t>
       </w:r>
@@ -4377,9 +5081,18 @@
         <w:rPr>
           <w:rFonts w:ascii="Times New Roman" w:eastAsia="Calibri" w:hAnsi="Times New Roman"/>
           <w:sz w:val="24"/>
-          <w:lang w:val="en-US" w:eastAsia="en-US"/>
+          <w:lang w:eastAsia="en-US"/>
         </w:rPr>
         <w:t xml:space="preserve"> </w:t>
+      </w:r>
+      <w:r>
+        <w:rPr>
+          <w:rFonts w:ascii="Times New Roman" w:eastAsia="Calibri" w:hAnsi="Times New Roman"/>
+          <w:sz w:val="24"/>
+          <w:u w:val="single"/>
+          <w:lang w:eastAsia="en-US"/>
+        </w:rPr>
+        <w:t xml:space="preserve">{{ </w:t>
       </w:r>
       <w:r>
         <w:rPr>
@@ -4388,7 +5101,16 @@
           <w:u w:val="single"/>
           <w:lang w:val="en-US" w:eastAsia="en-US"/>
         </w:rPr>
-        <w:t xml:space="preserve">{{ </w:t>
+        <w:t>practice</w:t>
+      </w:r>
+      <w:r>
+        <w:rPr>
+          <w:rFonts w:ascii="Times New Roman" w:eastAsia="Calibri" w:hAnsi="Times New Roman"/>
+          <w:sz w:val="24"/>
+          <w:u w:val="single"/>
+          <w:lang w:eastAsia="en-US"/>
+        </w:rPr>
+        <w:t>_</w:t>
       </w:r>
       <w:r>
         <w:rPr>
@@ -4397,7 +5119,16 @@
           <w:u w:val="single"/>
           <w:lang w:val="en-US" w:eastAsia="en-US"/>
         </w:rPr>
-        <w:t>practice</w:t>
+        <w:t>student</w:t>
+      </w:r>
+      <w:r>
+        <w:rPr>
+          <w:rFonts w:ascii="Times New Roman" w:eastAsia="Calibri" w:hAnsi="Times New Roman"/>
+          <w:sz w:val="24"/>
+          <w:u w:val="single"/>
+          <w:lang w:eastAsia="en-US"/>
+        </w:rPr>
+        <w:t>.</w:t>
       </w:r>
       <w:r>
         <w:rPr>
@@ -4406,7 +5137,16 @@
           <w:u w:val="single"/>
           <w:lang w:val="en-US" w:eastAsia="en-US"/>
         </w:rPr>
-        <w:t>_</w:t>
+        <w:t>student</w:t>
+      </w:r>
+      <w:r>
+        <w:rPr>
+          <w:rFonts w:ascii="Times New Roman" w:eastAsia="Calibri" w:hAnsi="Times New Roman"/>
+          <w:sz w:val="24"/>
+          <w:u w:val="single"/>
+          <w:lang w:eastAsia="en-US"/>
+        </w:rPr>
+        <w:t>.</w:t>
       </w:r>
       <w:r>
         <w:rPr>
@@ -4415,7 +5155,16 @@
           <w:u w:val="single"/>
           <w:lang w:val="en-US" w:eastAsia="en-US"/>
         </w:rPr>
-        <w:t>student</w:t>
+        <w:t>group</w:t>
+      </w:r>
+      <w:r>
+        <w:rPr>
+          <w:rFonts w:ascii="Times New Roman" w:eastAsia="Calibri" w:hAnsi="Times New Roman"/>
+          <w:sz w:val="24"/>
+          <w:u w:val="single"/>
+          <w:lang w:eastAsia="en-US"/>
+        </w:rPr>
+        <w:t>.</w:t>
       </w:r>
       <w:r>
         <w:rPr>
@@ -4424,50 +5173,14 @@
           <w:u w:val="single"/>
           <w:lang w:val="en-US" w:eastAsia="en-US"/>
         </w:rPr>
-        <w:t>.</w:t>
+        <w:t>title</w:t>
       </w:r>
       <w:r>
         <w:rPr>
           <w:rFonts w:ascii="Times New Roman" w:eastAsia="Calibri" w:hAnsi="Times New Roman"/>
           <w:sz w:val="24"/>
           <w:u w:val="single"/>
-          <w:lang w:val="en-US" w:eastAsia="en-US"/>
-        </w:rPr>
-        <w:t>student</w:t>
-      </w:r>
-      <w:r>
-        <w:rPr>
-          <w:rFonts w:ascii="Times New Roman" w:eastAsia="Calibri" w:hAnsi="Times New Roman"/>
-          <w:sz w:val="24"/>
-          <w:u w:val="single"/>
-          <w:lang w:val="en-US" w:eastAsia="en-US"/>
-        </w:rPr>
-        <w:t>.</w:t>
-      </w:r>
-      <w:r>
-        <w:rPr>
-          <w:rFonts w:ascii="Times New Roman" w:eastAsia="Calibri" w:hAnsi="Times New Roman"/>
-          <w:sz w:val="24"/>
-          <w:u w:val="single"/>
-          <w:lang w:val="en-US" w:eastAsia="en-US"/>
-        </w:rPr>
-        <w:t>group</w:t>
-      </w:r>
-      <w:r>
-        <w:rPr>
-          <w:rFonts w:ascii="Times New Roman" w:eastAsia="Calibri" w:hAnsi="Times New Roman"/>
-          <w:sz w:val="24"/>
-          <w:u w:val="single"/>
-          <w:lang w:val="en-US" w:eastAsia="en-US"/>
-        </w:rPr>
-        <w:t>title</w:t>
-      </w:r>
-      <w:r>
-        <w:rPr>
-          <w:rFonts w:ascii="Times New Roman" w:eastAsia="Calibri" w:hAnsi="Times New Roman"/>
-          <w:sz w:val="24"/>
-          <w:u w:val="single"/>
-          <w:lang w:val="en-US" w:eastAsia="en-US"/>
+          <w:lang w:eastAsia="en-US"/>
         </w:rPr>
         <w:t xml:space="preserve"> }}</w:t>
       </w:r>
@@ -4481,7 +5194,7 @@
           <w:rFonts w:ascii="Times New Roman" w:eastAsia="Calibri" w:hAnsi="Times New Roman"/>
           <w:b/>
           <w:sz w:val="24"/>
-          <w:lang w:val="en-US" w:eastAsia="en-US"/>
+          <w:lang w:eastAsia="en-US"/>
         </w:rPr>
       </w:pPr>
     </w:p>
@@ -4657,7 +5370,8 @@
     </w:p>
     <w:tbl>
       <w:tblPr>
-        <w:tblW w:w="9775" w:type="dxa"/>
+        <w:tblW w:w="0" w:type="auto"/>
+        <w:tblLayout w:type="fixed"/>
         <w:tblLook w:val="04A0" w:firstRow="1" w:lastRow="0" w:firstColumn="1" w:lastColumn="0" w:noHBand="0" w:noVBand="1"/>
       </w:tblPr>
       <w:tblGrid>
@@ -4699,7 +5413,7 @@
         </w:trPr>
         <w:tc>
           <w:tcPr>
-            <w:tcW w:w="1369" w:type="dxa"/>
+            <w:tcW w:w="1243" w:type="dxa"/>
             <w:shd w:val="clear" w:color="auto" w:fill="auto"/>
           </w:tcPr>
           <w:p>
@@ -4724,7 +5438,7 @@
         </w:tc>
         <w:tc>
           <w:tcPr>
-            <w:tcW w:w="8406" w:type="dxa"/>
+            <w:tcW w:w="8532" w:type="dxa"/>
             <w:gridSpan w:val="4"/>
             <w:tcBorders>
               <w:bottom w:val="single" w:sz="4" w:space="0" w:color="auto"/>
@@ -4846,7 +5560,7 @@
         </w:trPr>
         <w:tc>
           <w:tcPr>
-            <w:tcW w:w="1369" w:type="dxa"/>
+            <w:tcW w:w="1243" w:type="dxa"/>
             <w:shd w:val="clear" w:color="auto" w:fill="auto"/>
           </w:tcPr>
           <w:p>
@@ -4863,7 +5577,7 @@
         </w:tc>
         <w:tc>
           <w:tcPr>
-            <w:tcW w:w="8406" w:type="dxa"/>
+            <w:tcW w:w="8532" w:type="dxa"/>
             <w:gridSpan w:val="4"/>
             <w:shd w:val="clear" w:color="auto" w:fill="auto"/>
           </w:tcPr>
@@ -4898,7 +5612,7 @@
         </w:trPr>
         <w:tc>
           <w:tcPr>
-            <w:tcW w:w="1369" w:type="dxa"/>
+            <w:tcW w:w="1243" w:type="dxa"/>
             <w:shd w:val="clear" w:color="auto" w:fill="auto"/>
           </w:tcPr>
           <w:p>
@@ -4924,7 +5638,7 @@
         </w:tc>
         <w:tc>
           <w:tcPr>
-            <w:tcW w:w="889" w:type="dxa"/>
+            <w:tcW w:w="3222" w:type="dxa"/>
             <w:tcBorders>
               <w:bottom w:val="single" w:sz="4" w:space="0" w:color="auto"/>
             </w:tcBorders>
@@ -4998,7 +5712,7 @@
         </w:tc>
         <w:tc>
           <w:tcPr>
-            <w:tcW w:w="2859" w:type="dxa"/>
+            <w:tcW w:w="1623" w:type="dxa"/>
             <w:gridSpan w:val="2"/>
             <w:shd w:val="clear" w:color="auto" w:fill="auto"/>
           </w:tcPr>
@@ -5070,7 +5784,7 @@
         </w:tc>
         <w:tc>
           <w:tcPr>
-            <w:tcW w:w="4658" w:type="dxa"/>
+            <w:tcW w:w="3687" w:type="dxa"/>
             <w:tcBorders>
               <w:bottom w:val="single" w:sz="4" w:space="0" w:color="auto"/>
             </w:tcBorders>
@@ -5125,7 +5839,7 @@
         </w:trPr>
         <w:tc>
           <w:tcPr>
-            <w:tcW w:w="3394" w:type="dxa"/>
+            <w:tcW w:w="5194" w:type="dxa"/>
             <w:gridSpan w:val="3"/>
             <w:shd w:val="clear" w:color="auto" w:fill="auto"/>
           </w:tcPr>
@@ -5173,7 +5887,7 @@
         </w:tc>
         <w:tc>
           <w:tcPr>
-            <w:tcW w:w="6381" w:type="dxa"/>
+            <w:tcW w:w="4581" w:type="dxa"/>
             <w:gridSpan w:val="2"/>
             <w:shd w:val="clear" w:color="auto" w:fill="auto"/>
           </w:tcPr>
@@ -5207,7 +5921,7 @@
             <w:pPr>
               <w:spacing w:after="0" w:line="240" w:lineRule="exact"/>
               <w:contextualSpacing/>
-              <w:jc w:val="both"/>
+              <w:jc w:val="center"/>
               <w:rPr>
                 <w:rFonts w:ascii="Times New Roman" w:eastAsia="Calibri" w:hAnsi="Times New Roman"/>
                 <w:color w:val="FF0000"/>
@@ -6284,6 +6998,7 @@
     <w:tbl>
       <w:tblPr>
         <w:tblW w:w="0" w:type="auto"/>
+        <w:tblLayout w:type="fixed"/>
         <w:tblLook w:val="04A0" w:firstRow="1" w:lastRow="0" w:firstColumn="1" w:lastColumn="0" w:noHBand="0" w:noVBand="1"/>
       </w:tblPr>
       <w:tblGrid>
@@ -6386,9 +7101,135 @@
                 <w:rFonts w:ascii="Times New Roman" w:eastAsia="Calibri" w:hAnsi="Times New Roman"/>
                 <w:sz w:val="24"/>
                 <w:szCs w:val="24"/>
-                <w:lang w:eastAsia="en-US"/>
-              </w:rPr>
-            </w:pPr>
+                <w:lang w:val="en-US" w:eastAsia="en-US"/>
+              </w:rPr>
+            </w:pPr>
+            <w:r>
+              <w:rPr>
+                <w:rFonts w:ascii="Times New Roman" w:eastAsia="Calibri" w:hAnsi="Times New Roman"/>
+                <w:sz w:val="24"/>
+                <w:szCs w:val="24"/>
+                <w:lang w:val="en-US" w:eastAsia="en-US"/>
+              </w:rPr>
+              <w:t xml:space="preserve">{{ </w:t>
+            </w:r>
+            <w:r>
+              <w:rPr>
+                <w:rFonts w:ascii="Times New Roman" w:eastAsia="Calibri" w:hAnsi="Times New Roman"/>
+                <w:sz w:val="24"/>
+                <w:szCs w:val="24"/>
+                <w:lang w:val="en-US" w:eastAsia="en-US"/>
+              </w:rPr>
+              <w:t>practice</w:t>
+            </w:r>
+            <w:r>
+              <w:rPr>
+                <w:rFonts w:ascii="Times New Roman" w:eastAsia="Calibri" w:hAnsi="Times New Roman"/>
+                <w:sz w:val="24"/>
+                <w:szCs w:val="24"/>
+                <w:lang w:val="en-US" w:eastAsia="en-US"/>
+              </w:rPr>
+              <w:t>.</w:t>
+            </w:r>
+            <w:r>
+              <w:rPr>
+                <w:rFonts w:ascii="Times New Roman" w:eastAsia="Calibri" w:hAnsi="Times New Roman"/>
+                <w:sz w:val="24"/>
+                <w:szCs w:val="24"/>
+                <w:lang w:val="en-US" w:eastAsia="en-US"/>
+              </w:rPr>
+              <w:t>post</w:t>
+            </w:r>
+            <w:r>
+              <w:rPr>
+                <w:rFonts w:ascii="Times New Roman" w:eastAsia="Calibri" w:hAnsi="Times New Roman"/>
+                <w:sz w:val="24"/>
+                <w:szCs w:val="24"/>
+                <w:lang w:val="en-US" w:eastAsia="en-US"/>
+              </w:rPr>
+              <w:t>_</w:t>
+            </w:r>
+            <w:r>
+              <w:rPr>
+                <w:rFonts w:ascii="Times New Roman" w:eastAsia="Calibri" w:hAnsi="Times New Roman"/>
+                <w:sz w:val="24"/>
+                <w:szCs w:val="24"/>
+                <w:lang w:val="en-US" w:eastAsia="en-US"/>
+              </w:rPr>
+              <w:t>supervisor</w:t>
+            </w:r>
+            <w:r>
+              <w:rPr>
+                <w:rFonts w:ascii="Times New Roman" w:eastAsia="Calibri" w:hAnsi="Times New Roman"/>
+                <w:sz w:val="24"/>
+                <w:szCs w:val="24"/>
+                <w:lang w:val="en-US" w:eastAsia="en-US"/>
+              </w:rPr>
+              <w:t>_YuSU }}</w:t>
+            </w:r>
+            <w:r>
+              <w:rPr>
+                <w:rFonts w:ascii="Times New Roman" w:eastAsia="Calibri" w:hAnsi="Times New Roman"/>
+                <w:sz w:val="24"/>
+                <w:szCs w:val="24"/>
+                <w:lang w:val="en-US" w:eastAsia="en-US"/>
+              </w:rPr>
+              <w:t xml:space="preserve">, {{ </w:t>
+            </w:r>
+            <w:r>
+              <w:rPr>
+                <w:rFonts w:ascii="Times New Roman" w:eastAsia="Calibri" w:hAnsi="Times New Roman"/>
+                <w:sz w:val="24"/>
+                <w:szCs w:val="24"/>
+                <w:lang w:val="en-US" w:eastAsia="en-US"/>
+              </w:rPr>
+              <w:t>practice</w:t>
+            </w:r>
+            <w:r>
+              <w:rPr>
+                <w:rFonts w:ascii="Times New Roman" w:eastAsia="Calibri" w:hAnsi="Times New Roman"/>
+                <w:sz w:val="24"/>
+                <w:szCs w:val="24"/>
+                <w:lang w:val="en-US" w:eastAsia="en-US"/>
+              </w:rPr>
+              <w:t>.</w:t>
+            </w:r>
+            <w:r>
+              <w:rPr>
+                <w:rFonts w:ascii="Times New Roman" w:eastAsia="Calibri" w:hAnsi="Times New Roman"/>
+                <w:sz w:val="24"/>
+                <w:szCs w:val="24"/>
+                <w:lang w:val="en-US" w:eastAsia="en-US"/>
+              </w:rPr>
+              <w:t>fio_</w:t>
+            </w:r>
+            <w:r>
+              <w:rPr>
+                <w:rFonts w:ascii="Times New Roman" w:eastAsia="Calibri" w:hAnsi="Times New Roman"/>
+                <w:sz w:val="24"/>
+                <w:szCs w:val="24"/>
+                <w:lang w:val="en-US" w:eastAsia="en-US"/>
+              </w:rPr>
+              <w:t>supervisor</w:t>
+            </w:r>
+            <w:r>
+              <w:rPr>
+                <w:rFonts w:ascii="Times New Roman" w:eastAsia="Calibri" w:hAnsi="Times New Roman"/>
+                <w:sz w:val="24"/>
+                <w:szCs w:val="24"/>
+                <w:lang w:val="en-US" w:eastAsia="en-US"/>
+              </w:rPr>
+              <w:t>_</w:t>
+            </w:r>
+            <w:r>
+              <w:rPr>
+                <w:rFonts w:ascii="Times New Roman" w:eastAsia="Calibri" w:hAnsi="Times New Roman"/>
+                <w:sz w:val="24"/>
+                <w:szCs w:val="24"/>
+                <w:lang w:val="en-US" w:eastAsia="en-US"/>
+              </w:rPr>
+              <w:t>YuSU }}</w:t>
+            </w:r>
           </w:p>
         </w:tc>
       </w:tr>
@@ -6406,7 +7247,7 @@
                 <w:rFonts w:ascii="Times New Roman" w:eastAsia="Calibri" w:hAnsi="Times New Roman"/>
                 <w:sz w:val="24"/>
                 <w:szCs w:val="24"/>
-                <w:lang w:eastAsia="en-US"/>
+                <w:lang w:val="en-US" w:eastAsia="en-US"/>
               </w:rPr>
             </w:pPr>
           </w:p>
@@ -6494,6 +7335,7 @@
     <w:tbl>
       <w:tblPr>
         <w:tblW w:w="0" w:type="auto"/>
+        <w:tblLayout w:type="fixed"/>
         <w:tblLook w:val="04A0" w:firstRow="1" w:lastRow="0" w:firstColumn="1" w:lastColumn="0" w:noHBand="0" w:noVBand="1"/>
       </w:tblPr>
       <w:tblGrid>
@@ -6515,17 +7357,62 @@
                 <w:rFonts w:ascii="Times New Roman" w:eastAsia="Calibri" w:hAnsi="Times New Roman"/>
                 <w:sz w:val="24"/>
                 <w:szCs w:val="24"/>
-                <w:lang w:eastAsia="en-US"/>
-              </w:rPr>
-            </w:pPr>
-            <w:r>
-              <w:rPr>
-                <w:rFonts w:ascii="Times New Roman" w:eastAsia="Calibri" w:hAnsi="Times New Roman"/>
-                <w:sz w:val="24"/>
-                <w:szCs w:val="24"/>
-                <w:lang w:eastAsia="en-US"/>
-              </w:rPr>
-              <w:t>от профильной организации</w:t>
+                <w:lang w:val="en-US" w:eastAsia="en-US"/>
+              </w:rPr>
+            </w:pPr>
+            <w:r>
+              <w:rPr>
+                <w:rFonts w:ascii="Times New Roman" w:eastAsia="Calibri" w:hAnsi="Times New Roman"/>
+                <w:sz w:val="20"/>
+                <w:szCs w:val="20"/>
+                <w:lang w:val="en-US" w:eastAsia="en-US"/>
+              </w:rPr>
+              <w:t>{% if practice.fio_supervisor_company %}</w:t>
+            </w:r>
+            <w:r>
+              <w:rPr>
+                <w:rFonts w:ascii="Times New Roman" w:eastAsia="Calibri" w:hAnsi="Times New Roman"/>
+                <w:sz w:val="24"/>
+                <w:szCs w:val="24"/>
+                <w:lang w:eastAsia="en-US"/>
+              </w:rPr>
+              <w:t>от</w:t>
+            </w:r>
+            <w:r>
+              <w:rPr>
+                <w:rFonts w:ascii="Times New Roman" w:eastAsia="Calibri" w:hAnsi="Times New Roman"/>
+                <w:sz w:val="24"/>
+                <w:szCs w:val="24"/>
+                <w:lang w:val="en-US" w:eastAsia="en-US"/>
+              </w:rPr>
+              <w:t xml:space="preserve"> </w:t>
+            </w:r>
+            <w:r>
+              <w:rPr>
+                <w:rFonts w:ascii="Times New Roman" w:eastAsia="Calibri" w:hAnsi="Times New Roman"/>
+                <w:sz w:val="24"/>
+                <w:szCs w:val="24"/>
+                <w:lang w:eastAsia="en-US"/>
+              </w:rPr>
+              <w:t>профильной</w:t>
+            </w:r>
+            <w:r>
+              <w:rPr>
+                <w:rFonts w:ascii="Times New Roman" w:eastAsia="Calibri" w:hAnsi="Times New Roman"/>
+                <w:sz w:val="24"/>
+                <w:szCs w:val="24"/>
+                <w:lang w:val="en-US" w:eastAsia="en-US"/>
+              </w:rPr>
+              <w:t xml:space="preserve"> </w:t>
+            </w:r>
+            <w:r>
+              <w:rPr>
+                <w:rFonts w:ascii="Times New Roman" w:eastAsia="Calibri" w:hAnsi="Times New Roman"/>
+                <w:sz w:val="24"/>
+                <w:szCs w:val="24"/>
+                <w:lang w:eastAsia="en-US"/>
+              </w:rPr>
+              <w:t>организации</w:t>
             </w:r>
           </w:p>
         </w:tc>
@@ -6546,7 +7433,7 @@
                 <w:rFonts w:ascii="Times New Roman" w:eastAsia="Calibri" w:hAnsi="Times New Roman"/>
                 <w:sz w:val="24"/>
                 <w:szCs w:val="24"/>
-                <w:lang w:eastAsia="en-US"/>
+                <w:lang w:val="en-US" w:eastAsia="en-US"/>
               </w:rPr>
             </w:pPr>
           </w:p>
@@ -6561,13 +7448,113 @@
             <w:pPr>
               <w:spacing w:after="0" w:line="240" w:lineRule="exact"/>
               <w:contextualSpacing/>
-              <w:rPr>
-                <w:rFonts w:ascii="Times New Roman" w:eastAsia="Calibri" w:hAnsi="Times New Roman"/>
-                <w:sz w:val="24"/>
-                <w:szCs w:val="24"/>
-                <w:lang w:eastAsia="en-US"/>
-              </w:rPr>
-            </w:pPr>
+              <w:jc w:val="center"/>
+              <w:rPr>
+                <w:rFonts w:ascii="Times New Roman" w:eastAsia="Calibri" w:hAnsi="Times New Roman"/>
+                <w:sz w:val="24"/>
+                <w:szCs w:val="24"/>
+                <w:lang w:val="en-US" w:eastAsia="en-US"/>
+              </w:rPr>
+            </w:pPr>
+            <w:r>
+              <w:rPr>
+                <w:rFonts w:ascii="Times New Roman" w:eastAsia="Calibri" w:hAnsi="Times New Roman"/>
+                <w:sz w:val="24"/>
+                <w:szCs w:val="24"/>
+                <w:lang w:val="en-US" w:eastAsia="en-US"/>
+              </w:rPr>
+              <w:t>{{ practice.post_supervisor_company }}</w:t>
+            </w:r>
+            <w:r>
+              <w:rPr>
+                <w:rFonts w:ascii="Times New Roman" w:eastAsia="Calibri" w:hAnsi="Times New Roman"/>
+                <w:sz w:val="24"/>
+                <w:szCs w:val="24"/>
+                <w:lang w:val="en-US" w:eastAsia="en-US"/>
+              </w:rPr>
+              <w:t xml:space="preserve">, </w:t>
+            </w:r>
+            <w:r>
+              <w:rPr>
+                <w:rFonts w:ascii="Times New Roman" w:eastAsia="Calibri" w:hAnsi="Times New Roman"/>
+                <w:sz w:val="24"/>
+                <w:szCs w:val="24"/>
+                <w:lang w:val="en-US" w:eastAsia="en-US"/>
+              </w:rPr>
+              <w:t>{{ pra</w:t>
+            </w:r>
+            <w:r>
+              <w:rPr>
+                <w:rFonts w:ascii="Times New Roman" w:eastAsia="Calibri" w:hAnsi="Times New Roman"/>
+                <w:sz w:val="24"/>
+                <w:szCs w:val="24"/>
+                <w:lang w:val="en-US" w:eastAsia="en-US"/>
+              </w:rPr>
+              <w:t>ctice</w:t>
+            </w:r>
+            <w:r>
+              <w:rPr>
+                <w:rFonts w:ascii="Times New Roman" w:eastAsia="Calibri" w:hAnsi="Times New Roman"/>
+                <w:sz w:val="24"/>
+                <w:szCs w:val="24"/>
+                <w:lang w:val="en-US" w:eastAsia="en-US"/>
+              </w:rPr>
+              <w:t>.</w:t>
+            </w:r>
+            <w:r>
+              <w:rPr>
+                <w:rFonts w:ascii="Times New Roman" w:eastAsia="Calibri" w:hAnsi="Times New Roman"/>
+                <w:sz w:val="24"/>
+                <w:szCs w:val="24"/>
+                <w:lang w:val="en-US" w:eastAsia="en-US"/>
+              </w:rPr>
+              <w:t>fio</w:t>
+            </w:r>
+            <w:r>
+              <w:rPr>
+                <w:rFonts w:ascii="Times New Roman" w:eastAsia="Calibri" w:hAnsi="Times New Roman"/>
+                <w:sz w:val="24"/>
+                <w:szCs w:val="24"/>
+                <w:lang w:val="en-US" w:eastAsia="en-US"/>
+              </w:rPr>
+              <w:t>_</w:t>
+            </w:r>
+            <w:r>
+              <w:rPr>
+                <w:rFonts w:ascii="Times New Roman" w:eastAsia="Calibri" w:hAnsi="Times New Roman"/>
+                <w:sz w:val="24"/>
+                <w:szCs w:val="24"/>
+                <w:lang w:val="en-US" w:eastAsia="en-US"/>
+              </w:rPr>
+              <w:t>supervisor</w:t>
+            </w:r>
+            <w:r>
+              <w:rPr>
+                <w:rFonts w:ascii="Times New Roman" w:eastAsia="Calibri" w:hAnsi="Times New Roman"/>
+                <w:sz w:val="24"/>
+                <w:szCs w:val="24"/>
+                <w:lang w:val="en-US" w:eastAsia="en-US"/>
+              </w:rPr>
+              <w:t>_</w:t>
+            </w:r>
+            <w:r>
+              <w:rPr>
+                <w:rFonts w:ascii="Times New Roman" w:eastAsia="Calibri" w:hAnsi="Times New Roman"/>
+                <w:sz w:val="24"/>
+                <w:szCs w:val="24"/>
+                <w:lang w:val="en-US" w:eastAsia="en-US"/>
+              </w:rPr>
+              <w:t>company</w:t>
+            </w:r>
+            <w:r>
+              <w:rPr>
+                <w:rFonts w:ascii="Times New Roman" w:eastAsia="Calibri" w:hAnsi="Times New Roman"/>
+                <w:sz w:val="24"/>
+                <w:szCs w:val="24"/>
+                <w:lang w:val="en-US" w:eastAsia="en-US"/>
+              </w:rPr>
+              <w:t xml:space="preserve"> }}</w:t>
+            </w:r>
           </w:p>
         </w:tc>
       </w:tr>
@@ -6585,7 +7572,7 @@
                 <w:rFonts w:ascii="Times New Roman" w:eastAsia="Calibri" w:hAnsi="Times New Roman"/>
                 <w:sz w:val="24"/>
                 <w:szCs w:val="24"/>
-                <w:lang w:eastAsia="en-US"/>
+                <w:lang w:val="en-US" w:eastAsia="en-US"/>
               </w:rPr>
             </w:pPr>
           </w:p>
@@ -6664,15 +7651,25 @@
         <w:contextualSpacing/>
         <w:rPr>
           <w:rFonts w:ascii="Times New Roman" w:eastAsia="Calibri" w:hAnsi="Times New Roman"/>
-          <w:sz w:val="24"/>
-          <w:szCs w:val="24"/>
+          <w:sz w:val="20"/>
+          <w:szCs w:val="20"/>
           <w:lang w:eastAsia="en-US"/>
         </w:rPr>
       </w:pPr>
+      <w:r>
+        <w:rPr>
+          <w:rFonts w:ascii="Times New Roman" w:eastAsia="Calibri" w:hAnsi="Times New Roman"/>
+          <w:sz w:val="20"/>
+          <w:szCs w:val="20"/>
+          <w:lang w:val="en-US" w:eastAsia="en-US"/>
+        </w:rPr>
+        <w:t>{% endif %}</w:t>
+      </w:r>
     </w:p>
     <w:tbl>
       <w:tblPr>
         <w:tblW w:w="0" w:type="auto"/>
+        <w:tblLayout w:type="fixed"/>
         <w:tblLook w:val="04A0" w:firstRow="1" w:lastRow="0" w:firstColumn="1" w:lastColumn="0" w:noHBand="0" w:noVBand="1"/>
       </w:tblPr>
       <w:tblGrid>
@@ -6740,6 +7737,7 @@
             <w:pPr>
               <w:spacing w:after="0" w:line="240" w:lineRule="exact"/>
               <w:contextualSpacing/>
+              <w:jc w:val="center"/>
               <w:rPr>
                 <w:rFonts w:ascii="Times New Roman" w:eastAsia="Calibri" w:hAnsi="Times New Roman"/>
                 <w:sz w:val="24"/>
@@ -6872,58 +7870,46 @@
         <w:t>Характеристика</w:t>
       </w:r>
     </w:p>
+    <w:tbl>
+      <w:tblPr>
+        <w:tblStyle w:val="a3"/>
+        <w:tblW w:w="0" w:type="auto"/>
+        <w:tblLayout w:type="fixed"/>
+        <w:tblLook w:val="04A0" w:firstRow="1" w:lastRow="0" w:firstColumn="1" w:lastColumn="0" w:noHBand="0" w:noVBand="1"/>
+      </w:tblPr>
+      <w:tblGrid>
+        <w:gridCol w:w="9570"/>
+      </w:tblGrid>
+      <w:tr>
+        <w:tc>
+          <w:tcPr>
+            <w:tcW w:w="9570" w:type="dxa"/>
+            <w:tcBorders>
+              <w:top w:val="nil"/>
+              <w:left w:val="nil"/>
+              <w:bottom w:val="single" w:sz="4" w:space="0" w:color="auto"/>
+              <w:right w:val="nil"/>
+            </w:tcBorders>
+          </w:tcPr>
+          <w:p>
+            <w:pPr>
+              <w:jc w:val="center"/>
+              <w:rPr>
+                <w:rFonts w:ascii="Times New Roman" w:hAnsi="Times New Roman"/>
+                <w:sz w:val="28"/>
+                <w:szCs w:val="28"/>
+              </w:rPr>
+            </w:pPr>
+          </w:p>
+        </w:tc>
+      </w:tr>
+    </w:tbl>
     <w:p>
       <w:pPr>
         <w:spacing w:after="0" w:line="240" w:lineRule="auto"/>
         <w:jc w:val="center"/>
         <w:rPr>
           <w:rFonts w:ascii="Times New Roman" w:hAnsi="Times New Roman"/>
-          <w:sz w:val="28"/>
-          <w:szCs w:val="28"/>
-        </w:rPr>
-      </w:pPr>
-      <w:r>
-        <w:rPr>
-          <w:rFonts w:ascii="Times New Roman" w:hAnsi="Times New Roman"/>
-          <w:sz w:val="28"/>
-          <w:szCs w:val="28"/>
-        </w:rPr>
-        <w:t>__________________</w:t>
-      </w:r>
-      <w:r>
-        <w:rPr>
-          <w:rFonts w:ascii="Times New Roman" w:hAnsi="Times New Roman"/>
-          <w:sz w:val="28"/>
-          <w:szCs w:val="28"/>
-        </w:rPr>
-        <w:t>_______________________________</w:t>
-      </w:r>
-      <w:r>
-        <w:rPr>
-          <w:rFonts w:ascii="Times New Roman" w:hAnsi="Times New Roman"/>
-          <w:sz w:val="28"/>
-          <w:szCs w:val="28"/>
-          <w:lang w:val="en-US"/>
-        </w:rPr>
-        <w:t>_</w:t>
-      </w:r>
-      <w:bookmarkStart w:id="1" w:name="_GoBack"/>
-      <w:bookmarkEnd w:id="1"/>
-      <w:r>
-        <w:rPr>
-          <w:rFonts w:ascii="Times New Roman" w:hAnsi="Times New Roman"/>
-          <w:sz w:val="28"/>
-          <w:szCs w:val="28"/>
-        </w:rPr>
-        <w:t>________________</w:t>
-      </w:r>
-    </w:p>
-    <w:p>
-      <w:pPr>
-        <w:spacing w:after="0" w:line="240" w:lineRule="auto"/>
-        <w:jc w:val="center"/>
-        <w:rPr>
-          <w:rFonts w:ascii="Times New Roman" w:hAnsi="Times New Roman"/>
           <w:sz w:val="16"/>
           <w:szCs w:val="16"/>
         </w:rPr>
@@ -6937,101 +7923,208 @@
         <w:t>(Ф.И.О. студента полностью)</w:t>
       </w:r>
     </w:p>
-    <w:p>
-      <w:pPr>
-        <w:spacing w:after="0" w:line="240" w:lineRule="auto"/>
-        <w:jc w:val="center"/>
-        <w:rPr>
-          <w:rFonts w:ascii="Times New Roman" w:hAnsi="Times New Roman"/>
-          <w:sz w:val="28"/>
-          <w:szCs w:val="28"/>
-        </w:rPr>
-      </w:pPr>
-      <w:r>
-        <w:rPr>
-          <w:rFonts w:ascii="Times New Roman" w:hAnsi="Times New Roman"/>
-          <w:sz w:val="28"/>
-          <w:szCs w:val="28"/>
-        </w:rPr>
-        <w:t>студента(-тки)</w:t>
-      </w:r>
-      <w:r>
-        <w:rPr>
-          <w:rFonts w:ascii="Times New Roman" w:hAnsi="Times New Roman"/>
-          <w:sz w:val="28"/>
-          <w:szCs w:val="28"/>
-        </w:rPr>
-        <w:t xml:space="preserve"> </w:t>
-      </w:r>
-      <w:r>
-        <w:rPr>
-          <w:rFonts w:ascii="Times New Roman" w:hAnsi="Times New Roman"/>
-          <w:sz w:val="28"/>
-          <w:szCs w:val="28"/>
-        </w:rPr>
-        <w:t>__________</w:t>
-      </w:r>
-      <w:r>
-        <w:rPr>
-          <w:rFonts w:ascii="Times New Roman" w:hAnsi="Times New Roman"/>
-          <w:sz w:val="28"/>
-          <w:szCs w:val="28"/>
-          <w:lang w:val="en-US"/>
-        </w:rPr>
-        <w:t xml:space="preserve"> </w:t>
-      </w:r>
-      <w:r>
-        <w:rPr>
-          <w:rFonts w:ascii="Times New Roman" w:hAnsi="Times New Roman"/>
-          <w:sz w:val="28"/>
-          <w:szCs w:val="28"/>
-        </w:rPr>
-        <w:t xml:space="preserve">курса </w:t>
-      </w:r>
-      <w:r>
-        <w:rPr>
-          <w:rFonts w:ascii="Times New Roman" w:hAnsi="Times New Roman"/>
-          <w:sz w:val="28"/>
-          <w:szCs w:val="28"/>
-        </w:rPr>
-        <w:t>группы</w:t>
-      </w:r>
-      <w:r>
-        <w:rPr>
-          <w:rFonts w:ascii="Times New Roman" w:hAnsi="Times New Roman"/>
-          <w:sz w:val="28"/>
-          <w:szCs w:val="28"/>
-        </w:rPr>
-        <w:t xml:space="preserve"> ___________</w:t>
-      </w:r>
-    </w:p>
-    <w:p>
-      <w:pPr>
-        <w:spacing w:after="0" w:line="240" w:lineRule="auto"/>
-        <w:jc w:val="center"/>
-        <w:rPr>
-          <w:rFonts w:ascii="Times New Roman" w:hAnsi="Times New Roman"/>
-          <w:sz w:val="28"/>
-          <w:szCs w:val="28"/>
-        </w:rPr>
-      </w:pPr>
-      <w:r>
-        <w:rPr>
-          <w:rFonts w:ascii="Times New Roman" w:hAnsi="Times New Roman"/>
-          <w:sz w:val="28"/>
-          <w:szCs w:val="28"/>
-        </w:rPr>
-        <w:t xml:space="preserve">направления подготовки </w:t>
-      </w:r>
-      <w:r>
-        <w:rPr>
-          <w:rFonts w:ascii="Times New Roman" w:hAnsi="Times New Roman"/>
-          <w:sz w:val="28"/>
-          <w:szCs w:val="28"/>
-        </w:rPr>
-        <w:t>____________________________________</w:t>
-      </w:r>
-    </w:p>
+    <w:tbl>
+      <w:tblPr>
+        <w:tblStyle w:val="a3"/>
+        <w:tblW w:w="0" w:type="auto"/>
+        <w:tblInd w:w="108" w:type="dxa"/>
+        <w:tblBorders>
+          <w:top w:val="none" w:sz="0" w:space="0" w:color="auto"/>
+          <w:left w:val="none" w:sz="0" w:space="0" w:color="auto"/>
+          <w:bottom w:val="none" w:sz="0" w:space="0" w:color="auto"/>
+          <w:right w:val="none" w:sz="0" w:space="0" w:color="auto"/>
+          <w:insideH w:val="none" w:sz="0" w:space="0" w:color="auto"/>
+          <w:insideV w:val="none" w:sz="0" w:space="0" w:color="auto"/>
+        </w:tblBorders>
+        <w:tblLayout w:type="fixed"/>
+        <w:tblLook w:val="04A0" w:firstRow="1" w:lastRow="0" w:firstColumn="1" w:lastColumn="0" w:noHBand="0" w:noVBand="1"/>
+      </w:tblPr>
+      <w:tblGrid>
+        <w:gridCol w:w="1134"/>
+        <w:gridCol w:w="2235"/>
+        <w:gridCol w:w="708"/>
+        <w:gridCol w:w="318"/>
+        <w:gridCol w:w="2251"/>
+        <w:gridCol w:w="1292"/>
+        <w:gridCol w:w="709"/>
+      </w:tblGrid>
+      <w:tr>
+        <w:trPr>
+          <w:gridBefore w:val="1"/>
+          <w:gridAfter w:val="1"/>
+          <w:wBefore w:w="1134" w:type="dxa"/>
+          <w:wAfter w:w="709" w:type="dxa"/>
+        </w:trPr>
+        <w:tc>
+          <w:tcPr>
+            <w:tcW w:w="2235" w:type="dxa"/>
+          </w:tcPr>
+          <w:p>
+            <w:pPr>
+              <w:jc w:val="center"/>
+              <w:rPr>
+                <w:rFonts w:ascii="Times New Roman" w:hAnsi="Times New Roman"/>
+                <w:sz w:val="28"/>
+                <w:szCs w:val="28"/>
+              </w:rPr>
+            </w:pPr>
+            <w:r>
+              <w:rPr>
+                <w:rFonts w:ascii="Times New Roman" w:hAnsi="Times New Roman"/>
+                <w:sz w:val="28"/>
+                <w:szCs w:val="28"/>
+              </w:rPr>
+              <w:t>студента(-тки)</w:t>
+            </w:r>
+          </w:p>
+        </w:tc>
+        <w:tc>
+          <w:tcPr>
+            <w:tcW w:w="1026" w:type="dxa"/>
+            <w:gridSpan w:val="2"/>
+            <w:tcBorders>
+              <w:bottom w:val="single" w:sz="4" w:space="0" w:color="auto"/>
+            </w:tcBorders>
+          </w:tcPr>
+          <w:p>
+            <w:pPr>
+              <w:jc w:val="center"/>
+              <w:rPr>
+                <w:rFonts w:ascii="Times New Roman" w:hAnsi="Times New Roman"/>
+                <w:sz w:val="28"/>
+                <w:szCs w:val="28"/>
+                <w:lang w:val="en-US"/>
+              </w:rPr>
+            </w:pPr>
+            <w:r>
+              <w:rPr>
+                <w:rFonts w:ascii="Times New Roman" w:hAnsi="Times New Roman"/>
+                <w:sz w:val="28"/>
+                <w:szCs w:val="28"/>
+                <w:lang w:val="en-US"/>
+              </w:rPr>
+              <w:t>{{ practice_student.student.group.year }}</w:t>
+            </w:r>
+          </w:p>
+        </w:tc>
+        <w:tc>
+          <w:tcPr>
+            <w:tcW w:w="2251" w:type="dxa"/>
+          </w:tcPr>
+          <w:p>
+            <w:pPr>
+              <w:ind w:left="-104"/>
+              <w:jc w:val="center"/>
+              <w:rPr>
+                <w:rFonts w:ascii="Times New Roman" w:hAnsi="Times New Roman"/>
+                <w:sz w:val="28"/>
+                <w:szCs w:val="28"/>
+              </w:rPr>
+            </w:pPr>
+            <w:r>
+              <w:rPr>
+                <w:rFonts w:ascii="Times New Roman" w:hAnsi="Times New Roman"/>
+                <w:sz w:val="28"/>
+                <w:szCs w:val="28"/>
+              </w:rPr>
+              <w:t xml:space="preserve">курса </w:t>
+            </w:r>
+            <w:r>
+              <w:rPr>
+                <w:rFonts w:ascii="Times New Roman" w:hAnsi="Times New Roman"/>
+                <w:sz w:val="28"/>
+                <w:szCs w:val="28"/>
+              </w:rPr>
+              <w:t>группы</w:t>
+            </w:r>
+          </w:p>
+        </w:tc>
+        <w:tc>
+          <w:tcPr>
+            <w:tcW w:w="1292" w:type="dxa"/>
+            <w:tcBorders>
+              <w:bottom w:val="single" w:sz="4" w:space="0" w:color="auto"/>
+            </w:tcBorders>
+          </w:tcPr>
+          <w:p>
+            <w:pPr>
+              <w:jc w:val="center"/>
+              <w:rPr>
+                <w:rFonts w:ascii="Times New Roman" w:hAnsi="Times New Roman"/>
+                <w:sz w:val="28"/>
+                <w:szCs w:val="28"/>
+                <w:lang w:val="en-US"/>
+              </w:rPr>
+            </w:pPr>
+            <w:r>
+              <w:rPr>
+                <w:rFonts w:ascii="Times New Roman" w:hAnsi="Times New Roman"/>
+                <w:sz w:val="28"/>
+                <w:szCs w:val="24"/>
+                <w:lang w:val="en-US"/>
+              </w:rPr>
+              <w:t>{{ practice_student.student.group.number }}</w:t>
+            </w:r>
+          </w:p>
+        </w:tc>
+      </w:tr>
+      <w:tr>
+        <w:tc>
+          <w:tcPr>
+            <w:tcW w:w="4077" w:type="dxa"/>
+            <w:gridSpan w:val="3"/>
+          </w:tcPr>
+          <w:p>
+            <w:pPr>
+              <w:ind w:left="171"/>
+              <w:jc w:val="center"/>
+              <w:rPr>
+                <w:rFonts w:ascii="Times New Roman" w:hAnsi="Times New Roman"/>
+                <w:sz w:val="28"/>
+                <w:szCs w:val="28"/>
+              </w:rPr>
+            </w:pPr>
+            <w:r>
+              <w:rPr>
+                <w:rFonts w:ascii="Times New Roman" w:hAnsi="Times New Roman"/>
+                <w:sz w:val="28"/>
+                <w:szCs w:val="28"/>
+              </w:rPr>
+              <w:t>направления подготовки</w:t>
+            </w:r>
+          </w:p>
+        </w:tc>
+        <w:tc>
+          <w:tcPr>
+            <w:tcW w:w="4570" w:type="dxa"/>
+            <w:gridSpan w:val="4"/>
+            <w:tcBorders>
+              <w:bottom w:val="single" w:sz="4" w:space="0" w:color="auto"/>
+            </w:tcBorders>
+          </w:tcPr>
+          <w:p>
+            <w:pPr>
+              <w:jc w:val="center"/>
+              <w:rPr>
+                <w:rFonts w:ascii="Times New Roman" w:hAnsi="Times New Roman"/>
+                <w:sz w:val="28"/>
+                <w:szCs w:val="28"/>
+                <w:lang w:val="en-US"/>
+              </w:rPr>
+            </w:pPr>
+            <w:r>
+              <w:rPr>
+                <w:rFonts w:ascii="Times New Roman" w:eastAsia="Calibri" w:hAnsi="Times New Roman"/>
+                <w:sz w:val="28"/>
+                <w:szCs w:val="28"/>
+                <w:lang w:val="en-US" w:eastAsia="en-US"/>
+              </w:rPr>
+              <w:t>{{ practice_student.student.group.title }}</w:t>
+            </w:r>
+          </w:p>
+        </w:tc>
+      </w:tr>
+    </w:tbl>
     <w:p>
       <w:pPr>
         <w:spacing w:after="0" w:line="240" w:lineRule="auto"/>
@@ -7105,11 +8198,12 @@
           <w:sz w:val="28"/>
           <w:szCs w:val="28"/>
         </w:rPr>
-        <w:t>период</w:t>
-      </w:r>
-      <w:r>
-        <w:rPr>
-          <w:rFonts w:ascii="Times New Roman" w:hAnsi="Times New Roman"/>
+        <w:t>с {{ practice.date_start.strftime('%d.</w:t>
+      </w:r>
+      <w:r>
+        <w:rPr>
+          <w:rFonts w:ascii="Times New Roman" w:hAnsi="Times New Roman"/>
+          <w:i/>
           <w:sz w:val="28"/>
           <w:szCs w:val="28"/>
         </w:rPr>
@@ -7122,15 +8216,7 @@
           <w:sz w:val="28"/>
           <w:szCs w:val="28"/>
         </w:rPr>
-        <w:t>прохождения практики</w:t>
-      </w:r>
-      <w:r>
-        <w:rPr>
-          <w:rFonts w:ascii="Times New Roman" w:hAnsi="Times New Roman"/>
-          <w:sz w:val="28"/>
-          <w:szCs w:val="28"/>
-        </w:rPr>
-        <w:t xml:space="preserve"> проходил </w:t>
+        <w:t>%m.</w:t>
       </w:r>
       <w:r>
         <w:rPr>
@@ -7139,7 +8225,118 @@
           <w:sz w:val="28"/>
           <w:szCs w:val="28"/>
         </w:rPr>
-        <w:t>наименование практики</w:t>
+        <w:t xml:space="preserve"> </w:t>
+      </w:r>
+      <w:r>
+        <w:rPr>
+          <w:rFonts w:ascii="Times New Roman" w:hAnsi="Times New Roman"/>
+          <w:i/>
+          <w:sz w:val="28"/>
+          <w:szCs w:val="28"/>
+        </w:rPr>
+        <w:t>%Y') }} года  по  {{ practice.date_start.strftime('%d.</w:t>
+      </w:r>
+      <w:r>
+        <w:rPr>
+          <w:rFonts w:ascii="Times New Roman" w:hAnsi="Times New Roman"/>
+          <w:i/>
+          <w:sz w:val="28"/>
+          <w:szCs w:val="28"/>
+        </w:rPr>
+        <w:t xml:space="preserve"> </w:t>
+      </w:r>
+      <w:r>
+        <w:rPr>
+          <w:rFonts w:ascii="Times New Roman" w:hAnsi="Times New Roman"/>
+          <w:i/>
+          <w:sz w:val="28"/>
+          <w:szCs w:val="28"/>
+        </w:rPr>
+        <w:t>%m.</w:t>
+      </w:r>
+      <w:r>
+        <w:rPr>
+          <w:rFonts w:ascii="Times New Roman" w:hAnsi="Times New Roman"/>
+          <w:i/>
+          <w:sz w:val="28"/>
+          <w:szCs w:val="28"/>
+        </w:rPr>
+        <w:t xml:space="preserve"> </w:t>
+      </w:r>
+      <w:r>
+        <w:rPr>
+          <w:rFonts w:ascii="Times New Roman" w:hAnsi="Times New Roman"/>
+          <w:i/>
+          <w:sz w:val="28"/>
+          <w:szCs w:val="28"/>
+        </w:rPr>
+        <w:t>%Y') }} года</w:t>
+      </w:r>
+      <w:r>
+        <w:rPr>
+          <w:rFonts w:ascii="Times New Roman" w:hAnsi="Times New Roman"/>
+          <w:i/>
+          <w:sz w:val="28"/>
+          <w:szCs w:val="28"/>
+        </w:rPr>
+        <w:t xml:space="preserve"> </w:t>
+      </w:r>
+      <w:r>
+        <w:rPr>
+          <w:rFonts w:ascii="Times New Roman" w:hAnsi="Times New Roman"/>
+          <w:sz w:val="28"/>
+          <w:szCs w:val="28"/>
+        </w:rPr>
+        <w:t xml:space="preserve">проходил </w:t>
+      </w:r>
+      <w:r>
+        <w:rPr>
+          <w:rFonts w:ascii="Times New Roman" w:hAnsi="Times New Roman"/>
+          <w:i/>
+          <w:sz w:val="28"/>
+          <w:szCs w:val="28"/>
+        </w:rPr>
+        <w:t xml:space="preserve">{{ </w:t>
+      </w:r>
+      <w:r>
+        <w:rPr>
+          <w:rFonts w:ascii="Times New Roman" w:eastAsia="Calibri" w:hAnsi="Times New Roman"/>
+          <w:i/>
+          <w:sz w:val="28"/>
+          <w:szCs w:val="28"/>
+          <w:lang w:val="en-US" w:eastAsia="en-US"/>
+        </w:rPr>
+        <w:t>practice</w:t>
+      </w:r>
+      <w:r>
+        <w:rPr>
+          <w:rFonts w:ascii="Times New Roman" w:eastAsia="Calibri" w:hAnsi="Times New Roman"/>
+          <w:i/>
+          <w:sz w:val="28"/>
+          <w:szCs w:val="28"/>
+          <w:lang w:eastAsia="en-US"/>
+        </w:rPr>
+        <w:t>.</w:t>
+      </w:r>
+      <w:r>
+        <w:rPr>
+          <w:rFonts w:ascii="Times New Roman" w:eastAsia="Calibri" w:hAnsi="Times New Roman"/>
+          <w:i/>
+          <w:sz w:val="28"/>
+          <w:szCs w:val="28"/>
+          <w:lang w:val="en-US" w:eastAsia="en-US"/>
+        </w:rPr>
+        <w:t>title</w:t>
+      </w:r>
+      <w:r>
+        <w:rPr>
+          <w:rFonts w:ascii="Times New Roman" w:eastAsia="Calibri" w:hAnsi="Times New Roman"/>
+          <w:i/>
+          <w:sz w:val="28"/>
+          <w:szCs w:val="28"/>
+          <w:lang w:eastAsia="en-US"/>
+        </w:rPr>
+        <w:t xml:space="preserve"> }}</w:t>
       </w:r>
       <w:r>
         <w:rPr>
@@ -7151,37 +8348,61 @@
       </w:r>
       <w:r>
         <w:rPr>
-          <w:rFonts w:ascii="Times New Roman" w:hAnsi="Times New Roman"/>
+          <w:rFonts w:ascii="Times New Roman" w:eastAsia="Calibri" w:hAnsi="Times New Roman"/>
           <w:i/>
           <w:sz w:val="28"/>
           <w:szCs w:val="28"/>
-        </w:rPr>
-        <w:t>организация (предприятие)</w:t>
-      </w:r>
-      <w:r>
-        <w:rPr>
-          <w:rFonts w:ascii="Times New Roman" w:hAnsi="Times New Roman"/>
-          <w:sz w:val="28"/>
-          <w:szCs w:val="28"/>
-        </w:rPr>
-        <w:t xml:space="preserve">, </w:t>
-      </w:r>
-      <w:r>
-        <w:rPr>
-          <w:rFonts w:ascii="Times New Roman" w:hAnsi="Times New Roman"/>
-          <w:sz w:val="28"/>
-          <w:szCs w:val="28"/>
-        </w:rPr>
-        <w:t xml:space="preserve">расположенной по адресу: </w:t>
-      </w:r>
-      <w:r>
-        <w:rPr>
-          <w:rFonts w:ascii="Times New Roman" w:hAnsi="Times New Roman"/>
+          <w:lang w:eastAsia="en-US"/>
+        </w:rPr>
+        <w:t>{{ practice.title_place }}</w:t>
+      </w:r>
+      <w:r>
+        <w:rPr>
+          <w:rFonts w:ascii="Times New Roman" w:hAnsi="Times New Roman"/>
+          <w:sz w:val="28"/>
+          <w:szCs w:val="28"/>
+        </w:rPr>
+        <w:t xml:space="preserve">, расположенной по адресу: </w:t>
+      </w:r>
+      <w:r>
+        <w:rPr>
+          <w:rFonts w:ascii="Times New Roman" w:eastAsia="Calibri" w:hAnsi="Times New Roman"/>
           <w:i/>
           <w:sz w:val="28"/>
           <w:szCs w:val="28"/>
-        </w:rPr>
-        <w:t>адрес организации</w:t>
+          <w:lang w:eastAsia="en-US"/>
+        </w:rPr>
+        <w:t>{{ practice</w:t>
+      </w:r>
+      <w:r>
+        <w:rPr>
+          <w:rFonts w:ascii="Times New Roman" w:hAnsi="Times New Roman"/>
+          <w:i/>
+          <w:sz w:val="28"/>
+          <w:szCs w:val="28"/>
+        </w:rPr>
+        <w:t>.</w:t>
+      </w:r>
+      <w:r>
+        <w:rPr>
+          <w:rFonts w:ascii="Times New Roman" w:hAnsi="Times New Roman"/>
+          <w:i/>
+          <w:sz w:val="28"/>
+          <w:szCs w:val="28"/>
+        </w:rPr>
+        <w:t>place</w:t>
+      </w:r>
+      <w:bookmarkStart w:id="1" w:name="_GoBack"/>
+      <w:bookmarkEnd w:id="1"/>
+      <w:r>
+        <w:rPr>
+          <w:rFonts w:ascii="Times New Roman" w:eastAsia="Calibri" w:hAnsi="Times New Roman"/>
+          <w:i/>
+          <w:sz w:val="28"/>
+          <w:szCs w:val="28"/>
+          <w:lang w:eastAsia="en-US"/>
+        </w:rPr>
+        <w:t xml:space="preserve"> }}</w:t>
       </w:r>
       <w:r>
         <w:rPr>
@@ -7229,7 +8450,49 @@
           <w:sz w:val="28"/>
           <w:szCs w:val="28"/>
         </w:rPr>
-        <w:t>1)</w:t>
+        <w:t xml:space="preserve">{{ </w:t>
+      </w:r>
+      <w:r>
+        <w:rPr>
+          <w:rFonts w:ascii="Times New Roman" w:hAnsi="Times New Roman"/>
+          <w:sz w:val="28"/>
+          <w:szCs w:val="28"/>
+          <w:lang w:val="en-US"/>
+        </w:rPr>
+        <w:t>practice</w:t>
+      </w:r>
+      <w:r>
+        <w:rPr>
+          <w:rFonts w:ascii="Times New Roman" w:hAnsi="Times New Roman"/>
+          <w:sz w:val="28"/>
+          <w:szCs w:val="28"/>
+        </w:rPr>
+        <w:t>_</w:t>
+      </w:r>
+      <w:r>
+        <w:rPr>
+          <w:rFonts w:ascii="Times New Roman" w:hAnsi="Times New Roman"/>
+          <w:sz w:val="28"/>
+          <w:szCs w:val="28"/>
+          <w:lang w:val="en-US"/>
+        </w:rPr>
+        <w:t>student</w:t>
+      </w:r>
+      <w:r>
+        <w:rPr>
+          <w:rFonts w:ascii="Times New Roman" w:hAnsi="Times New Roman"/>
+          <w:sz w:val="28"/>
+          <w:szCs w:val="28"/>
+        </w:rPr>
+        <w:t>.</w:t>
+      </w:r>
+      <w:r>
+        <w:rPr>
+          <w:rFonts w:ascii="Times New Roman" w:hAnsi="Times New Roman"/>
+          <w:sz w:val="28"/>
+          <w:szCs w:val="28"/>
+        </w:rPr>
+        <w:t>production_tasks }}</w:t>
       </w:r>
     </w:p>
     <w:p>
@@ -7249,7 +8512,223 @@
           <w:sz w:val="28"/>
           <w:szCs w:val="28"/>
         </w:rPr>
-        <w:t>2)</w:t>
+        <w:t xml:space="preserve">В ходе выполнения практики продемонстрировал следующие качества </w:t>
+      </w:r>
+      <w:r>
+        <w:rPr>
+          <w:rFonts w:ascii="Times New Roman" w:hAnsi="Times New Roman"/>
+          <w:sz w:val="28"/>
+          <w:szCs w:val="28"/>
+        </w:rPr>
+        <w:t xml:space="preserve">{{ </w:t>
+      </w:r>
+      <w:r>
+        <w:rPr>
+          <w:rFonts w:ascii="Times New Roman" w:hAnsi="Times New Roman"/>
+          <w:sz w:val="28"/>
+          <w:szCs w:val="28"/>
+          <w:lang w:val="en-US"/>
+        </w:rPr>
+        <w:t>practice</w:t>
+      </w:r>
+      <w:r>
+        <w:rPr>
+          <w:rFonts w:ascii="Times New Roman" w:hAnsi="Times New Roman"/>
+          <w:sz w:val="28"/>
+          <w:szCs w:val="28"/>
+        </w:rPr>
+        <w:t>_</w:t>
+      </w:r>
+      <w:r>
+        <w:rPr>
+          <w:rFonts w:ascii="Times New Roman" w:hAnsi="Times New Roman"/>
+          <w:sz w:val="28"/>
+          <w:szCs w:val="28"/>
+          <w:lang w:val="en-US"/>
+        </w:rPr>
+        <w:t>student</w:t>
+      </w:r>
+      <w:r>
+        <w:rPr>
+          <w:rFonts w:ascii="Times New Roman" w:hAnsi="Times New Roman"/>
+          <w:sz w:val="28"/>
+          <w:szCs w:val="28"/>
+        </w:rPr>
+        <w:t>.</w:t>
+      </w:r>
+      <w:r>
+        <w:rPr>
+          <w:rFonts w:ascii="Times New Roman" w:hAnsi="Times New Roman"/>
+          <w:sz w:val="28"/>
+          <w:szCs w:val="28"/>
+          <w:lang w:val="en-US"/>
+        </w:rPr>
+        <w:t>quality</w:t>
+      </w:r>
+      <w:r>
+        <w:rPr>
+          <w:rFonts w:ascii="Times New Roman" w:hAnsi="Times New Roman"/>
+          <w:sz w:val="28"/>
+          <w:szCs w:val="28"/>
+        </w:rPr>
+        <w:t xml:space="preserve"> }}</w:t>
+      </w:r>
+      <w:r>
+        <w:rPr>
+          <w:rFonts w:ascii="Times New Roman" w:hAnsi="Times New Roman"/>
+          <w:sz w:val="28"/>
+          <w:szCs w:val="28"/>
+        </w:rPr>
+        <w:t>. С возникающими при работе проблемами справлялся</w:t>
+      </w:r>
+      <w:r>
+        <w:rPr>
+          <w:rFonts w:ascii="Times New Roman" w:hAnsi="Times New Roman"/>
+          <w:sz w:val="28"/>
+          <w:szCs w:val="28"/>
+        </w:rPr>
+        <w:t xml:space="preserve"> </w:t>
+      </w:r>
+      <w:r>
+        <w:rPr>
+          <w:rFonts w:ascii="Times New Roman" w:hAnsi="Times New Roman"/>
+          <w:sz w:val="28"/>
+          <w:szCs w:val="28"/>
+        </w:rPr>
+        <w:t xml:space="preserve">{{ </w:t>
+      </w:r>
+      <w:r>
+        <w:rPr>
+          <w:rFonts w:ascii="Times New Roman" w:hAnsi="Times New Roman"/>
+          <w:sz w:val="28"/>
+          <w:szCs w:val="28"/>
+          <w:lang w:val="en-US"/>
+        </w:rPr>
+        <w:t>practice</w:t>
+      </w:r>
+      <w:r>
+        <w:rPr>
+          <w:rFonts w:ascii="Times New Roman" w:hAnsi="Times New Roman"/>
+          <w:sz w:val="28"/>
+          <w:szCs w:val="28"/>
+        </w:rPr>
+        <w:t>_</w:t>
+      </w:r>
+      <w:r>
+        <w:rPr>
+          <w:rFonts w:ascii="Times New Roman" w:hAnsi="Times New Roman"/>
+          <w:sz w:val="28"/>
+          <w:szCs w:val="28"/>
+          <w:lang w:val="en-US"/>
+        </w:rPr>
+        <w:t>student</w:t>
+      </w:r>
+      <w:r>
+        <w:rPr>
+          <w:rFonts w:ascii="Times New Roman" w:hAnsi="Times New Roman"/>
+          <w:sz w:val="28"/>
+          <w:szCs w:val="28"/>
+        </w:rPr>
+        <w:t>.</w:t>
+      </w:r>
+      <w:r>
+        <w:rPr>
+          <w:rFonts w:ascii="Times New Roman" w:hAnsi="Times New Roman"/>
+          <w:sz w:val="28"/>
+          <w:szCs w:val="28"/>
+        </w:rPr>
+        <w:t>hard_quality</w:t>
+      </w:r>
+      <w:r>
+        <w:rPr>
+          <w:rFonts w:ascii="Times New Roman" w:hAnsi="Times New Roman"/>
+          <w:sz w:val="28"/>
+          <w:szCs w:val="28"/>
+        </w:rPr>
+        <w:t xml:space="preserve"> }}</w:t>
+      </w:r>
+      <w:r>
+        <w:rPr>
+          <w:rFonts w:ascii="Times New Roman" w:hAnsi="Times New Roman"/>
+          <w:sz w:val="28"/>
+          <w:szCs w:val="28"/>
+        </w:rPr>
+        <w:t xml:space="preserve">. Индивидуальное задание, предусмотренное программой практики, выполнено </w:t>
+      </w:r>
+      <w:r>
+        <w:rPr>
+          <w:rFonts w:ascii="Times New Roman" w:hAnsi="Times New Roman"/>
+          <w:sz w:val="28"/>
+          <w:szCs w:val="28"/>
+        </w:rPr>
+        <w:t xml:space="preserve">{{ </w:t>
+      </w:r>
+      <w:r>
+        <w:rPr>
+          <w:rFonts w:ascii="Times New Roman" w:hAnsi="Times New Roman"/>
+          <w:sz w:val="28"/>
+          <w:szCs w:val="28"/>
+          <w:lang w:val="en-US"/>
+        </w:rPr>
+        <w:t>practice</w:t>
+      </w:r>
+      <w:r>
+        <w:rPr>
+          <w:rFonts w:ascii="Times New Roman" w:hAnsi="Times New Roman"/>
+          <w:sz w:val="28"/>
+          <w:szCs w:val="28"/>
+        </w:rPr>
+        <w:t>_</w:t>
+      </w:r>
+      <w:r>
+        <w:rPr>
+          <w:rFonts w:ascii="Times New Roman" w:hAnsi="Times New Roman"/>
+          <w:sz w:val="28"/>
+          <w:szCs w:val="28"/>
+          <w:lang w:val="en-US"/>
+        </w:rPr>
+        <w:t>student</w:t>
+      </w:r>
+      <w:r>
+        <w:rPr>
+          <w:rFonts w:ascii="Times New Roman" w:hAnsi="Times New Roman"/>
+          <w:sz w:val="28"/>
+          <w:szCs w:val="28"/>
+        </w:rPr>
+        <w:t>.</w:t>
+      </w:r>
+      <w:r>
+        <w:rPr>
+          <w:rFonts w:ascii="Times New Roman" w:hAnsi="Times New Roman"/>
+          <w:sz w:val="28"/>
+          <w:szCs w:val="28"/>
+        </w:rPr>
+        <w:t>amount.</w:t>
+      </w:r>
+      <w:r>
+        <w:rPr>
+          <w:rFonts w:ascii="Times New Roman" w:hAnsi="Times New Roman"/>
+          <w:sz w:val="28"/>
+          <w:szCs w:val="28"/>
+          <w:lang w:val="en-US"/>
+        </w:rPr>
+        <w:t>title</w:t>
+      </w:r>
+      <w:r>
+        <w:rPr>
+          <w:rFonts w:ascii="Times New Roman" w:hAnsi="Times New Roman"/>
+          <w:sz w:val="28"/>
+          <w:szCs w:val="28"/>
+        </w:rPr>
+        <w:t xml:space="preserve"> }}</w:t>
+      </w:r>
+      <w:r>
+        <w:rPr>
+          <w:rFonts w:ascii="Times New Roman" w:hAnsi="Times New Roman"/>
+          <w:sz w:val="28"/>
+          <w:szCs w:val="28"/>
+        </w:rPr>
+        <w:t>.</w:t>
       </w:r>
     </w:p>
     <w:p>
@@ -7269,7 +8748,73 @@
           <w:sz w:val="28"/>
           <w:szCs w:val="28"/>
         </w:rPr>
-        <w:t>3)</w:t>
+        <w:t>Замечания</w:t>
+      </w:r>
+      <w:r>
+        <w:rPr>
+          <w:rFonts w:ascii="Times New Roman" w:hAnsi="Times New Roman"/>
+          <w:sz w:val="28"/>
+          <w:szCs w:val="28"/>
+        </w:rPr>
+        <w:t xml:space="preserve"> </w:t>
+      </w:r>
+      <w:r>
+        <w:rPr>
+          <w:rFonts w:ascii="Times New Roman" w:hAnsi="Times New Roman"/>
+          <w:sz w:val="28"/>
+          <w:szCs w:val="28"/>
+        </w:rPr>
+        <w:t xml:space="preserve">{{ </w:t>
+      </w:r>
+      <w:r>
+        <w:rPr>
+          <w:rFonts w:ascii="Times New Roman" w:hAnsi="Times New Roman"/>
+          <w:sz w:val="28"/>
+          <w:szCs w:val="28"/>
+          <w:lang w:val="en-US"/>
+        </w:rPr>
+        <w:t>practice</w:t>
+      </w:r>
+      <w:r>
+        <w:rPr>
+          <w:rFonts w:ascii="Times New Roman" w:hAnsi="Times New Roman"/>
+          <w:sz w:val="28"/>
+          <w:szCs w:val="28"/>
+        </w:rPr>
+        <w:t>_</w:t>
+      </w:r>
+      <w:r>
+        <w:rPr>
+          <w:rFonts w:ascii="Times New Roman" w:hAnsi="Times New Roman"/>
+          <w:sz w:val="28"/>
+          <w:szCs w:val="28"/>
+          <w:lang w:val="en-US"/>
+        </w:rPr>
+        <w:t>student</w:t>
+      </w:r>
+      <w:r>
+        <w:rPr>
+          <w:rFonts w:ascii="Times New Roman" w:hAnsi="Times New Roman"/>
+          <w:sz w:val="28"/>
+          <w:szCs w:val="28"/>
+        </w:rPr>
+        <w:t>.</w:t>
+      </w:r>
+      <w:r>
+        <w:rPr>
+          <w:rFonts w:ascii="Times New Roman" w:hAnsi="Times New Roman"/>
+          <w:sz w:val="28"/>
+          <w:szCs w:val="28"/>
+        </w:rPr>
+        <w:t>remark</w:t>
+      </w:r>
+      <w:r>
+        <w:rPr>
+          <w:rFonts w:ascii="Times New Roman" w:hAnsi="Times New Roman"/>
+          <w:sz w:val="28"/>
+          <w:szCs w:val="28"/>
+        </w:rPr>
+        <w:t xml:space="preserve"> }}</w:t>
       </w:r>
     </w:p>
     <w:p>
@@ -7289,13 +8834,165 @@
           <w:sz w:val="28"/>
           <w:szCs w:val="28"/>
         </w:rPr>
-        <w:t>…..</w:t>
+        <w:t xml:space="preserve">Работа </w:t>
+      </w:r>
+      <w:r>
+        <w:rPr>
+          <w:rFonts w:ascii="Times New Roman" w:eastAsia="Calibri" w:hAnsi="Times New Roman"/>
+          <w:i/>
+          <w:sz w:val="28"/>
+          <w:szCs w:val="28"/>
+          <w:lang w:eastAsia="en-US"/>
+        </w:rPr>
+        <w:t xml:space="preserve">{{ </w:t>
+      </w:r>
+      <w:r>
+        <w:rPr>
+          <w:rFonts w:ascii="Times New Roman" w:eastAsia="Calibri" w:hAnsi="Times New Roman"/>
+          <w:i/>
+          <w:sz w:val="28"/>
+          <w:szCs w:val="28"/>
+          <w:lang w:val="en-US" w:eastAsia="en-US"/>
+        </w:rPr>
+        <w:t>practice</w:t>
+      </w:r>
+      <w:r>
+        <w:rPr>
+          <w:rFonts w:ascii="Times New Roman" w:eastAsia="Calibri" w:hAnsi="Times New Roman"/>
+          <w:i/>
+          <w:sz w:val="28"/>
+          <w:szCs w:val="28"/>
+          <w:lang w:eastAsia="en-US"/>
+        </w:rPr>
+        <w:t>_</w:t>
+      </w:r>
+      <w:r>
+        <w:rPr>
+          <w:rFonts w:ascii="Times New Roman" w:eastAsia="Calibri" w:hAnsi="Times New Roman"/>
+          <w:i/>
+          <w:sz w:val="28"/>
+          <w:szCs w:val="28"/>
+          <w:lang w:val="en-US" w:eastAsia="en-US"/>
+        </w:rPr>
+        <w:t>student</w:t>
+      </w:r>
+      <w:r>
+        <w:rPr>
+          <w:rFonts w:ascii="Times New Roman" w:eastAsia="Calibri" w:hAnsi="Times New Roman"/>
+          <w:i/>
+          <w:sz w:val="28"/>
+          <w:szCs w:val="28"/>
+          <w:lang w:eastAsia="en-US"/>
+        </w:rPr>
+        <w:t>.</w:t>
+      </w:r>
+      <w:r>
+        <w:rPr>
+          <w:rFonts w:ascii="Times New Roman" w:eastAsia="Calibri" w:hAnsi="Times New Roman"/>
+          <w:i/>
+          <w:sz w:val="28"/>
+          <w:szCs w:val="28"/>
+          <w:lang w:val="en-US" w:eastAsia="en-US"/>
+        </w:rPr>
+        <w:t>student</w:t>
+      </w:r>
+      <w:r>
+        <w:rPr>
+          <w:rFonts w:ascii="Times New Roman" w:eastAsia="Calibri" w:hAnsi="Times New Roman"/>
+          <w:i/>
+          <w:sz w:val="28"/>
+          <w:szCs w:val="28"/>
+          <w:lang w:eastAsia="en-US"/>
+        </w:rPr>
+        <w:t>.</w:t>
+      </w:r>
+      <w:r>
+        <w:rPr>
+          <w:rFonts w:ascii="Times New Roman" w:eastAsia="Calibri" w:hAnsi="Times New Roman"/>
+          <w:i/>
+          <w:sz w:val="28"/>
+          <w:szCs w:val="28"/>
+          <w:lang w:val="en-US" w:eastAsia="en-US"/>
+        </w:rPr>
+        <w:t>user</w:t>
+      </w:r>
+      <w:r>
+        <w:rPr>
+          <w:rFonts w:ascii="Times New Roman" w:eastAsia="Calibri" w:hAnsi="Times New Roman"/>
+          <w:i/>
+          <w:sz w:val="28"/>
+          <w:szCs w:val="28"/>
+          <w:lang w:eastAsia="en-US"/>
+        </w:rPr>
+        <w:t>.</w:t>
+      </w:r>
+      <w:r>
+        <w:rPr>
+          <w:rFonts w:ascii="Times New Roman" w:eastAsia="Calibri" w:hAnsi="Times New Roman"/>
+          <w:i/>
+          <w:sz w:val="28"/>
+          <w:szCs w:val="28"/>
+          <w:lang w:val="en-US" w:eastAsia="en-US"/>
+        </w:rPr>
+        <w:t>username</w:t>
+      </w:r>
+      <w:r>
+        <w:rPr>
+          <w:rFonts w:ascii="Times New Roman" w:eastAsia="Calibri" w:hAnsi="Times New Roman"/>
+          <w:i/>
+          <w:sz w:val="28"/>
+          <w:szCs w:val="28"/>
+          <w:lang w:eastAsia="en-US"/>
+        </w:rPr>
+        <w:t xml:space="preserve"> }}</w:t>
+      </w:r>
+      <w:r>
+        <w:rPr>
+          <w:rFonts w:ascii="Times New Roman" w:hAnsi="Times New Roman"/>
+          <w:i/>
+          <w:sz w:val="28"/>
+          <w:szCs w:val="28"/>
+        </w:rPr>
+        <w:t xml:space="preserve"> </w:t>
+      </w:r>
+      <w:r>
+        <w:rPr>
+          <w:rFonts w:ascii="Times New Roman" w:hAnsi="Times New Roman"/>
+          <w:sz w:val="28"/>
+          <w:szCs w:val="28"/>
+        </w:rPr>
+        <w:t>оценивается на «</w:t>
+      </w:r>
+      <w:r>
+        <w:rPr>
+          <w:rFonts w:ascii="Times New Roman" w:hAnsi="Times New Roman"/>
+          <w:i/>
+          <w:sz w:val="28"/>
+          <w:szCs w:val="28"/>
+        </w:rPr>
+        <w:t>оценка</w:t>
+      </w:r>
+      <w:r>
+        <w:rPr>
+          <w:rFonts w:ascii="Times New Roman" w:hAnsi="Times New Roman"/>
+          <w:i/>
+          <w:sz w:val="28"/>
+          <w:szCs w:val="28"/>
+        </w:rPr>
+        <w:t>»</w:t>
+      </w:r>
+      <w:r>
+        <w:rPr>
+          <w:rFonts w:ascii="Times New Roman" w:hAnsi="Times New Roman"/>
+          <w:sz w:val="28"/>
+          <w:szCs w:val="28"/>
+        </w:rPr>
+        <w:t>.</w:t>
       </w:r>
     </w:p>
     <w:p>
       <w:pPr>
         <w:spacing w:after="0" w:line="240" w:lineRule="auto"/>
-        <w:ind w:firstLine="709"/>
         <w:jc w:val="both"/>
         <w:rPr>
           <w:rFonts w:ascii="Times New Roman" w:hAnsi="Times New Roman"/>
@@ -7303,19 +9000,10 @@
           <w:szCs w:val="28"/>
         </w:rPr>
       </w:pPr>
-      <w:r>
-        <w:rPr>
-          <w:rFonts w:ascii="Times New Roman" w:hAnsi="Times New Roman"/>
-          <w:sz w:val="28"/>
-          <w:szCs w:val="28"/>
-        </w:rPr>
-        <w:t>В ходе выполнения практики продемонстрировал следующие качества (пунктуальность, ответственности и т.п.). С возникающими при работе проблемами справлялся (оперативно, легко, с трудом и т.п.). Индивидуальное задание, предусмотренное программой практики, выполнено (частично, в полном объеме, успешно и т.п.).</w:t>
-      </w:r>
     </w:p>
     <w:p>
       <w:pPr>
         <w:spacing w:after="0" w:line="240" w:lineRule="auto"/>
-        <w:ind w:firstLine="709"/>
         <w:jc w:val="both"/>
         <w:rPr>
           <w:rFonts w:ascii="Times New Roman" w:hAnsi="Times New Roman"/>
@@ -7323,19 +9011,10 @@
           <w:szCs w:val="28"/>
         </w:rPr>
       </w:pPr>
-      <w:r>
-        <w:rPr>
-          <w:rFonts w:ascii="Times New Roman" w:hAnsi="Times New Roman"/>
-          <w:sz w:val="28"/>
-          <w:szCs w:val="28"/>
-        </w:rPr>
-        <w:t>Замечания …</w:t>
-      </w:r>
     </w:p>
     <w:p>
       <w:pPr>
         <w:spacing w:after="0" w:line="240" w:lineRule="auto"/>
-        <w:ind w:firstLine="709"/>
         <w:jc w:val="both"/>
         <w:rPr>
           <w:rFonts w:ascii="Times New Roman" w:hAnsi="Times New Roman"/>
@@ -7349,21 +9028,11 @@
           <w:sz w:val="28"/>
           <w:szCs w:val="28"/>
         </w:rPr>
-        <w:t xml:space="preserve">Работа </w:t>
-      </w:r>
-      <w:r>
-        <w:rPr>
-          <w:rFonts w:ascii="Times New Roman" w:hAnsi="Times New Roman"/>
-          <w:i/>
-          <w:sz w:val="28"/>
-          <w:szCs w:val="28"/>
-        </w:rPr>
-        <w:t>Фамилия Имя Отчество</w:t>
-      </w:r>
-      <w:r>
-        <w:rPr>
-          <w:rFonts w:ascii="Times New Roman" w:hAnsi="Times New Roman"/>
-          <w:i/>
+        <w:t>Руководитель</w:t>
+      </w:r>
+      <w:r>
+        <w:rPr>
+          <w:rFonts w:ascii="Times New Roman" w:hAnsi="Times New Roman"/>
           <w:sz w:val="28"/>
           <w:szCs w:val="28"/>
         </w:rPr>
@@ -7375,135 +9044,208 @@
           <w:sz w:val="28"/>
           <w:szCs w:val="28"/>
         </w:rPr>
-        <w:t>оценивается на «</w:t>
-      </w:r>
-      <w:r>
-        <w:rPr>
-          <w:rFonts w:ascii="Times New Roman" w:hAnsi="Times New Roman"/>
-          <w:i/>
-          <w:sz w:val="28"/>
-          <w:szCs w:val="28"/>
-        </w:rPr>
-        <w:t>оценка</w:t>
-      </w:r>
-      <w:r>
-        <w:rPr>
-          <w:rFonts w:ascii="Times New Roman" w:hAnsi="Times New Roman"/>
-          <w:i/>
-          <w:sz w:val="28"/>
-          <w:szCs w:val="28"/>
-        </w:rPr>
-        <w:t>»</w:t>
-      </w:r>
-      <w:r>
-        <w:rPr>
-          <w:rFonts w:ascii="Times New Roman" w:hAnsi="Times New Roman"/>
-          <w:sz w:val="28"/>
-          <w:szCs w:val="28"/>
-        </w:rPr>
-        <w:t>.</w:t>
+        <w:t>практики</w:t>
       </w:r>
     </w:p>
-    <w:p>
-      <w:pPr>
-        <w:spacing w:after="0" w:line="240" w:lineRule="auto"/>
-        <w:jc w:val="both"/>
-        <w:rPr>
-          <w:rFonts w:ascii="Times New Roman" w:hAnsi="Times New Roman"/>
-          <w:sz w:val="28"/>
-          <w:szCs w:val="28"/>
-        </w:rPr>
-      </w:pPr>
-    </w:p>
-    <w:p>
-      <w:pPr>
-        <w:spacing w:after="0" w:line="240" w:lineRule="auto"/>
-        <w:jc w:val="both"/>
-        <w:rPr>
-          <w:rFonts w:ascii="Times New Roman" w:hAnsi="Times New Roman"/>
-          <w:sz w:val="28"/>
-          <w:szCs w:val="28"/>
-        </w:rPr>
-      </w:pPr>
-    </w:p>
-    <w:p>
-      <w:pPr>
-        <w:spacing w:after="0" w:line="240" w:lineRule="auto"/>
-        <w:jc w:val="both"/>
-        <w:rPr>
-          <w:rFonts w:ascii="Times New Roman" w:hAnsi="Times New Roman"/>
-          <w:sz w:val="28"/>
-          <w:szCs w:val="28"/>
-        </w:rPr>
-      </w:pPr>
-      <w:r>
-        <w:rPr>
-          <w:rFonts w:ascii="Times New Roman" w:hAnsi="Times New Roman"/>
-          <w:sz w:val="28"/>
-          <w:szCs w:val="28"/>
-        </w:rPr>
-        <w:t>Руководитель</w:t>
-      </w:r>
-      <w:r>
-        <w:rPr>
-          <w:rFonts w:ascii="Times New Roman" w:hAnsi="Times New Roman"/>
-          <w:sz w:val="28"/>
-          <w:szCs w:val="28"/>
-        </w:rPr>
-        <w:t xml:space="preserve"> </w:t>
-      </w:r>
-      <w:r>
-        <w:rPr>
-          <w:rFonts w:ascii="Times New Roman" w:hAnsi="Times New Roman"/>
-          <w:sz w:val="28"/>
-          <w:szCs w:val="28"/>
-        </w:rPr>
-        <w:t>практики</w:t>
-      </w:r>
-    </w:p>
-    <w:p>
-      <w:pPr>
-        <w:spacing w:after="0" w:line="240" w:lineRule="auto"/>
-        <w:jc w:val="both"/>
-        <w:rPr>
-          <w:rFonts w:ascii="Times New Roman" w:hAnsi="Times New Roman"/>
-          <w:sz w:val="28"/>
-          <w:szCs w:val="28"/>
-        </w:rPr>
-      </w:pPr>
-      <w:r>
-        <w:rPr>
-          <w:rFonts w:ascii="Times New Roman" w:hAnsi="Times New Roman"/>
-          <w:sz w:val="28"/>
-          <w:szCs w:val="28"/>
-        </w:rPr>
-        <w:t xml:space="preserve">от предприятия </w:t>
-      </w:r>
-      <w:r>
-        <w:rPr>
-          <w:rFonts w:ascii="Times New Roman" w:hAnsi="Times New Roman"/>
-          <w:sz w:val="28"/>
-          <w:szCs w:val="28"/>
-        </w:rPr>
-        <w:t xml:space="preserve">                          _______</w:t>
-      </w:r>
-      <w:r>
-        <w:rPr>
-          <w:rFonts w:ascii="Times New Roman" w:hAnsi="Times New Roman"/>
-          <w:sz w:val="28"/>
-          <w:szCs w:val="28"/>
-        </w:rPr>
-        <w:t>/</w:t>
-      </w:r>
-      <w:r>
-        <w:rPr>
-          <w:rFonts w:ascii="Times New Roman" w:hAnsi="Times New Roman"/>
-          <w:sz w:val="28"/>
-          <w:szCs w:val="28"/>
-        </w:rPr>
-        <w:t>_____________________</w:t>
-      </w:r>
-    </w:p>
+    <w:tbl>
+      <w:tblPr>
+        <w:tblStyle w:val="a3"/>
+        <w:tblW w:w="0" w:type="auto"/>
+        <w:tblBorders>
+          <w:top w:val="none" w:sz="0" w:space="0" w:color="auto"/>
+          <w:left w:val="none" w:sz="0" w:space="0" w:color="auto"/>
+          <w:bottom w:val="none" w:sz="0" w:space="0" w:color="auto"/>
+          <w:right w:val="none" w:sz="0" w:space="0" w:color="auto"/>
+          <w:insideH w:val="none" w:sz="0" w:space="0" w:color="auto"/>
+          <w:insideV w:val="none" w:sz="0" w:space="0" w:color="auto"/>
+        </w:tblBorders>
+        <w:tblLayout w:type="fixed"/>
+        <w:tblLook w:val="04A0" w:firstRow="1" w:lastRow="0" w:firstColumn="1" w:lastColumn="0" w:noHBand="0" w:noVBand="1"/>
+      </w:tblPr>
+      <w:tblGrid>
+        <w:gridCol w:w="3794"/>
+        <w:gridCol w:w="1276"/>
+        <w:gridCol w:w="2693"/>
+      </w:tblGrid>
+      <w:tr>
+        <w:tc>
+          <w:tcPr>
+            <w:tcW w:w="3794" w:type="dxa"/>
+          </w:tcPr>
+          <w:p>
+            <w:pPr>
+              <w:jc w:val="both"/>
+              <w:rPr>
+                <w:rFonts w:ascii="Times New Roman" w:hAnsi="Times New Roman"/>
+                <w:sz w:val="28"/>
+                <w:szCs w:val="28"/>
+              </w:rPr>
+            </w:pPr>
+            <w:r>
+              <w:rPr>
+                <w:rFonts w:ascii="Times New Roman" w:hAnsi="Times New Roman"/>
+                <w:sz w:val="28"/>
+                <w:szCs w:val="28"/>
+              </w:rPr>
+              <w:t>от предприятия</w:t>
+            </w:r>
+          </w:p>
+        </w:tc>
+        <w:tc>
+          <w:tcPr>
+            <w:tcW w:w="1276" w:type="dxa"/>
+            <w:tcBorders>
+              <w:bottom w:val="single" w:sz="4" w:space="0" w:color="auto"/>
+            </w:tcBorders>
+          </w:tcPr>
+          <w:p>
+            <w:pPr>
+              <w:jc w:val="right"/>
+              <w:rPr>
+                <w:rFonts w:ascii="Times New Roman" w:hAnsi="Times New Roman"/>
+                <w:sz w:val="28"/>
+                <w:szCs w:val="28"/>
+              </w:rPr>
+            </w:pPr>
+            <w:r>
+              <w:rPr>
+                <w:rFonts w:ascii="Times New Roman" w:hAnsi="Times New Roman"/>
+                <w:sz w:val="28"/>
+                <w:szCs w:val="28"/>
+              </w:rPr>
+              <w:t>/</w:t>
+            </w:r>
+          </w:p>
+        </w:tc>
+        <w:tc>
+          <w:tcPr>
+            <w:tcW w:w="2693" w:type="dxa"/>
+            <w:tcBorders>
+              <w:bottom w:val="single" w:sz="4" w:space="0" w:color="auto"/>
+            </w:tcBorders>
+          </w:tcPr>
+          <w:p>
+            <w:pPr>
+              <w:jc w:val="both"/>
+              <w:rPr>
+                <w:rFonts w:ascii="Times New Roman" w:hAnsi="Times New Roman"/>
+                <w:sz w:val="28"/>
+                <w:szCs w:val="28"/>
+                <w:lang w:val="en-US"/>
+              </w:rPr>
+            </w:pPr>
+            <w:r>
+              <w:rPr>
+                <w:rFonts w:ascii="Times New Roman" w:eastAsia="Calibri" w:hAnsi="Times New Roman"/>
+                <w:sz w:val="24"/>
+                <w:szCs w:val="24"/>
+                <w:lang w:val="en-US" w:eastAsia="en-US"/>
+              </w:rPr>
+              <w:t xml:space="preserve">{{ </w:t>
+            </w:r>
+            <w:r>
+              <w:rPr>
+                <w:rFonts w:ascii="Times New Roman" w:eastAsia="Calibri" w:hAnsi="Times New Roman"/>
+                <w:sz w:val="24"/>
+                <w:szCs w:val="24"/>
+                <w:lang w:val="en-US" w:eastAsia="en-US"/>
+              </w:rPr>
+              <w:t>practice</w:t>
+            </w:r>
+            <w:r>
+              <w:rPr>
+                <w:rFonts w:ascii="Times New Roman" w:eastAsia="Calibri" w:hAnsi="Times New Roman"/>
+                <w:sz w:val="24"/>
+                <w:szCs w:val="24"/>
+                <w:lang w:val="en-US" w:eastAsia="en-US"/>
+              </w:rPr>
+              <w:t>.</w:t>
+            </w:r>
+            <w:r>
+              <w:rPr>
+                <w:rFonts w:ascii="Times New Roman" w:eastAsia="Calibri" w:hAnsi="Times New Roman"/>
+                <w:sz w:val="24"/>
+                <w:szCs w:val="24"/>
+                <w:lang w:val="en-US" w:eastAsia="en-US"/>
+              </w:rPr>
+              <w:t>supervisor</w:t>
+            </w:r>
+            <w:r>
+              <w:rPr>
+                <w:rFonts w:ascii="Times New Roman" w:eastAsia="Calibri" w:hAnsi="Times New Roman"/>
+                <w:sz w:val="24"/>
+                <w:szCs w:val="24"/>
+                <w:lang w:val="en-US" w:eastAsia="en-US"/>
+              </w:rPr>
+              <w:t>_</w:t>
+            </w:r>
+            <w:r>
+              <w:rPr>
+                <w:rFonts w:ascii="Times New Roman" w:eastAsia="Calibri" w:hAnsi="Times New Roman"/>
+                <w:sz w:val="24"/>
+                <w:szCs w:val="24"/>
+                <w:lang w:val="en-US" w:eastAsia="en-US"/>
+              </w:rPr>
+              <w:t>practice</w:t>
+            </w:r>
+            <w:r>
+              <w:rPr>
+                <w:rFonts w:ascii="Times New Roman" w:eastAsia="Calibri" w:hAnsi="Times New Roman"/>
+                <w:sz w:val="24"/>
+                <w:szCs w:val="24"/>
+                <w:lang w:val="en-US" w:eastAsia="en-US"/>
+              </w:rPr>
+              <w:t xml:space="preserve"> }}</w:t>
+            </w:r>
+            <w:r>
+              <w:rPr>
+                <w:rFonts w:ascii="Times New Roman" w:eastAsia="Calibri" w:hAnsi="Times New Roman"/>
+                <w:sz w:val="24"/>
+                <w:szCs w:val="24"/>
+                <w:lang w:val="en-US" w:eastAsia="en-US"/>
+              </w:rPr>
+              <w:t xml:space="preserve">, </w:t>
+            </w:r>
+            <w:r>
+              <w:rPr>
+                <w:rFonts w:ascii="Times New Roman" w:eastAsia="Calibri" w:hAnsi="Times New Roman"/>
+                <w:sz w:val="24"/>
+                <w:szCs w:val="24"/>
+                <w:lang w:eastAsia="en-US"/>
+              </w:rPr>
+              <w:t>написать</w:t>
+            </w:r>
+            <w:r>
+              <w:rPr>
+                <w:rFonts w:ascii="Times New Roman" w:eastAsia="Calibri" w:hAnsi="Times New Roman"/>
+                <w:sz w:val="24"/>
+                <w:szCs w:val="24"/>
+                <w:lang w:val="en-US" w:eastAsia="en-US"/>
+              </w:rPr>
+              <w:t xml:space="preserve"> </w:t>
+            </w:r>
+            <w:r>
+              <w:rPr>
+                <w:rFonts w:ascii="Times New Roman" w:eastAsia="Calibri" w:hAnsi="Times New Roman"/>
+                <w:sz w:val="24"/>
+                <w:szCs w:val="24"/>
+                <w:lang w:eastAsia="en-US"/>
+              </w:rPr>
+              <w:t>должность</w:t>
+            </w:r>
+            <w:r>
+              <w:rPr>
+                <w:rFonts w:ascii="Times New Roman" w:eastAsia="Calibri" w:hAnsi="Times New Roman"/>
+                <w:sz w:val="24"/>
+                <w:szCs w:val="24"/>
+                <w:lang w:val="en-US" w:eastAsia="en-US"/>
+              </w:rPr>
+              <w:t>!!</w:t>
+            </w:r>
+          </w:p>
+        </w:tc>
+      </w:tr>
+    </w:tbl>
     <w:p>
       <w:pPr>
         <w:spacing w:after="0" w:line="240" w:lineRule="auto"/>
@@ -7515,6 +9257,15 @@
           <w:szCs w:val="16"/>
         </w:rPr>
       </w:pPr>
+      <w:r>
+        <w:rPr>
+          <w:rFonts w:ascii="Times New Roman" w:hAnsi="Times New Roman"/>
+          <w:sz w:val="16"/>
+          <w:szCs w:val="16"/>
+          <w:lang w:val="en-US"/>
+        </w:rPr>
+        <w:t xml:space="preserve"> </w:t>
+      </w:r>
       <w:r>
         <w:rPr>
           <w:rFonts w:ascii="Times New Roman" w:hAnsi="Times New Roman"/>
@@ -8447,6 +10198,14 @@
       <w:rFonts w:asciiTheme="minorHAnsi" w:eastAsiaTheme="minorEastAsia" w:hAnsiTheme="minorHAnsi" w:cstheme="minorBidi"/>
     </w:rPr>
   </w:style>
+  <w:style w:type="character" w:styleId="a5">
+    <w:name w:val="line number"/>
+    <w:basedOn w:val="a0"/>
+    <w:uiPriority w:val="99"/>
+    <w:semiHidden/>
+    <w:unhideWhenUsed/>
+    <w:rsid w:val="009251D9"/>
+  </w:style>
 </w:styles>
 </file>
 

</xml_diff>

<commit_message>
parsing task from csv_file for student
</commit_message>
<xml_diff>
--- a/shablon/student/shablon/practice_diary_template.docx
+++ b/shablon/student/shablon/practice_diary_template.docx
@@ -404,10 +404,10 @@
         <w:tblLook w:val="04A0" w:firstRow="1" w:lastRow="0" w:firstColumn="1" w:lastColumn="0" w:noHBand="0" w:noVBand="1"/>
       </w:tblPr>
       <w:tblGrid>
-        <w:gridCol w:w="1153"/>
-        <w:gridCol w:w="3572"/>
-        <w:gridCol w:w="959"/>
-        <w:gridCol w:w="3887"/>
+        <w:gridCol w:w="1193"/>
+        <w:gridCol w:w="3714"/>
+        <w:gridCol w:w="990"/>
+        <w:gridCol w:w="3674"/>
       </w:tblGrid>
       <w:tr>
         <w:tc>
@@ -547,7 +547,16 @@
                 <w:szCs w:val="28"/>
                 <w:lang w:val="en-US" w:eastAsia="en-US"/>
               </w:rPr>
-              <w:t>number }}</w:t>
+              <w:t>title</w:t>
+            </w:r>
+            <w:r>
+              <w:rPr>
+                <w:rFonts w:ascii="Times New Roman" w:eastAsia="Calibri" w:hAnsi="Times New Roman"/>
+                <w:sz w:val="28"/>
+                <w:szCs w:val="28"/>
+                <w:lang w:val="en-US" w:eastAsia="en-US"/>
+              </w:rPr>
+              <w:t xml:space="preserve"> }}</w:t>
             </w:r>
           </w:p>
         </w:tc>
@@ -581,7 +590,52 @@
                 <w:szCs w:val="28"/>
                 <w:lang w:val="en-US" w:eastAsia="en-US"/>
               </w:rPr>
-              <w:t>{{ practice_student.student.user.username }}</w:t>
+              <w:t>{{ practi</w:t>
+            </w:r>
+            <w:r>
+              <w:rPr>
+                <w:rFonts w:ascii="Times New Roman" w:eastAsia="Calibri" w:hAnsi="Times New Roman"/>
+                <w:sz w:val="28"/>
+                <w:szCs w:val="28"/>
+                <w:lang w:val="en-US" w:eastAsia="en-US"/>
+              </w:rPr>
+              <w:t>ce_student.student</w:t>
+            </w:r>
+            <w:r>
+              <w:rPr>
+                <w:rFonts w:ascii="Times New Roman" w:eastAsia="Calibri" w:hAnsi="Times New Roman"/>
+                <w:sz w:val="28"/>
+                <w:szCs w:val="28"/>
+                <w:lang w:val="en-US" w:eastAsia="en-US"/>
+              </w:rPr>
+              <w:t>.</w:t>
+            </w:r>
+            <w:r>
+              <w:rPr>
+                <w:rFonts w:ascii="Times New Roman" w:eastAsia="Calibri" w:hAnsi="Times New Roman"/>
+                <w:sz w:val="28"/>
+                <w:szCs w:val="28"/>
+                <w:lang w:val="en-US" w:eastAsia="en-US"/>
+              </w:rPr>
+              <w:t>get_fio</w:t>
+            </w:r>
+            <w:r>
+              <w:rPr>
+                <w:rFonts w:ascii="Times New Roman" w:eastAsia="Calibri" w:hAnsi="Times New Roman"/>
+                <w:sz w:val="28"/>
+                <w:szCs w:val="28"/>
+                <w:lang w:val="en-US" w:eastAsia="en-US"/>
+              </w:rPr>
+              <w:t>()</w:t>
+            </w:r>
+            <w:r>
+              <w:rPr>
+                <w:rFonts w:ascii="Times New Roman" w:eastAsia="Calibri" w:hAnsi="Times New Roman"/>
+                <w:sz w:val="28"/>
+                <w:szCs w:val="28"/>
+                <w:lang w:val="en-US" w:eastAsia="en-US"/>
+              </w:rPr>
+              <w:t xml:space="preserve"> }}</w:t>
             </w:r>
           </w:p>
         </w:tc>
@@ -602,7 +656,7 @@
                 <w:rFonts w:ascii="Times New Roman" w:eastAsia="Calibri" w:hAnsi="Times New Roman"/>
                 <w:sz w:val="28"/>
                 <w:szCs w:val="28"/>
-                <w:lang w:eastAsia="en-US"/>
+                <w:lang w:val="en-US" w:eastAsia="en-US"/>
               </w:rPr>
             </w:pPr>
             <w:r>
@@ -611,9 +665,29 @@
                 <w:sz w:val="28"/>
                 <w:szCs w:val="28"/>
                 <w:vertAlign w:val="superscript"/>
-                <w:lang w:eastAsia="en-US"/>
-              </w:rPr>
-              <w:t>(ФИО)</w:t>
+                <w:lang w:val="en-US" w:eastAsia="en-US"/>
+              </w:rPr>
+              <w:t>(</w:t>
+            </w:r>
+            <w:r>
+              <w:rPr>
+                <w:rFonts w:ascii="Times New Roman" w:eastAsia="Calibri" w:hAnsi="Times New Roman"/>
+                <w:sz w:val="28"/>
+                <w:szCs w:val="28"/>
+                <w:vertAlign w:val="superscript"/>
+                <w:lang w:eastAsia="en-US"/>
+              </w:rPr>
+              <w:t>ФИО</w:t>
+            </w:r>
+            <w:r>
+              <w:rPr>
+                <w:rFonts w:ascii="Times New Roman" w:eastAsia="Calibri" w:hAnsi="Times New Roman"/>
+                <w:sz w:val="28"/>
+                <w:szCs w:val="28"/>
+                <w:vertAlign w:val="superscript"/>
+                <w:lang w:val="en-US" w:eastAsia="en-US"/>
+              </w:rPr>
+              <w:t>)</w:t>
             </w:r>
           </w:p>
         </w:tc>
@@ -627,7 +701,7 @@
           <w:rFonts w:ascii="Times New Roman" w:eastAsia="Calibri" w:hAnsi="Times New Roman"/>
           <w:sz w:val="28"/>
           <w:szCs w:val="28"/>
-          <w:lang w:eastAsia="en-US"/>
+          <w:lang w:val="en-US" w:eastAsia="en-US"/>
         </w:rPr>
       </w:pPr>
     </w:p>
@@ -788,7 +862,7 @@
                 <w:rFonts w:ascii="Times New Roman" w:eastAsia="Calibri" w:hAnsi="Times New Roman"/>
                 <w:sz w:val="28"/>
                 <w:szCs w:val="28"/>
-                <w:lang w:eastAsia="en-US"/>
+                <w:lang w:val="en-US" w:eastAsia="en-US"/>
               </w:rPr>
               <w:t>/</w:t>
             </w:r>
@@ -1417,7 +1491,6 @@
           <w:sz w:val="24"/>
           <w:szCs w:val="24"/>
         </w:rPr>
-        <w:lastRenderedPageBreak/>
         <w:t xml:space="preserve">ДНЕВНИК ПО </w:t>
       </w:r>
       <w:r>
@@ -1596,15 +1669,7 @@
                 <w:sz w:val="24"/>
                 <w:szCs w:val="24"/>
               </w:rPr>
-              <w:t>Институ</w:t>
-            </w:r>
-            <w:r>
-              <w:rPr>
-                <w:rFonts w:ascii="Times New Roman" w:hAnsi="Times New Roman"/>
-                <w:sz w:val="24"/>
-                <w:szCs w:val="24"/>
-              </w:rPr>
-              <w:t>т</w:t>
+              <w:t>Институт</w:t>
             </w:r>
           </w:p>
         </w:tc>
@@ -2030,7 +2095,7 @@
                 <w:szCs w:val="24"/>
                 <w:lang w:val="en-US"/>
               </w:rPr>
-              <w:t>number</w:t>
+              <w:t>title</w:t>
             </w:r>
             <w:r>
               <w:rPr>
@@ -2061,15 +2126,33 @@
                 <w:rFonts w:ascii="Times New Roman" w:hAnsi="Times New Roman"/>
                 <w:sz w:val="24"/>
                 <w:szCs w:val="24"/>
-              </w:rPr>
-            </w:pPr>
-            <w:r>
-              <w:rPr>
-                <w:rFonts w:ascii="Times New Roman" w:hAnsi="Times New Roman"/>
-                <w:sz w:val="24"/>
-                <w:szCs w:val="24"/>
-              </w:rPr>
-              <w:t>Место практики</w:t>
+                <w:lang w:val="en-US"/>
+              </w:rPr>
+            </w:pPr>
+            <w:r>
+              <w:rPr>
+                <w:rFonts w:ascii="Times New Roman" w:hAnsi="Times New Roman"/>
+                <w:sz w:val="24"/>
+                <w:szCs w:val="24"/>
+              </w:rPr>
+              <w:t>Место</w:t>
+            </w:r>
+            <w:r>
+              <w:rPr>
+                <w:rFonts w:ascii="Times New Roman" w:hAnsi="Times New Roman"/>
+                <w:sz w:val="24"/>
+                <w:szCs w:val="24"/>
+                <w:lang w:val="en-US"/>
+              </w:rPr>
+              <w:t xml:space="preserve"> </w:t>
+            </w:r>
+            <w:r>
+              <w:rPr>
+                <w:rFonts w:ascii="Times New Roman" w:hAnsi="Times New Roman"/>
+                <w:sz w:val="24"/>
+                <w:szCs w:val="24"/>
+              </w:rPr>
+              <w:t>практики</w:t>
             </w:r>
           </w:p>
         </w:tc>
@@ -2092,13 +2175,15 @@
                 <w:rFonts w:ascii="Times New Roman" w:hAnsi="Times New Roman"/>
                 <w:sz w:val="24"/>
                 <w:szCs w:val="24"/>
-              </w:rPr>
-            </w:pPr>
-            <w:r>
-              <w:rPr>
-                <w:rFonts w:ascii="Times New Roman" w:hAnsi="Times New Roman"/>
-                <w:sz w:val="24"/>
-                <w:szCs w:val="24"/>
+                <w:lang w:val="en-US"/>
+              </w:rPr>
+            </w:pPr>
+            <w:r>
+              <w:rPr>
+                <w:rFonts w:ascii="Times New Roman" w:hAnsi="Times New Roman"/>
+                <w:sz w:val="24"/>
+                <w:szCs w:val="24"/>
+                <w:lang w:val="en-US"/>
               </w:rPr>
               <w:t>{{ practice.title_place }}</w:t>
             </w:r>
@@ -2122,15 +2207,33 @@
                 <w:rFonts w:ascii="Times New Roman" w:hAnsi="Times New Roman"/>
                 <w:sz w:val="24"/>
                 <w:szCs w:val="24"/>
-              </w:rPr>
-            </w:pPr>
-            <w:r>
-              <w:rPr>
-                <w:rFonts w:ascii="Times New Roman" w:hAnsi="Times New Roman"/>
-                <w:sz w:val="24"/>
-                <w:szCs w:val="24"/>
-              </w:rPr>
-              <w:t>Сроки практики</w:t>
+                <w:lang w:val="en-US"/>
+              </w:rPr>
+            </w:pPr>
+            <w:r>
+              <w:rPr>
+                <w:rFonts w:ascii="Times New Roman" w:hAnsi="Times New Roman"/>
+                <w:sz w:val="24"/>
+                <w:szCs w:val="24"/>
+              </w:rPr>
+              <w:t>Сроки</w:t>
+            </w:r>
+            <w:r>
+              <w:rPr>
+                <w:rFonts w:ascii="Times New Roman" w:hAnsi="Times New Roman"/>
+                <w:sz w:val="24"/>
+                <w:szCs w:val="24"/>
+                <w:lang w:val="en-US"/>
+              </w:rPr>
+              <w:t xml:space="preserve"> </w:t>
+            </w:r>
+            <w:r>
+              <w:rPr>
+                <w:rFonts w:ascii="Times New Roman" w:hAnsi="Times New Roman"/>
+                <w:sz w:val="24"/>
+                <w:szCs w:val="24"/>
+              </w:rPr>
+              <w:t>практики</w:t>
             </w:r>
           </w:p>
         </w:tc>
@@ -2161,39 +2264,58 @@
                 <w:sz w:val="24"/>
                 <w:szCs w:val="24"/>
               </w:rPr>
-              <w:t>с {{</w:t>
-            </w:r>
-            <w:r>
-              <w:rPr>
-                <w:rFonts w:ascii="Times New Roman" w:hAnsi="Times New Roman"/>
-                <w:sz w:val="24"/>
-                <w:szCs w:val="24"/>
-              </w:rPr>
-              <w:t xml:space="preserve"> practice.date_start.strftime('%d</w:t>
-            </w:r>
-            <w:r>
-              <w:rPr>
-                <w:rFonts w:ascii="Times New Roman" w:hAnsi="Times New Roman"/>
-                <w:sz w:val="24"/>
-                <w:szCs w:val="24"/>
-              </w:rPr>
-              <w:t>.%m.%</w:t>
-            </w:r>
-            <w:r>
-              <w:rPr>
-                <w:rFonts w:ascii="Times New Roman" w:hAnsi="Times New Roman"/>
-                <w:sz w:val="24"/>
-                <w:szCs w:val="24"/>
-              </w:rPr>
-              <w:t>Y')</w:t>
-            </w:r>
-            <w:r>
-              <w:rPr>
-                <w:rFonts w:ascii="Times New Roman" w:hAnsi="Times New Roman"/>
-                <w:sz w:val="24"/>
-                <w:szCs w:val="24"/>
-              </w:rPr>
-              <w:t xml:space="preserve"> }} года  по  {{ practice.date_start.strftime(</w:t>
+              <w:t>с</w:t>
+            </w:r>
+            <w:r>
+              <w:rPr>
+                <w:rFonts w:ascii="Times New Roman" w:hAnsi="Times New Roman"/>
+                <w:sz w:val="24"/>
+                <w:szCs w:val="24"/>
+                <w:lang w:val="en-US"/>
+              </w:rPr>
+              <w:t xml:space="preserve"> {{ practice.date_start.strftime('%d.%m.%Y') }} </w:t>
+            </w:r>
+            <w:r>
+              <w:rPr>
+                <w:rFonts w:ascii="Times New Roman" w:hAnsi="Times New Roman"/>
+                <w:sz w:val="24"/>
+                <w:szCs w:val="24"/>
+              </w:rPr>
+              <w:t>года</w:t>
+            </w:r>
+            <w:r>
+              <w:rPr>
+                <w:rFonts w:ascii="Times New Roman" w:hAnsi="Times New Roman"/>
+                <w:sz w:val="24"/>
+                <w:szCs w:val="24"/>
+                <w:lang w:val="en-US"/>
+              </w:rPr>
+              <w:t xml:space="preserve">  </w:t>
+            </w:r>
+            <w:r>
+              <w:rPr>
+                <w:rFonts w:ascii="Times New Roman" w:hAnsi="Times New Roman"/>
+                <w:sz w:val="24"/>
+                <w:szCs w:val="24"/>
+              </w:rPr>
+              <w:t>по</w:t>
+            </w:r>
+            <w:r>
+              <w:rPr>
+                <w:rFonts w:ascii="Times New Roman" w:hAnsi="Times New Roman"/>
+                <w:sz w:val="24"/>
+                <w:szCs w:val="24"/>
+                <w:lang w:val="en-US"/>
+              </w:rPr>
+              <w:t xml:space="preserve">  {{ practic</w:t>
+            </w:r>
+            <w:r>
+              <w:rPr>
+                <w:rFonts w:ascii="Times New Roman" w:hAnsi="Times New Roman"/>
+                <w:sz w:val="24"/>
+                <w:szCs w:val="24"/>
+              </w:rPr>
+              <w:t>e.date_start.strftime(</w:t>
             </w:r>
             <w:r>
               <w:rPr>
@@ -4689,6 +4811,51 @@
           <w:lang w:val="en-US" w:eastAsia="en-US"/>
         </w:rPr>
         <w:t>practice</w:t>
+      </w:r>
+      <w:r>
+        <w:rPr>
+          <w:rFonts w:ascii="Times New Roman" w:eastAsia="Calibri" w:hAnsi="Times New Roman"/>
+          <w:sz w:val="24"/>
+          <w:szCs w:val="24"/>
+          <w:lang w:eastAsia="en-US"/>
+        </w:rPr>
+        <w:t>.</w:t>
+      </w:r>
+      <w:r>
+        <w:rPr>
+          <w:rFonts w:ascii="Times New Roman" w:eastAsia="Calibri" w:hAnsi="Times New Roman"/>
+          <w:sz w:val="24"/>
+          <w:szCs w:val="24"/>
+          <w:lang w:val="en-US" w:eastAsia="en-US"/>
+        </w:rPr>
+        <w:t>get</w:t>
+      </w:r>
+      <w:r>
+        <w:rPr>
+          <w:rFonts w:ascii="Times New Roman" w:eastAsia="Calibri" w:hAnsi="Times New Roman"/>
+          <w:sz w:val="24"/>
+          <w:szCs w:val="24"/>
+          <w:lang w:eastAsia="en-US"/>
+        </w:rPr>
+        <w:t>_</w:t>
+      </w:r>
+      <w:r>
+        <w:rPr>
+          <w:rFonts w:ascii="Times New Roman" w:eastAsia="Calibri" w:hAnsi="Times New Roman"/>
+          <w:sz w:val="24"/>
+          <w:szCs w:val="24"/>
+          <w:lang w:val="en-US" w:eastAsia="en-US"/>
+        </w:rPr>
+        <w:t>fio</w:t>
+      </w:r>
+      <w:r>
+        <w:rPr>
+          <w:rFonts w:ascii="Times New Roman" w:eastAsia="Calibri" w:hAnsi="Times New Roman"/>
+          <w:sz w:val="24"/>
+          <w:szCs w:val="24"/>
+          <w:lang w:eastAsia="en-US"/>
+        </w:rPr>
+        <w:t>()</w:t>
       </w:r>
       <w:r>
         <w:rPr>
@@ -4761,12 +4928,83 @@
             <w:r>
               <w:rPr>
                 <w:rFonts w:ascii="Times New Roman" w:eastAsia="Calibri" w:hAnsi="Times New Roman"/>
-                <w:b/>
-                <w:sz w:val="24"/>
-                <w:szCs w:val="24"/>
-                <w:lang w:eastAsia="en-US"/>
-              </w:rPr>
-              <w:t>Написать пост для него</w:t>
+                <w:sz w:val="24"/>
+                <w:szCs w:val="24"/>
+                <w:lang w:eastAsia="en-US"/>
+              </w:rPr>
+              <w:t xml:space="preserve">{{ </w:t>
+            </w:r>
+            <w:r>
+              <w:rPr>
+                <w:rFonts w:ascii="Times New Roman" w:eastAsia="Calibri" w:hAnsi="Times New Roman"/>
+                <w:sz w:val="24"/>
+                <w:szCs w:val="24"/>
+                <w:lang w:val="en-US" w:eastAsia="en-US"/>
+              </w:rPr>
+              <w:t>practice</w:t>
+            </w:r>
+            <w:r>
+              <w:rPr>
+                <w:rFonts w:ascii="Times New Roman" w:eastAsia="Calibri" w:hAnsi="Times New Roman"/>
+                <w:sz w:val="24"/>
+                <w:szCs w:val="24"/>
+                <w:lang w:eastAsia="en-US"/>
+              </w:rPr>
+              <w:t>.</w:t>
+            </w:r>
+            <w:r>
+              <w:rPr>
+                <w:rFonts w:ascii="Times New Roman" w:eastAsia="Calibri" w:hAnsi="Times New Roman"/>
+                <w:sz w:val="24"/>
+                <w:szCs w:val="24"/>
+                <w:lang w:val="en-US" w:eastAsia="en-US"/>
+              </w:rPr>
+              <w:t>supervisor</w:t>
+            </w:r>
+            <w:r>
+              <w:rPr>
+                <w:rFonts w:ascii="Times New Roman" w:eastAsia="Calibri" w:hAnsi="Times New Roman"/>
+                <w:sz w:val="24"/>
+                <w:szCs w:val="24"/>
+                <w:lang w:eastAsia="en-US"/>
+              </w:rPr>
+              <w:t>_</w:t>
+            </w:r>
+            <w:r>
+              <w:rPr>
+                <w:rFonts w:ascii="Times New Roman" w:eastAsia="Calibri" w:hAnsi="Times New Roman"/>
+                <w:sz w:val="24"/>
+                <w:szCs w:val="24"/>
+                <w:lang w:val="en-US" w:eastAsia="en-US"/>
+              </w:rPr>
+              <w:t>practice</w:t>
+            </w:r>
+            <w:r>
+              <w:rPr>
+                <w:rFonts w:ascii="Times New Roman" w:eastAsia="Calibri" w:hAnsi="Times New Roman"/>
+                <w:sz w:val="24"/>
+                <w:szCs w:val="24"/>
+                <w:lang w:eastAsia="en-US"/>
+              </w:rPr>
+              <w:t>.</w:t>
+            </w:r>
+            <w:r>
+              <w:rPr>
+                <w:rFonts w:ascii="Times New Roman" w:eastAsia="Calibri" w:hAnsi="Times New Roman"/>
+                <w:sz w:val="24"/>
+                <w:szCs w:val="24"/>
+                <w:lang w:val="en-US" w:eastAsia="en-US"/>
+              </w:rPr>
+              <w:t>post</w:t>
+            </w:r>
+            <w:r>
+              <w:rPr>
+                <w:rFonts w:ascii="Times New Roman" w:eastAsia="Calibri" w:hAnsi="Times New Roman"/>
+                <w:sz w:val="24"/>
+                <w:szCs w:val="24"/>
+                <w:lang w:eastAsia="en-US"/>
+              </w:rPr>
+              <w:t xml:space="preserve"> }}</w:t>
             </w:r>
           </w:p>
         </w:tc>
@@ -4785,7 +5023,6 @@
                 <w:color w:val="000000"/>
                 <w:sz w:val="24"/>
                 <w:szCs w:val="24"/>
-                <w:lang w:val="en-US"/>
               </w:rPr>
             </w:pPr>
             <w:r>
@@ -4794,7 +5031,6 @@
                 <w:color w:val="000000"/>
                 <w:sz w:val="24"/>
                 <w:szCs w:val="24"/>
-                <w:lang w:val="en-US"/>
               </w:rPr>
               <w:t>/</w:t>
             </w:r>
@@ -4817,7 +5053,6 @@
                 <w:color w:val="000000"/>
                 <w:sz w:val="24"/>
                 <w:szCs w:val="24"/>
-                <w:lang w:val="en-US"/>
               </w:rPr>
             </w:pPr>
           </w:p>
@@ -4836,7 +5071,6 @@
                 <w:color w:val="000000"/>
                 <w:sz w:val="24"/>
                 <w:szCs w:val="24"/>
-                <w:lang w:val="en-US"/>
               </w:rPr>
             </w:pPr>
             <w:r>
@@ -4845,7 +5079,6 @@
                 <w:color w:val="000000"/>
                 <w:sz w:val="24"/>
                 <w:szCs w:val="24"/>
-                <w:lang w:val="en-US"/>
               </w:rPr>
               <w:t>/</w:t>
             </w:r>
@@ -4972,7 +5205,6 @@
           <w:szCs w:val="24"/>
           <w:lang w:eastAsia="en-US"/>
         </w:rPr>
-        <w:lastRenderedPageBreak/>
         <w:t xml:space="preserve">Федеральное государственное бюджетное образовательное учреждение </w:t>
       </w:r>
     </w:p>
@@ -5375,11 +5607,11 @@
         <w:tblLook w:val="04A0" w:firstRow="1" w:lastRow="0" w:firstColumn="1" w:lastColumn="0" w:noHBand="0" w:noVBand="1"/>
       </w:tblPr>
       <w:tblGrid>
-        <w:gridCol w:w="1243"/>
-        <w:gridCol w:w="3222"/>
-        <w:gridCol w:w="729"/>
-        <w:gridCol w:w="894"/>
-        <w:gridCol w:w="3687"/>
+        <w:gridCol w:w="1184"/>
+        <w:gridCol w:w="1759"/>
+        <w:gridCol w:w="2284"/>
+        <w:gridCol w:w="551"/>
+        <w:gridCol w:w="3793"/>
       </w:tblGrid>
       <w:tr>
         <w:trPr>
@@ -5387,7 +5619,7 @@
         </w:trPr>
         <w:tc>
           <w:tcPr>
-            <w:tcW w:w="9775" w:type="dxa"/>
+            <w:tcW w:w="9571" w:type="dxa"/>
             <w:gridSpan w:val="5"/>
             <w:tcBorders>
               <w:top w:val="single" w:sz="4" w:space="0" w:color="auto"/>
@@ -5413,7 +5645,7 @@
         </w:trPr>
         <w:tc>
           <w:tcPr>
-            <w:tcW w:w="1243" w:type="dxa"/>
+            <w:tcW w:w="1184" w:type="dxa"/>
             <w:shd w:val="clear" w:color="auto" w:fill="auto"/>
           </w:tcPr>
           <w:p>
@@ -5438,7 +5670,7 @@
         </w:tc>
         <w:tc>
           <w:tcPr>
-            <w:tcW w:w="8532" w:type="dxa"/>
+            <w:tcW w:w="8387" w:type="dxa"/>
             <w:gridSpan w:val="4"/>
             <w:tcBorders>
               <w:bottom w:val="single" w:sz="4" w:space="0" w:color="auto"/>
@@ -5459,7 +5691,7 @@
               <w:rPr>
                 <w:rFonts w:ascii="Times New Roman" w:eastAsia="Calibri" w:hAnsi="Times New Roman"/>
                 <w:sz w:val="24"/>
-                <w:lang w:eastAsia="en-US"/>
+                <w:lang w:val="en-US" w:eastAsia="en-US"/>
               </w:rPr>
               <w:t xml:space="preserve">{{ </w:t>
             </w:r>
@@ -5475,7 +5707,7 @@
               <w:rPr>
                 <w:rFonts w:ascii="Times New Roman" w:eastAsia="Calibri" w:hAnsi="Times New Roman"/>
                 <w:sz w:val="24"/>
-                <w:lang w:eastAsia="en-US"/>
+                <w:lang w:val="en-US" w:eastAsia="en-US"/>
               </w:rPr>
               <w:t>_</w:t>
             </w:r>
@@ -5491,7 +5723,7 @@
               <w:rPr>
                 <w:rFonts w:ascii="Times New Roman" w:eastAsia="Calibri" w:hAnsi="Times New Roman"/>
                 <w:sz w:val="24"/>
-                <w:lang w:eastAsia="en-US"/>
+                <w:lang w:val="en-US" w:eastAsia="en-US"/>
               </w:rPr>
               <w:t>.</w:t>
             </w:r>
@@ -5507,39 +5739,13 @@
               <w:rPr>
                 <w:rFonts w:ascii="Times New Roman" w:eastAsia="Calibri" w:hAnsi="Times New Roman"/>
                 <w:sz w:val="24"/>
-                <w:lang w:eastAsia="en-US"/>
+                <w:lang w:val="en-US" w:eastAsia="en-US"/>
               </w:rPr>
               <w:t>.</w:t>
             </w:r>
             <w:r>
               <w:rPr>
-                <w:rFonts w:ascii="Times New Roman" w:eastAsia="Calibri" w:hAnsi="Times New Roman"/>
-                <w:sz w:val="24"/>
-                <w:lang w:val="en-US" w:eastAsia="en-US"/>
-              </w:rPr>
-              <w:t>user</w:t>
-            </w:r>
-            <w:r>
-              <w:rPr>
-                <w:rFonts w:ascii="Times New Roman" w:eastAsia="Calibri" w:hAnsi="Times New Roman"/>
-                <w:sz w:val="24"/>
-                <w:lang w:eastAsia="en-US"/>
-              </w:rPr>
-              <w:t>.</w:t>
-            </w:r>
-            <w:r>
-              <w:rPr>
-                <w:rFonts w:ascii="Times New Roman" w:eastAsia="Calibri" w:hAnsi="Times New Roman"/>
-                <w:sz w:val="24"/>
-                <w:lang w:val="en-US" w:eastAsia="en-US"/>
-              </w:rPr>
-              <w:t>username</w:t>
-            </w:r>
-            <w:r>
-              <w:rPr>
-                <w:rFonts w:ascii="Times New Roman" w:eastAsia="Calibri" w:hAnsi="Times New Roman"/>
-                <w:sz w:val="24"/>
-                <w:lang w:eastAsia="en-US"/>
+                <w:lang w:val="en-US"/>
               </w:rPr>
               <w:t xml:space="preserve"> </w:t>
             </w:r>
@@ -5549,7 +5755,73 @@
                 <w:sz w:val="24"/>
                 <w:lang w:val="en-US" w:eastAsia="en-US"/>
               </w:rPr>
-              <w:t>}}</w:t>
+              <w:t>get_fio</w:t>
+            </w:r>
+            <w:r>
+              <w:rPr>
+                <w:rFonts w:ascii="Times New Roman" w:eastAsia="Calibri" w:hAnsi="Times New Roman"/>
+                <w:sz w:val="24"/>
+                <w:lang w:val="en-US" w:eastAsia="en-US"/>
+              </w:rPr>
+              <w:t>(</w:t>
+            </w:r>
+            <w:r>
+              <w:rPr>
+                <w:rFonts w:ascii="Times New Roman" w:eastAsia="Calibri" w:hAnsi="Times New Roman"/>
+                <w:sz w:val="24"/>
+                <w:lang w:val="en-US" w:eastAsia="en-US"/>
+              </w:rPr>
+              <w:t>inflect</w:t>
+            </w:r>
+            <w:r>
+              <w:rPr>
+                <w:rFonts w:ascii="Times New Roman" w:eastAsia="Calibri" w:hAnsi="Times New Roman"/>
+                <w:sz w:val="24"/>
+                <w:lang w:val="en-US" w:eastAsia="en-US"/>
+              </w:rPr>
+              <w:t>=</w:t>
+            </w:r>
+            <w:r>
+              <w:rPr>
+                <w:rFonts w:ascii="Times New Roman" w:eastAsia="Calibri" w:hAnsi="Times New Roman"/>
+                <w:sz w:val="24"/>
+                <w:lang w:val="en-US" w:eastAsia="en-US"/>
+              </w:rPr>
+              <w:t>'</w:t>
+            </w:r>
+            <w:r>
+              <w:rPr>
+                <w:rFonts w:ascii="Times New Roman" w:eastAsia="Calibri" w:hAnsi="Times New Roman"/>
+                <w:sz w:val="24"/>
+                <w:lang w:val="en-US" w:eastAsia="en-US"/>
+              </w:rPr>
+              <w:t>datv</w:t>
+            </w:r>
+            <w:bookmarkStart w:id="1" w:name="_GoBack"/>
+            <w:bookmarkEnd w:id="1"/>
+            <w:r>
+              <w:rPr>
+                <w:rFonts w:ascii="Times New Roman" w:eastAsia="Calibri" w:hAnsi="Times New Roman"/>
+                <w:sz w:val="24"/>
+                <w:lang w:val="en-US" w:eastAsia="en-US"/>
+              </w:rPr>
+              <w:t>'</w:t>
+            </w:r>
+            <w:r>
+              <w:rPr>
+                <w:rFonts w:ascii="Times New Roman" w:eastAsia="Calibri" w:hAnsi="Times New Roman"/>
+                <w:sz w:val="24"/>
+                <w:lang w:val="en-US" w:eastAsia="en-US"/>
+              </w:rPr>
+              <w:t>)</w:t>
+            </w:r>
+            <w:r>
+              <w:rPr>
+                <w:rFonts w:ascii="Times New Roman" w:eastAsia="Calibri" w:hAnsi="Times New Roman"/>
+                <w:sz w:val="24"/>
+                <w:lang w:val="en-US" w:eastAsia="en-US"/>
+              </w:rPr>
+              <w:t xml:space="preserve"> }}</w:t>
             </w:r>
           </w:p>
         </w:tc>
@@ -5560,7 +5832,7 @@
         </w:trPr>
         <w:tc>
           <w:tcPr>
-            <w:tcW w:w="1243" w:type="dxa"/>
+            <w:tcW w:w="1184" w:type="dxa"/>
             <w:shd w:val="clear" w:color="auto" w:fill="auto"/>
           </w:tcPr>
           <w:p>
@@ -5577,7 +5849,7 @@
         </w:tc>
         <w:tc>
           <w:tcPr>
-            <w:tcW w:w="8532" w:type="dxa"/>
+            <w:tcW w:w="8387" w:type="dxa"/>
             <w:gridSpan w:val="4"/>
             <w:shd w:val="clear" w:color="auto" w:fill="auto"/>
           </w:tcPr>
@@ -5612,7 +5884,7 @@
         </w:trPr>
         <w:tc>
           <w:tcPr>
-            <w:tcW w:w="1243" w:type="dxa"/>
+            <w:tcW w:w="1184" w:type="dxa"/>
             <w:shd w:val="clear" w:color="auto" w:fill="auto"/>
           </w:tcPr>
           <w:p>
@@ -5638,7 +5910,7 @@
         </w:tc>
         <w:tc>
           <w:tcPr>
-            <w:tcW w:w="3222" w:type="dxa"/>
+            <w:tcW w:w="1759" w:type="dxa"/>
             <w:tcBorders>
               <w:bottom w:val="single" w:sz="4" w:space="0" w:color="auto"/>
             </w:tcBorders>
@@ -5651,22 +5923,30 @@
               <w:rPr>
                 <w:rFonts w:ascii="Times New Roman" w:eastAsia="Calibri" w:hAnsi="Times New Roman"/>
                 <w:sz w:val="24"/>
-                <w:lang w:val="en-US" w:eastAsia="en-US"/>
-              </w:rPr>
-            </w:pPr>
-            <w:r>
-              <w:rPr>
-                <w:rFonts w:ascii="Times New Roman" w:eastAsia="Calibri" w:hAnsi="Times New Roman"/>
-                <w:sz w:val="24"/>
-                <w:lang w:val="en-US" w:eastAsia="en-US"/>
-              </w:rPr>
-              <w:t>{{ practice</w:t>
-            </w:r>
-            <w:r>
-              <w:rPr>
-                <w:rFonts w:ascii="Times New Roman" w:eastAsia="Calibri" w:hAnsi="Times New Roman"/>
-                <w:sz w:val="24"/>
-                <w:lang w:val="en-US" w:eastAsia="en-US"/>
+                <w:lang w:eastAsia="en-US"/>
+              </w:rPr>
+            </w:pPr>
+            <w:r>
+              <w:rPr>
+                <w:rFonts w:ascii="Times New Roman" w:eastAsia="Calibri" w:hAnsi="Times New Roman"/>
+                <w:sz w:val="24"/>
+                <w:lang w:eastAsia="en-US"/>
+              </w:rPr>
+              <w:t xml:space="preserve">{{ </w:t>
+            </w:r>
+            <w:r>
+              <w:rPr>
+                <w:rFonts w:ascii="Times New Roman" w:eastAsia="Calibri" w:hAnsi="Times New Roman"/>
+                <w:sz w:val="24"/>
+                <w:lang w:val="en-US" w:eastAsia="en-US"/>
+              </w:rPr>
+              <w:t>practice</w:t>
+            </w:r>
+            <w:r>
+              <w:rPr>
+                <w:rFonts w:ascii="Times New Roman" w:eastAsia="Calibri" w:hAnsi="Times New Roman"/>
+                <w:sz w:val="24"/>
+                <w:lang w:eastAsia="en-US"/>
               </w:rPr>
               <w:t>_</w:t>
             </w:r>
@@ -5676,20 +5956,49 @@
                 <w:sz w:val="24"/>
                 <w:lang w:val="en-US" w:eastAsia="en-US"/>
               </w:rPr>
-              <w:t>student.student.</w:t>
-            </w:r>
-            <w:r>
-              <w:rPr>
-                <w:rFonts w:ascii="Times New Roman" w:eastAsia="Calibri" w:hAnsi="Times New Roman"/>
-                <w:sz w:val="24"/>
-                <w:lang w:val="en-US" w:eastAsia="en-US"/>
-              </w:rPr>
-              <w:t>group.</w:t>
-            </w:r>
-            <w:r>
-              <w:rPr>
-                <w:lang w:val="en-US"/>
-              </w:rPr>
+              <w:t>student</w:t>
+            </w:r>
+            <w:r>
+              <w:rPr>
+                <w:rFonts w:ascii="Times New Roman" w:eastAsia="Calibri" w:hAnsi="Times New Roman"/>
+                <w:sz w:val="24"/>
+                <w:lang w:eastAsia="en-US"/>
+              </w:rPr>
+              <w:t>.</w:t>
+            </w:r>
+            <w:r>
+              <w:rPr>
+                <w:rFonts w:ascii="Times New Roman" w:eastAsia="Calibri" w:hAnsi="Times New Roman"/>
+                <w:sz w:val="24"/>
+                <w:lang w:val="en-US" w:eastAsia="en-US"/>
+              </w:rPr>
+              <w:t>student</w:t>
+            </w:r>
+            <w:r>
+              <w:rPr>
+                <w:rFonts w:ascii="Times New Roman" w:eastAsia="Calibri" w:hAnsi="Times New Roman"/>
+                <w:sz w:val="24"/>
+                <w:lang w:eastAsia="en-US"/>
+              </w:rPr>
+              <w:t>.</w:t>
+            </w:r>
+            <w:r>
+              <w:rPr>
+                <w:rFonts w:ascii="Times New Roman" w:eastAsia="Calibri" w:hAnsi="Times New Roman"/>
+                <w:sz w:val="24"/>
+                <w:lang w:val="en-US" w:eastAsia="en-US"/>
+              </w:rPr>
+              <w:t>group</w:t>
+            </w:r>
+            <w:r>
+              <w:rPr>
+                <w:rFonts w:ascii="Times New Roman" w:eastAsia="Calibri" w:hAnsi="Times New Roman"/>
+                <w:sz w:val="24"/>
+                <w:lang w:eastAsia="en-US"/>
+              </w:rPr>
+              <w:t>.</w:t>
+            </w:r>
+            <w:r>
               <w:t xml:space="preserve"> </w:t>
             </w:r>
             <w:r>
@@ -5704,7 +6013,7 @@
               <w:rPr>
                 <w:rFonts w:ascii="Times New Roman" w:eastAsia="Calibri" w:hAnsi="Times New Roman"/>
                 <w:sz w:val="24"/>
-                <w:lang w:val="en-US" w:eastAsia="en-US"/>
+                <w:lang w:eastAsia="en-US"/>
               </w:rPr>
               <w:t xml:space="preserve"> }}</w:t>
             </w:r>
@@ -5712,7 +6021,7 @@
         </w:tc>
         <w:tc>
           <w:tcPr>
-            <w:tcW w:w="1623" w:type="dxa"/>
+            <w:tcW w:w="2835" w:type="dxa"/>
             <w:gridSpan w:val="2"/>
             <w:shd w:val="clear" w:color="auto" w:fill="auto"/>
           </w:tcPr>
@@ -5784,7 +6093,7 @@
         </w:tc>
         <w:tc>
           <w:tcPr>
-            <w:tcW w:w="3687" w:type="dxa"/>
+            <w:tcW w:w="3793" w:type="dxa"/>
             <w:tcBorders>
               <w:bottom w:val="single" w:sz="4" w:space="0" w:color="auto"/>
             </w:tcBorders>
@@ -5797,38 +6106,99 @@
               <w:rPr>
                 <w:rFonts w:ascii="Times New Roman" w:eastAsia="Calibri" w:hAnsi="Times New Roman"/>
                 <w:sz w:val="24"/>
-                <w:lang w:val="en-US" w:eastAsia="en-US"/>
-              </w:rPr>
-            </w:pPr>
-            <w:r>
-              <w:rPr>
-                <w:rFonts w:ascii="Times New Roman" w:eastAsia="Calibri" w:hAnsi="Times New Roman"/>
-                <w:sz w:val="24"/>
-                <w:lang w:val="en-US" w:eastAsia="en-US"/>
-              </w:rPr>
-              <w:t>{{ prac</w:t>
-            </w:r>
-            <w:r>
-              <w:rPr>
-                <w:rFonts w:ascii="Times New Roman" w:eastAsia="Calibri" w:hAnsi="Times New Roman"/>
-                <w:sz w:val="24"/>
-                <w:lang w:val="en-US" w:eastAsia="en-US"/>
-              </w:rPr>
-              <w:t>tice_student.student.group.</w:t>
-            </w:r>
-            <w:r>
-              <w:rPr>
+                <w:szCs w:val="24"/>
+                <w:lang w:val="en-US" w:eastAsia="en-US"/>
+              </w:rPr>
+            </w:pPr>
+            <w:r>
+              <w:rPr>
+                <w:rFonts w:ascii="Times New Roman" w:eastAsia="Calibri" w:hAnsi="Times New Roman"/>
+                <w:sz w:val="24"/>
+                <w:szCs w:val="24"/>
+                <w:lang w:eastAsia="en-US"/>
+              </w:rPr>
+              <w:t xml:space="preserve">{{ </w:t>
+            </w:r>
+            <w:r>
+              <w:rPr>
+                <w:rFonts w:ascii="Times New Roman" w:eastAsia="Calibri" w:hAnsi="Times New Roman"/>
+                <w:sz w:val="24"/>
+                <w:szCs w:val="24"/>
+                <w:lang w:val="en-US" w:eastAsia="en-US"/>
+              </w:rPr>
+              <w:t>practice</w:t>
+            </w:r>
+            <w:r>
+              <w:rPr>
+                <w:rFonts w:ascii="Times New Roman" w:eastAsia="Calibri" w:hAnsi="Times New Roman"/>
+                <w:sz w:val="24"/>
+                <w:szCs w:val="24"/>
+                <w:lang w:eastAsia="en-US"/>
+              </w:rPr>
+              <w:t>_</w:t>
+            </w:r>
+            <w:r>
+              <w:rPr>
+                <w:rFonts w:ascii="Times New Roman" w:eastAsia="Calibri" w:hAnsi="Times New Roman"/>
+                <w:sz w:val="24"/>
+                <w:szCs w:val="24"/>
+                <w:lang w:val="en-US" w:eastAsia="en-US"/>
+              </w:rPr>
+              <w:t>student</w:t>
+            </w:r>
+            <w:r>
+              <w:rPr>
+                <w:rFonts w:ascii="Times New Roman" w:eastAsia="Calibri" w:hAnsi="Times New Roman"/>
+                <w:sz w:val="24"/>
+                <w:szCs w:val="24"/>
+                <w:lang w:eastAsia="en-US"/>
+              </w:rPr>
+              <w:t>.</w:t>
+            </w:r>
+            <w:r>
+              <w:rPr>
+                <w:rFonts w:ascii="Times New Roman" w:eastAsia="Calibri" w:hAnsi="Times New Roman"/>
+                <w:sz w:val="24"/>
+                <w:szCs w:val="24"/>
+                <w:lang w:val="en-US" w:eastAsia="en-US"/>
+              </w:rPr>
+              <w:t>student</w:t>
+            </w:r>
+            <w:r>
+              <w:rPr>
+                <w:rFonts w:ascii="Times New Roman" w:eastAsia="Calibri" w:hAnsi="Times New Roman"/>
+                <w:sz w:val="24"/>
+                <w:szCs w:val="24"/>
+                <w:lang w:eastAsia="en-US"/>
+              </w:rPr>
+              <w:t>.</w:t>
+            </w:r>
+            <w:r>
+              <w:rPr>
+                <w:rFonts w:ascii="Times New Roman" w:eastAsia="Calibri" w:hAnsi="Times New Roman"/>
+                <w:sz w:val="24"/>
+                <w:szCs w:val="24"/>
+                <w:lang w:val="en-US" w:eastAsia="en-US"/>
+              </w:rPr>
+              <w:t>group.</w:t>
+            </w:r>
+            <w:r>
+              <w:rPr>
+                <w:rFonts w:ascii="Times New Roman" w:hAnsi="Times New Roman"/>
+                <w:sz w:val="24"/>
+                <w:szCs w:val="24"/>
                 <w:lang w:val="en-US"/>
               </w:rPr>
-              <w:t xml:space="preserve"> </w:t>
-            </w:r>
-            <w:r>
-              <w:rPr>
-                <w:rFonts w:ascii="Times New Roman" w:eastAsia="Calibri" w:hAnsi="Times New Roman"/>
-                <w:sz w:val="24"/>
-                <w:lang w:val="en-US" w:eastAsia="en-US"/>
-              </w:rPr>
-              <w:t>number }}</w:t>
+              <w:t>title</w:t>
+            </w:r>
+            <w:r>
+              <w:rPr>
+                <w:rFonts w:ascii="Times New Roman" w:eastAsia="Calibri" w:hAnsi="Times New Roman"/>
+                <w:sz w:val="24"/>
+                <w:szCs w:val="24"/>
+                <w:lang w:val="en-US" w:eastAsia="en-US"/>
+              </w:rPr>
+              <w:t xml:space="preserve"> }}</w:t>
             </w:r>
           </w:p>
         </w:tc>
@@ -5839,7 +6209,7 @@
         </w:trPr>
         <w:tc>
           <w:tcPr>
-            <w:tcW w:w="5194" w:type="dxa"/>
+            <w:tcW w:w="5227" w:type="dxa"/>
             <w:gridSpan w:val="3"/>
             <w:shd w:val="clear" w:color="auto" w:fill="auto"/>
           </w:tcPr>
@@ -5887,7 +6257,7 @@
         </w:tc>
         <w:tc>
           <w:tcPr>
-            <w:tcW w:w="4581" w:type="dxa"/>
+            <w:tcW w:w="4344" w:type="dxa"/>
             <w:gridSpan w:val="2"/>
             <w:shd w:val="clear" w:color="auto" w:fill="auto"/>
           </w:tcPr>
@@ -5910,7 +6280,7 @@
         </w:trPr>
         <w:tc>
           <w:tcPr>
-            <w:tcW w:w="9775" w:type="dxa"/>
+            <w:tcW w:w="9571" w:type="dxa"/>
             <w:gridSpan w:val="5"/>
             <w:tcBorders>
               <w:bottom w:val="single" w:sz="4" w:space="0" w:color="auto"/>
@@ -5927,15 +6297,15 @@
                 <w:color w:val="FF0000"/>
                 <w:sz w:val="24"/>
                 <w:szCs w:val="24"/>
-                <w:lang w:val="en-US" w:eastAsia="en-US"/>
-              </w:rPr>
-            </w:pPr>
-            <w:r>
-              <w:rPr>
-                <w:rFonts w:ascii="Times New Roman" w:eastAsia="Calibri" w:hAnsi="Times New Roman"/>
-                <w:sz w:val="24"/>
-                <w:szCs w:val="24"/>
-                <w:lang w:val="en-US" w:eastAsia="en-US"/>
+                <w:lang w:eastAsia="en-US"/>
+              </w:rPr>
+            </w:pPr>
+            <w:r>
+              <w:rPr>
+                <w:rFonts w:ascii="Times New Roman" w:eastAsia="Calibri" w:hAnsi="Times New Roman"/>
+                <w:sz w:val="24"/>
+                <w:szCs w:val="24"/>
+                <w:lang w:eastAsia="en-US"/>
               </w:rPr>
               <w:t xml:space="preserve">{{ </w:t>
             </w:r>
@@ -5946,7 +6316,52 @@
                 <w:szCs w:val="24"/>
                 <w:lang w:val="en-US" w:eastAsia="en-US"/>
               </w:rPr>
-              <w:t>practice.title_place }}</w:t>
+              <w:t>practice</w:t>
+            </w:r>
+            <w:r>
+              <w:rPr>
+                <w:rFonts w:ascii="Times New Roman" w:eastAsia="Calibri" w:hAnsi="Times New Roman"/>
+                <w:sz w:val="24"/>
+                <w:szCs w:val="24"/>
+                <w:lang w:eastAsia="en-US"/>
+              </w:rPr>
+              <w:t>.</w:t>
+            </w:r>
+            <w:r>
+              <w:rPr>
+                <w:rFonts w:ascii="Times New Roman" w:eastAsia="Calibri" w:hAnsi="Times New Roman"/>
+                <w:sz w:val="24"/>
+                <w:szCs w:val="24"/>
+                <w:lang w:val="en-US" w:eastAsia="en-US"/>
+              </w:rPr>
+              <w:t>title</w:t>
+            </w:r>
+            <w:r>
+              <w:rPr>
+                <w:rFonts w:ascii="Times New Roman" w:eastAsia="Calibri" w:hAnsi="Times New Roman"/>
+                <w:sz w:val="24"/>
+                <w:szCs w:val="24"/>
+                <w:lang w:eastAsia="en-US"/>
+              </w:rPr>
+              <w:t>_</w:t>
+            </w:r>
+            <w:r>
+              <w:rPr>
+                <w:rFonts w:ascii="Times New Roman" w:eastAsia="Calibri" w:hAnsi="Times New Roman"/>
+                <w:sz w:val="24"/>
+                <w:szCs w:val="24"/>
+                <w:lang w:val="en-US" w:eastAsia="en-US"/>
+              </w:rPr>
+              <w:t>place</w:t>
+            </w:r>
+            <w:r>
+              <w:rPr>
+                <w:rFonts w:ascii="Times New Roman" w:eastAsia="Calibri" w:hAnsi="Times New Roman"/>
+                <w:sz w:val="24"/>
+                <w:szCs w:val="24"/>
+                <w:lang w:eastAsia="en-US"/>
+              </w:rPr>
+              <w:t xml:space="preserve"> }}</w:t>
             </w:r>
           </w:p>
         </w:tc>
@@ -5960,7 +6375,7 @@
           <w:rFonts w:ascii="Times New Roman" w:eastAsia="Calibri" w:hAnsi="Times New Roman"/>
           <w:sz w:val="24"/>
           <w:szCs w:val="24"/>
-          <w:lang w:val="en-US" w:eastAsia="en-US"/>
+          <w:lang w:eastAsia="en-US"/>
         </w:rPr>
       </w:pPr>
     </w:p>
@@ -5990,7 +6405,7 @@
           <w:rFonts w:ascii="Times New Roman" w:eastAsia="Calibri" w:hAnsi="Times New Roman"/>
           <w:sz w:val="24"/>
           <w:szCs w:val="24"/>
-          <w:lang w:val="en-US" w:eastAsia="en-US"/>
+          <w:lang w:eastAsia="en-US"/>
         </w:rPr>
         <w:t xml:space="preserve"> </w:t>
       </w:r>
@@ -6008,7 +6423,7 @@
           <w:rFonts w:ascii="Times New Roman" w:eastAsia="Calibri" w:hAnsi="Times New Roman"/>
           <w:sz w:val="24"/>
           <w:szCs w:val="24"/>
-          <w:lang w:val="en-US" w:eastAsia="en-US"/>
+          <w:lang w:eastAsia="en-US"/>
         </w:rPr>
         <w:t xml:space="preserve"> </w:t>
       </w:r>
@@ -6026,7 +6441,7 @@
           <w:rFonts w:ascii="Times New Roman" w:eastAsia="Calibri" w:hAnsi="Times New Roman"/>
           <w:sz w:val="24"/>
           <w:szCs w:val="24"/>
-          <w:lang w:val="en-US" w:eastAsia="en-US"/>
+          <w:lang w:eastAsia="en-US"/>
         </w:rPr>
         <w:t xml:space="preserve">: </w:t>
       </w:r>
@@ -6039,6 +6454,26 @@
           <w:lang w:eastAsia="en-US"/>
         </w:rPr>
         <w:t>с</w:t>
+      </w:r>
+      <w:r>
+        <w:rPr>
+          <w:rFonts w:ascii="Times New Roman" w:eastAsia="Calibri" w:hAnsi="Times New Roman"/>
+          <w:sz w:val="24"/>
+          <w:szCs w:val="24"/>
+          <w:u w:val="single"/>
+          <w:lang w:eastAsia="en-US"/>
+        </w:rPr>
+        <w:t xml:space="preserve"> </w:t>
+      </w:r>
+      <w:r>
+        <w:rPr>
+          <w:rFonts w:ascii="Times New Roman" w:eastAsia="Calibri" w:hAnsi="Times New Roman"/>
+          <w:sz w:val="24"/>
+          <w:szCs w:val="24"/>
+          <w:u w:val="single"/>
+          <w:lang w:eastAsia="en-US"/>
+        </w:rPr>
+        <w:t xml:space="preserve">{{ </w:t>
       </w:r>
       <w:r>
         <w:rPr>
@@ -6048,7 +6483,17 @@
           <w:u w:val="single"/>
           <w:lang w:val="en-US" w:eastAsia="en-US"/>
         </w:rPr>
-        <w:t xml:space="preserve"> </w:t>
+        <w:t>practice</w:t>
+      </w:r>
+      <w:r>
+        <w:rPr>
+          <w:rFonts w:ascii="Times New Roman" w:eastAsia="Calibri" w:hAnsi="Times New Roman"/>
+          <w:sz w:val="24"/>
+          <w:szCs w:val="24"/>
+          <w:u w:val="single"/>
+          <w:lang w:eastAsia="en-US"/>
+        </w:rPr>
+        <w:t>.</w:t>
       </w:r>
       <w:r>
         <w:rPr>
@@ -6058,7 +6503,17 @@
           <w:u w:val="single"/>
           <w:lang w:val="en-US" w:eastAsia="en-US"/>
         </w:rPr>
-        <w:t>{{ practice.date</w:t>
+        <w:t>date</w:t>
+      </w:r>
+      <w:r>
+        <w:rPr>
+          <w:rFonts w:ascii="Times New Roman" w:eastAsia="Calibri" w:hAnsi="Times New Roman"/>
+          <w:sz w:val="24"/>
+          <w:szCs w:val="24"/>
+          <w:u w:val="single"/>
+          <w:lang w:eastAsia="en-US"/>
+        </w:rPr>
+        <w:t>_</w:t>
       </w:r>
       <w:r>
         <w:rPr>
@@ -6068,7 +6523,17 @@
           <w:u w:val="single"/>
           <w:lang w:val="en-US" w:eastAsia="en-US"/>
         </w:rPr>
-        <w:t>_start</w:t>
+        <w:t>start</w:t>
+      </w:r>
+      <w:r>
+        <w:rPr>
+          <w:rFonts w:ascii="Times New Roman" w:eastAsia="Calibri" w:hAnsi="Times New Roman"/>
+          <w:sz w:val="24"/>
+          <w:szCs w:val="24"/>
+          <w:u w:val="single"/>
+          <w:lang w:eastAsia="en-US"/>
+        </w:rPr>
+        <w:t>.</w:t>
       </w:r>
       <w:r>
         <w:rPr>
@@ -6078,7 +6543,7 @@
           <w:u w:val="single"/>
           <w:lang w:val="en-US" w:eastAsia="en-US"/>
         </w:rPr>
-        <w:t>.str</w:t>
+        <w:t>str</w:t>
       </w:r>
       <w:r>
         <w:rPr>
@@ -6098,7 +6563,37 @@
           <w:u w:val="single"/>
           <w:lang w:val="en-US" w:eastAsia="en-US"/>
         </w:rPr>
-        <w:t>ime('</w:t>
+        <w:t>ime</w:t>
+      </w:r>
+      <w:r>
+        <w:rPr>
+          <w:rFonts w:ascii="Times New Roman" w:eastAsia="Calibri" w:hAnsi="Times New Roman"/>
+          <w:sz w:val="24"/>
+          <w:szCs w:val="24"/>
+          <w:u w:val="single"/>
+          <w:lang w:eastAsia="en-US"/>
+        </w:rPr>
+        <w:t>('</w:t>
+      </w:r>
+      <w:r>
+        <w:rPr>
+          <w:rFonts w:ascii="Times New Roman" w:eastAsia="Calibri" w:hAnsi="Times New Roman"/>
+          <w:sz w:val="24"/>
+          <w:szCs w:val="24"/>
+          <w:u w:val="single"/>
+          <w:lang w:eastAsia="en-US"/>
+        </w:rPr>
+        <w:t>«</w:t>
+      </w:r>
+      <w:r>
+        <w:rPr>
+          <w:rFonts w:ascii="Times New Roman" w:eastAsia="Calibri" w:hAnsi="Times New Roman"/>
+          <w:sz w:val="24"/>
+          <w:szCs w:val="24"/>
+          <w:u w:val="single"/>
+          <w:lang w:eastAsia="en-US"/>
+        </w:rPr>
+        <w:t>%</w:t>
       </w:r>
       <w:r>
         <w:rPr>
@@ -6108,7 +6603,7 @@
           <w:u w:val="single"/>
           <w:lang w:val="en-US" w:eastAsia="en-US"/>
         </w:rPr>
-        <w:t>«</w:t>
+        <w:t>d</w:t>
       </w:r>
       <w:r>
         <w:rPr>
@@ -6116,9 +6611,9 @@
           <w:sz w:val="24"/>
           <w:szCs w:val="24"/>
           <w:u w:val="single"/>
-          <w:lang w:val="en-US" w:eastAsia="en-US"/>
-        </w:rPr>
-        <w:t>%d</w:t>
+          <w:lang w:eastAsia="en-US"/>
+        </w:rPr>
+        <w:t>»</w:t>
       </w:r>
       <w:r>
         <w:rPr>
@@ -6126,17 +6621,7 @@
           <w:sz w:val="24"/>
           <w:szCs w:val="24"/>
           <w:u w:val="single"/>
-          <w:lang w:val="en-US" w:eastAsia="en-US"/>
-        </w:rPr>
-        <w:t>»</w:t>
-      </w:r>
-      <w:r>
-        <w:rPr>
-          <w:rFonts w:ascii="Times New Roman" w:eastAsia="Calibri" w:hAnsi="Times New Roman"/>
-          <w:sz w:val="24"/>
-          <w:szCs w:val="24"/>
-          <w:u w:val="single"/>
-          <w:lang w:val="en-US" w:eastAsia="en-US"/>
+          <w:lang w:eastAsia="en-US"/>
         </w:rPr>
         <w:t xml:space="preserve">      </w:t>
       </w:r>
@@ -7138,43 +7623,16 @@
                 <w:szCs w:val="24"/>
                 <w:lang w:val="en-US" w:eastAsia="en-US"/>
               </w:rPr>
-              <w:t>post</w:t>
-            </w:r>
-            <w:r>
-              <w:rPr>
-                <w:rFonts w:ascii="Times New Roman" w:eastAsia="Calibri" w:hAnsi="Times New Roman"/>
-                <w:sz w:val="24"/>
-                <w:szCs w:val="24"/>
-                <w:lang w:val="en-US" w:eastAsia="en-US"/>
-              </w:rPr>
-              <w:t>_</w:t>
-            </w:r>
-            <w:r>
-              <w:rPr>
-                <w:rFonts w:ascii="Times New Roman" w:eastAsia="Calibri" w:hAnsi="Times New Roman"/>
-                <w:sz w:val="24"/>
-                <w:szCs w:val="24"/>
-                <w:lang w:val="en-US" w:eastAsia="en-US"/>
-              </w:rPr>
-              <w:t>supervisor</w:t>
-            </w:r>
-            <w:r>
-              <w:rPr>
-                <w:rFonts w:ascii="Times New Roman" w:eastAsia="Calibri" w:hAnsi="Times New Roman"/>
-                <w:sz w:val="24"/>
-                <w:szCs w:val="24"/>
-                <w:lang w:val="en-US" w:eastAsia="en-US"/>
-              </w:rPr>
-              <w:t>_YuSU }}</w:t>
-            </w:r>
-            <w:r>
-              <w:rPr>
-                <w:rFonts w:ascii="Times New Roman" w:eastAsia="Calibri" w:hAnsi="Times New Roman"/>
-                <w:sz w:val="24"/>
-                <w:szCs w:val="24"/>
-                <w:lang w:val="en-US" w:eastAsia="en-US"/>
-              </w:rPr>
-              <w:t xml:space="preserve">, {{ </w:t>
+              <w:t>post_supervisor</w:t>
+            </w:r>
+            <w:r>
+              <w:rPr>
+                <w:rFonts w:ascii="Times New Roman" w:eastAsia="Calibri" w:hAnsi="Times New Roman"/>
+                <w:sz w:val="24"/>
+                <w:szCs w:val="24"/>
+                <w:lang w:val="en-US" w:eastAsia="en-US"/>
+              </w:rPr>
+              <w:t xml:space="preserve">_YuSU }}, {{ </w:t>
             </w:r>
             <w:r>
               <w:rPr>
@@ -7210,25 +7668,7 @@
                 <w:szCs w:val="24"/>
                 <w:lang w:val="en-US" w:eastAsia="en-US"/>
               </w:rPr>
-              <w:t>supervisor</w:t>
-            </w:r>
-            <w:r>
-              <w:rPr>
-                <w:rFonts w:ascii="Times New Roman" w:eastAsia="Calibri" w:hAnsi="Times New Roman"/>
-                <w:sz w:val="24"/>
-                <w:szCs w:val="24"/>
-                <w:lang w:val="en-US" w:eastAsia="en-US"/>
-              </w:rPr>
-              <w:t>_</w:t>
-            </w:r>
-            <w:r>
-              <w:rPr>
-                <w:rFonts w:ascii="Times New Roman" w:eastAsia="Calibri" w:hAnsi="Times New Roman"/>
-                <w:sz w:val="24"/>
-                <w:szCs w:val="24"/>
-                <w:lang w:val="en-US" w:eastAsia="en-US"/>
-              </w:rPr>
-              <w:t>YuSU }}</w:t>
+              <w:t>supervisor_YuSU }}</w:t>
             </w:r>
           </w:p>
         </w:tc>
@@ -7742,9 +8182,36 @@
                 <w:rFonts w:ascii="Times New Roman" w:eastAsia="Calibri" w:hAnsi="Times New Roman"/>
                 <w:sz w:val="24"/>
                 <w:szCs w:val="24"/>
-                <w:lang w:eastAsia="en-US"/>
-              </w:rPr>
-            </w:pPr>
+                <w:lang w:val="en-US" w:eastAsia="en-US"/>
+              </w:rPr>
+            </w:pPr>
+            <w:r>
+              <w:rPr>
+                <w:rFonts w:ascii="Times New Roman" w:eastAsia="Calibri" w:hAnsi="Times New Roman"/>
+                <w:sz w:val="24"/>
+                <w:szCs w:val="24"/>
+                <w:lang w:val="en-US" w:eastAsia="en-US"/>
+              </w:rPr>
+              <w:t>{{ practice_student.student.get</w:t>
+            </w:r>
+            <w:r>
+              <w:rPr>
+                <w:rFonts w:ascii="Times New Roman" w:eastAsia="Calibri" w:hAnsi="Times New Roman"/>
+                <w:sz w:val="24"/>
+                <w:szCs w:val="24"/>
+                <w:lang w:val="en-US" w:eastAsia="en-US"/>
+              </w:rPr>
+              <w:t>_short</w:t>
+            </w:r>
+            <w:r>
+              <w:rPr>
+                <w:rFonts w:ascii="Times New Roman" w:eastAsia="Calibri" w:hAnsi="Times New Roman"/>
+                <w:sz w:val="24"/>
+                <w:szCs w:val="24"/>
+                <w:lang w:val="en-US" w:eastAsia="en-US"/>
+              </w:rPr>
+              <w:t>_fio() }}</w:t>
+            </w:r>
           </w:p>
         </w:tc>
       </w:tr>
@@ -7762,7 +8229,7 @@
                 <w:rFonts w:ascii="Times New Roman" w:eastAsia="Calibri" w:hAnsi="Times New Roman"/>
                 <w:sz w:val="24"/>
                 <w:szCs w:val="24"/>
-                <w:lang w:eastAsia="en-US"/>
+                <w:lang w:val="en-US" w:eastAsia="en-US"/>
               </w:rPr>
             </w:pPr>
           </w:p>
@@ -7866,7 +8333,6 @@
           <w:sz w:val="28"/>
           <w:szCs w:val="28"/>
         </w:rPr>
-        <w:lastRenderedPageBreak/>
         <w:t>Характеристика</w:t>
       </w:r>
     </w:p>
@@ -7898,8 +8364,119 @@
                 <w:rFonts w:ascii="Times New Roman" w:hAnsi="Times New Roman"/>
                 <w:sz w:val="28"/>
                 <w:szCs w:val="28"/>
-              </w:rPr>
-            </w:pPr>
+                <w:lang w:val="en-US"/>
+              </w:rPr>
+            </w:pPr>
+            <w:r>
+              <w:rPr>
+                <w:rFonts w:ascii="Times New Roman" w:eastAsia="Calibri" w:hAnsi="Times New Roman"/>
+                <w:i/>
+                <w:sz w:val="28"/>
+                <w:szCs w:val="28"/>
+                <w:lang w:val="en-US" w:eastAsia="en-US"/>
+              </w:rPr>
+              <w:t xml:space="preserve">{{ </w:t>
+            </w:r>
+            <w:r>
+              <w:rPr>
+                <w:rFonts w:ascii="Times New Roman" w:eastAsia="Calibri" w:hAnsi="Times New Roman"/>
+                <w:i/>
+                <w:sz w:val="28"/>
+                <w:szCs w:val="28"/>
+                <w:lang w:val="en-US" w:eastAsia="en-US"/>
+              </w:rPr>
+              <w:t>practice</w:t>
+            </w:r>
+            <w:r>
+              <w:rPr>
+                <w:rFonts w:ascii="Times New Roman" w:eastAsia="Calibri" w:hAnsi="Times New Roman"/>
+                <w:i/>
+                <w:sz w:val="28"/>
+                <w:szCs w:val="28"/>
+                <w:lang w:val="en-US" w:eastAsia="en-US"/>
+              </w:rPr>
+              <w:t>_</w:t>
+            </w:r>
+            <w:r>
+              <w:rPr>
+                <w:rFonts w:ascii="Times New Roman" w:eastAsia="Calibri" w:hAnsi="Times New Roman"/>
+                <w:i/>
+                <w:sz w:val="28"/>
+                <w:szCs w:val="28"/>
+                <w:lang w:val="en-US" w:eastAsia="en-US"/>
+              </w:rPr>
+              <w:t>student</w:t>
+            </w:r>
+            <w:r>
+              <w:rPr>
+                <w:rFonts w:ascii="Times New Roman" w:eastAsia="Calibri" w:hAnsi="Times New Roman"/>
+                <w:i/>
+                <w:sz w:val="28"/>
+                <w:szCs w:val="28"/>
+                <w:lang w:val="en-US" w:eastAsia="en-US"/>
+              </w:rPr>
+              <w:t>.</w:t>
+            </w:r>
+            <w:r>
+              <w:rPr>
+                <w:rFonts w:ascii="Times New Roman" w:eastAsia="Calibri" w:hAnsi="Times New Roman"/>
+                <w:i/>
+                <w:sz w:val="28"/>
+                <w:szCs w:val="28"/>
+                <w:lang w:val="en-US" w:eastAsia="en-US"/>
+              </w:rPr>
+              <w:t>student</w:t>
+            </w:r>
+            <w:r>
+              <w:rPr>
+                <w:rFonts w:ascii="Times New Roman" w:eastAsia="Calibri" w:hAnsi="Times New Roman"/>
+                <w:i/>
+                <w:sz w:val="28"/>
+                <w:szCs w:val="28"/>
+                <w:lang w:val="en-US" w:eastAsia="en-US"/>
+              </w:rPr>
+              <w:t>.</w:t>
+            </w:r>
+            <w:r>
+              <w:rPr>
+                <w:rFonts w:ascii="Times New Roman" w:eastAsia="Calibri" w:hAnsi="Times New Roman"/>
+                <w:i/>
+                <w:sz w:val="28"/>
+                <w:szCs w:val="28"/>
+                <w:lang w:val="en-US" w:eastAsia="en-US"/>
+              </w:rPr>
+              <w:t>get</w:t>
+            </w:r>
+            <w:r>
+              <w:rPr>
+                <w:rFonts w:ascii="Times New Roman" w:eastAsia="Calibri" w:hAnsi="Times New Roman"/>
+                <w:i/>
+                <w:sz w:val="28"/>
+                <w:szCs w:val="28"/>
+                <w:lang w:val="en-US" w:eastAsia="en-US"/>
+              </w:rPr>
+              <w:t>_</w:t>
+            </w:r>
+            <w:r>
+              <w:rPr>
+                <w:rFonts w:ascii="Times New Roman" w:eastAsia="Calibri" w:hAnsi="Times New Roman"/>
+                <w:i/>
+                <w:sz w:val="28"/>
+                <w:szCs w:val="28"/>
+                <w:lang w:val="en-US" w:eastAsia="en-US"/>
+              </w:rPr>
+              <w:t>fio</w:t>
+            </w:r>
+            <w:r>
+              <w:rPr>
+                <w:rFonts w:ascii="Times New Roman" w:eastAsia="Calibri" w:hAnsi="Times New Roman"/>
+                <w:i/>
+                <w:sz w:val="28"/>
+                <w:szCs w:val="28"/>
+                <w:lang w:val="en-US" w:eastAsia="en-US"/>
+              </w:rPr>
+              <w:t>() }}</w:t>
+            </w:r>
           </w:p>
         </w:tc>
       </w:tr>
@@ -8176,12 +8753,123 @@
       </w:r>
       <w:r>
         <w:rPr>
-          <w:rFonts w:ascii="Times New Roman" w:hAnsi="Times New Roman"/>
+          <w:rFonts w:ascii="Times New Roman" w:eastAsia="Calibri" w:hAnsi="Times New Roman"/>
           <w:i/>
           <w:sz w:val="28"/>
           <w:szCs w:val="28"/>
-        </w:rPr>
-        <w:t>Фамилия Имя Отчество</w:t>
+          <w:lang w:eastAsia="en-US"/>
+        </w:rPr>
+        <w:t xml:space="preserve">{{ </w:t>
+      </w:r>
+      <w:r>
+        <w:rPr>
+          <w:rFonts w:ascii="Times New Roman" w:eastAsia="Calibri" w:hAnsi="Times New Roman"/>
+          <w:i/>
+          <w:sz w:val="28"/>
+          <w:szCs w:val="28"/>
+          <w:lang w:val="en-US" w:eastAsia="en-US"/>
+        </w:rPr>
+        <w:t>practice</w:t>
+      </w:r>
+      <w:r>
+        <w:rPr>
+          <w:rFonts w:ascii="Times New Roman" w:eastAsia="Calibri" w:hAnsi="Times New Roman"/>
+          <w:i/>
+          <w:sz w:val="28"/>
+          <w:szCs w:val="28"/>
+          <w:lang w:eastAsia="en-US"/>
+        </w:rPr>
+        <w:t>_</w:t>
+      </w:r>
+      <w:r>
+        <w:rPr>
+          <w:rFonts w:ascii="Times New Roman" w:eastAsia="Calibri" w:hAnsi="Times New Roman"/>
+          <w:i/>
+          <w:sz w:val="28"/>
+          <w:szCs w:val="28"/>
+          <w:lang w:val="en-US" w:eastAsia="en-US"/>
+        </w:rPr>
+        <w:t>student</w:t>
+      </w:r>
+      <w:r>
+        <w:rPr>
+          <w:rFonts w:ascii="Times New Roman" w:eastAsia="Calibri" w:hAnsi="Times New Roman"/>
+          <w:i/>
+          <w:sz w:val="28"/>
+          <w:szCs w:val="28"/>
+          <w:lang w:eastAsia="en-US"/>
+        </w:rPr>
+        <w:t>.</w:t>
+      </w:r>
+      <w:r>
+        <w:rPr>
+          <w:rFonts w:ascii="Times New Roman" w:eastAsia="Calibri" w:hAnsi="Times New Roman"/>
+          <w:i/>
+          <w:sz w:val="28"/>
+          <w:szCs w:val="28"/>
+          <w:lang w:val="en-US" w:eastAsia="en-US"/>
+        </w:rPr>
+        <w:t>student</w:t>
+      </w:r>
+      <w:r>
+        <w:rPr>
+          <w:rFonts w:ascii="Times New Roman" w:eastAsia="Calibri" w:hAnsi="Times New Roman"/>
+          <w:i/>
+          <w:sz w:val="28"/>
+          <w:szCs w:val="28"/>
+          <w:lang w:eastAsia="en-US"/>
+        </w:rPr>
+        <w:t>.</w:t>
+      </w:r>
+      <w:r>
+        <w:rPr>
+          <w:rFonts w:ascii="Times New Roman" w:eastAsia="Calibri" w:hAnsi="Times New Roman"/>
+          <w:i/>
+          <w:sz w:val="28"/>
+          <w:szCs w:val="28"/>
+          <w:lang w:val="en-US" w:eastAsia="en-US"/>
+        </w:rPr>
+        <w:t>get</w:t>
+      </w:r>
+      <w:r>
+        <w:rPr>
+          <w:rFonts w:ascii="Times New Roman" w:eastAsia="Calibri" w:hAnsi="Times New Roman"/>
+          <w:i/>
+          <w:sz w:val="28"/>
+          <w:szCs w:val="28"/>
+          <w:lang w:eastAsia="en-US"/>
+        </w:rPr>
+        <w:t>_</w:t>
+      </w:r>
+      <w:r>
+        <w:rPr>
+          <w:rFonts w:ascii="Times New Roman" w:eastAsia="Calibri" w:hAnsi="Times New Roman"/>
+          <w:i/>
+          <w:sz w:val="28"/>
+          <w:szCs w:val="28"/>
+          <w:lang w:val="en-US" w:eastAsia="en-US"/>
+        </w:rPr>
+        <w:t>fio</w:t>
+      </w:r>
+      <w:r>
+        <w:rPr>
+          <w:rFonts w:ascii="Times New Roman" w:eastAsia="Calibri" w:hAnsi="Times New Roman"/>
+          <w:i/>
+          <w:sz w:val="28"/>
+          <w:szCs w:val="28"/>
+          <w:lang w:eastAsia="en-US"/>
+        </w:rPr>
+        <w:t>()</w:t>
+      </w:r>
+      <w:r>
+        <w:rPr>
+          <w:rFonts w:ascii="Times New Roman" w:eastAsia="Calibri" w:hAnsi="Times New Roman"/>
+          <w:i/>
+          <w:sz w:val="28"/>
+          <w:szCs w:val="28"/>
+          <w:lang w:eastAsia="en-US"/>
+        </w:rPr>
+        <w:t xml:space="preserve"> }}</w:t>
       </w:r>
       <w:r>
         <w:rPr>
@@ -8392,8 +9080,6 @@
         </w:rPr>
         <w:t>place</w:t>
       </w:r>
-      <w:bookmarkStart w:id="1" w:name="_GoBack"/>
-      <w:bookmarkEnd w:id="1"/>
       <w:r>
         <w:rPr>
           <w:rFonts w:ascii="Times New Roman" w:eastAsia="Calibri" w:hAnsi="Times New Roman"/>
@@ -8484,15 +9170,7 @@
           <w:sz w:val="28"/>
           <w:szCs w:val="28"/>
         </w:rPr>
-        <w:t>.</w:t>
-      </w:r>
-      <w:r>
-        <w:rPr>
-          <w:rFonts w:ascii="Times New Roman" w:hAnsi="Times New Roman"/>
-          <w:sz w:val="28"/>
-          <w:szCs w:val="28"/>
-        </w:rPr>
-        <w:t>production_tasks }}</w:t>
+        <w:t>.production_tasks }}</w:t>
       </w:r>
     </w:p>
     <w:p>
@@ -8587,7 +9265,49 @@
           <w:sz w:val="28"/>
           <w:szCs w:val="28"/>
         </w:rPr>
-        <w:t xml:space="preserve"> </w:t>
+        <w:t xml:space="preserve"> {{ </w:t>
+      </w:r>
+      <w:r>
+        <w:rPr>
+          <w:rFonts w:ascii="Times New Roman" w:hAnsi="Times New Roman"/>
+          <w:sz w:val="28"/>
+          <w:szCs w:val="28"/>
+          <w:lang w:val="en-US"/>
+        </w:rPr>
+        <w:t>practice</w:t>
+      </w:r>
+      <w:r>
+        <w:rPr>
+          <w:rFonts w:ascii="Times New Roman" w:hAnsi="Times New Roman"/>
+          <w:sz w:val="28"/>
+          <w:szCs w:val="28"/>
+        </w:rPr>
+        <w:t>_</w:t>
+      </w:r>
+      <w:r>
+        <w:rPr>
+          <w:rFonts w:ascii="Times New Roman" w:hAnsi="Times New Roman"/>
+          <w:sz w:val="28"/>
+          <w:szCs w:val="28"/>
+          <w:lang w:val="en-US"/>
+        </w:rPr>
+        <w:t>student</w:t>
+      </w:r>
+      <w:r>
+        <w:rPr>
+          <w:rFonts w:ascii="Times New Roman" w:hAnsi="Times New Roman"/>
+          <w:sz w:val="28"/>
+          <w:szCs w:val="28"/>
+        </w:rPr>
+        <w:t>.hard_quality }}</w:t>
+      </w:r>
+      <w:r>
+        <w:rPr>
+          <w:rFonts w:ascii="Times New Roman" w:hAnsi="Times New Roman"/>
+          <w:sz w:val="28"/>
+          <w:szCs w:val="28"/>
+        </w:rPr>
+        <w:t xml:space="preserve">. Индивидуальное задание, предусмотренное программой практики, выполнено </w:t>
       </w:r>
       <w:r>
         <w:rPr>
@@ -8629,81 +9349,7 @@
           <w:sz w:val="28"/>
           <w:szCs w:val="28"/>
         </w:rPr>
-        <w:t>.</w:t>
-      </w:r>
-      <w:r>
-        <w:rPr>
-          <w:rFonts w:ascii="Times New Roman" w:hAnsi="Times New Roman"/>
-          <w:sz w:val="28"/>
-          <w:szCs w:val="28"/>
-        </w:rPr>
-        <w:t>hard_quality</w:t>
-      </w:r>
-      <w:r>
-        <w:rPr>
-          <w:rFonts w:ascii="Times New Roman" w:hAnsi="Times New Roman"/>
-          <w:sz w:val="28"/>
-          <w:szCs w:val="28"/>
-        </w:rPr>
-        <w:t xml:space="preserve"> }}</w:t>
-      </w:r>
-      <w:r>
-        <w:rPr>
-          <w:rFonts w:ascii="Times New Roman" w:hAnsi="Times New Roman"/>
-          <w:sz w:val="28"/>
-          <w:szCs w:val="28"/>
-        </w:rPr>
-        <w:t xml:space="preserve">. Индивидуальное задание, предусмотренное программой практики, выполнено </w:t>
-      </w:r>
-      <w:r>
-        <w:rPr>
-          <w:rFonts w:ascii="Times New Roman" w:hAnsi="Times New Roman"/>
-          <w:sz w:val="28"/>
-          <w:szCs w:val="28"/>
-        </w:rPr>
-        <w:t xml:space="preserve">{{ </w:t>
-      </w:r>
-      <w:r>
-        <w:rPr>
-          <w:rFonts w:ascii="Times New Roman" w:hAnsi="Times New Roman"/>
-          <w:sz w:val="28"/>
-          <w:szCs w:val="28"/>
-          <w:lang w:val="en-US"/>
-        </w:rPr>
-        <w:t>practice</w:t>
-      </w:r>
-      <w:r>
-        <w:rPr>
-          <w:rFonts w:ascii="Times New Roman" w:hAnsi="Times New Roman"/>
-          <w:sz w:val="28"/>
-          <w:szCs w:val="28"/>
-        </w:rPr>
-        <w:t>_</w:t>
-      </w:r>
-      <w:r>
-        <w:rPr>
-          <w:rFonts w:ascii="Times New Roman" w:hAnsi="Times New Roman"/>
-          <w:sz w:val="28"/>
-          <w:szCs w:val="28"/>
-          <w:lang w:val="en-US"/>
-        </w:rPr>
-        <w:t>student</w:t>
-      </w:r>
-      <w:r>
-        <w:rPr>
-          <w:rFonts w:ascii="Times New Roman" w:hAnsi="Times New Roman"/>
-          <w:sz w:val="28"/>
-          <w:szCs w:val="28"/>
-        </w:rPr>
-        <w:t>.</w:t>
-      </w:r>
-      <w:r>
-        <w:rPr>
-          <w:rFonts w:ascii="Times New Roman" w:hAnsi="Times New Roman"/>
-          <w:sz w:val="28"/>
-          <w:szCs w:val="28"/>
-        </w:rPr>
-        <w:t>amount.</w:t>
+        <w:t>.amount.</w:t>
       </w:r>
       <w:r>
         <w:rPr>
@@ -8756,15 +9402,7 @@
           <w:sz w:val="28"/>
           <w:szCs w:val="28"/>
         </w:rPr>
-        <w:t xml:space="preserve"> </w:t>
-      </w:r>
-      <w:r>
-        <w:rPr>
-          <w:rFonts w:ascii="Times New Roman" w:hAnsi="Times New Roman"/>
-          <w:sz w:val="28"/>
-          <w:szCs w:val="28"/>
-        </w:rPr>
-        <w:t xml:space="preserve">{{ </w:t>
+        <w:t xml:space="preserve"> {{ </w:t>
       </w:r>
       <w:r>
         <w:rPr>
@@ -8798,23 +9436,7 @@
           <w:sz w:val="28"/>
           <w:szCs w:val="28"/>
         </w:rPr>
-        <w:t>.</w:t>
-      </w:r>
-      <w:r>
-        <w:rPr>
-          <w:rFonts w:ascii="Times New Roman" w:hAnsi="Times New Roman"/>
-          <w:sz w:val="28"/>
-          <w:szCs w:val="28"/>
-        </w:rPr>
-        <w:t>remark</w:t>
-      </w:r>
-      <w:r>
-        <w:rPr>
-          <w:rFonts w:ascii="Times New Roman" w:hAnsi="Times New Roman"/>
-          <w:sz w:val="28"/>
-          <w:szCs w:val="28"/>
-        </w:rPr>
-        <w:t xml:space="preserve"> }}</w:t>
+        <w:t>.remark }}</w:t>
       </w:r>
     </w:p>
     <w:p>
@@ -8826,6 +9448,7 @@
           <w:rFonts w:ascii="Times New Roman" w:hAnsi="Times New Roman"/>
           <w:sz w:val="28"/>
           <w:szCs w:val="28"/>
+          <w:lang w:val="en-US"/>
         </w:rPr>
       </w:pPr>
       <w:r>
@@ -8834,7 +9457,16 @@
           <w:sz w:val="28"/>
           <w:szCs w:val="28"/>
         </w:rPr>
-        <w:t xml:space="preserve">Работа </w:t>
+        <w:t>Работа</w:t>
+      </w:r>
+      <w:r>
+        <w:rPr>
+          <w:rFonts w:ascii="Times New Roman" w:hAnsi="Times New Roman"/>
+          <w:sz w:val="28"/>
+          <w:szCs w:val="28"/>
+          <w:lang w:val="en-US"/>
+        </w:rPr>
+        <w:t xml:space="preserve"> </w:t>
       </w:r>
       <w:r>
         <w:rPr>
@@ -8842,7 +9474,7 @@
           <w:i/>
           <w:sz w:val="28"/>
           <w:szCs w:val="28"/>
-          <w:lang w:eastAsia="en-US"/>
+          <w:lang w:val="en-US" w:eastAsia="en-US"/>
         </w:rPr>
         <w:t xml:space="preserve">{{ </w:t>
       </w:r>
@@ -8862,7 +9494,7 @@
           <w:i/>
           <w:sz w:val="28"/>
           <w:szCs w:val="28"/>
-          <w:lang w:eastAsia="en-US"/>
+          <w:lang w:val="en-US" w:eastAsia="en-US"/>
         </w:rPr>
         <w:t>_</w:t>
       </w:r>
@@ -8882,7 +9514,7 @@
           <w:i/>
           <w:sz w:val="28"/>
           <w:szCs w:val="28"/>
-          <w:lang w:eastAsia="en-US"/>
+          <w:lang w:val="en-US" w:eastAsia="en-US"/>
         </w:rPr>
         <w:t>.</w:t>
       </w:r>
@@ -8902,7 +9534,7 @@
           <w:i/>
           <w:sz w:val="28"/>
           <w:szCs w:val="28"/>
-          <w:lang w:eastAsia="en-US"/>
+          <w:lang w:val="en-US" w:eastAsia="en-US"/>
         </w:rPr>
         <w:t>.</w:t>
       </w:r>
@@ -8914,7 +9546,7 @@
           <w:szCs w:val="28"/>
           <w:lang w:val="en-US" w:eastAsia="en-US"/>
         </w:rPr>
-        <w:t>user</w:t>
+        <w:t>get</w:t>
       </w:r>
       <w:r>
         <w:rPr>
@@ -8922,9 +9554,9 @@
           <w:i/>
           <w:sz w:val="28"/>
           <w:szCs w:val="28"/>
-          <w:lang w:eastAsia="en-US"/>
-        </w:rPr>
-        <w:t>.</w:t>
+          <w:lang w:val="en-US" w:eastAsia="en-US"/>
+        </w:rPr>
+        <w:t>_fio</w:t>
       </w:r>
       <w:r>
         <w:rPr>
@@ -8934,7 +9566,7 @@
           <w:szCs w:val="28"/>
           <w:lang w:val="en-US" w:eastAsia="en-US"/>
         </w:rPr>
-        <w:t>username</w:t>
+        <w:t>(</w:t>
       </w:r>
       <w:r>
         <w:rPr>
@@ -8942,7 +9574,47 @@
           <w:i/>
           <w:sz w:val="28"/>
           <w:szCs w:val="28"/>
-          <w:lang w:eastAsia="en-US"/>
+          <w:lang w:val="en-US" w:eastAsia="en-US"/>
+        </w:rPr>
+        <w:t>inflect</w:t>
+      </w:r>
+      <w:r>
+        <w:rPr>
+          <w:rFonts w:ascii="Times New Roman" w:eastAsia="Calibri" w:hAnsi="Times New Roman"/>
+          <w:i/>
+          <w:sz w:val="28"/>
+          <w:szCs w:val="28"/>
+          <w:lang w:val="en-US" w:eastAsia="en-US"/>
+        </w:rPr>
+        <w:t>=</w:t>
+      </w:r>
+      <w:r>
+        <w:rPr>
+          <w:rFonts w:ascii="Times New Roman" w:eastAsia="Calibri" w:hAnsi="Times New Roman"/>
+          <w:i/>
+          <w:sz w:val="28"/>
+          <w:szCs w:val="28"/>
+          <w:lang w:val="en-US" w:eastAsia="en-US"/>
+        </w:rPr>
+        <w:t>'gent'</w:t>
+      </w:r>
+      <w:r>
+        <w:rPr>
+          <w:rFonts w:ascii="Times New Roman" w:eastAsia="Calibri" w:hAnsi="Times New Roman"/>
+          <w:i/>
+          <w:sz w:val="28"/>
+          <w:szCs w:val="28"/>
+          <w:lang w:val="en-US" w:eastAsia="en-US"/>
+        </w:rPr>
+        <w:t>)</w:t>
+      </w:r>
+      <w:r>
+        <w:rPr>
+          <w:rFonts w:ascii="Times New Roman" w:eastAsia="Calibri" w:hAnsi="Times New Roman"/>
+          <w:i/>
+          <w:sz w:val="28"/>
+          <w:szCs w:val="28"/>
+          <w:lang w:val="en-US" w:eastAsia="en-US"/>
         </w:rPr>
         <w:t xml:space="preserve"> }}</w:t>
       </w:r>
@@ -8952,6 +9624,7 @@
           <w:i/>
           <w:sz w:val="28"/>
           <w:szCs w:val="28"/>
+          <w:lang w:val="en-US"/>
         </w:rPr>
         <w:t xml:space="preserve"> </w:t>
       </w:r>
@@ -8961,7 +9634,33 @@
           <w:sz w:val="28"/>
           <w:szCs w:val="28"/>
         </w:rPr>
-        <w:t>оценивается на «</w:t>
+        <w:t>оценивается</w:t>
+      </w:r>
+      <w:r>
+        <w:rPr>
+          <w:rFonts w:ascii="Times New Roman" w:hAnsi="Times New Roman"/>
+          <w:sz w:val="28"/>
+          <w:szCs w:val="28"/>
+          <w:lang w:val="en-US"/>
+        </w:rPr>
+        <w:t xml:space="preserve"> </w:t>
+      </w:r>
+      <w:r>
+        <w:rPr>
+          <w:rFonts w:ascii="Times New Roman" w:hAnsi="Times New Roman"/>
+          <w:sz w:val="28"/>
+          <w:szCs w:val="28"/>
+        </w:rPr>
+        <w:t>на</w:t>
+      </w:r>
+      <w:r>
+        <w:rPr>
+          <w:rFonts w:ascii="Times New Roman" w:hAnsi="Times New Roman"/>
+          <w:sz w:val="28"/>
+          <w:szCs w:val="28"/>
+          <w:lang w:val="en-US"/>
+        </w:rPr>
+        <w:t xml:space="preserve"> «</w:t>
       </w:r>
       <w:r>
         <w:rPr>
@@ -8969,8 +9668,9 @@
           <w:i/>
           <w:sz w:val="28"/>
           <w:szCs w:val="28"/>
-        </w:rPr>
-        <w:t>оценка</w:t>
+          <w:lang w:val="en-US"/>
+        </w:rPr>
+        <w:t>{{ practice_student.rating }}</w:t>
       </w:r>
       <w:r>
         <w:rPr>
@@ -8978,16 +9678,9 @@
           <w:i/>
           <w:sz w:val="28"/>
           <w:szCs w:val="28"/>
-        </w:rPr>
-        <w:t>»</w:t>
-      </w:r>
-      <w:r>
-        <w:rPr>
-          <w:rFonts w:ascii="Times New Roman" w:hAnsi="Times New Roman"/>
-          <w:sz w:val="28"/>
-          <w:szCs w:val="28"/>
-        </w:rPr>
-        <w:t>.</w:t>
+          <w:lang w:val="en-US"/>
+        </w:rPr>
+        <w:t>».</w:t>
       </w:r>
     </w:p>
     <w:p>
@@ -8998,6 +9691,7 @@
           <w:rFonts w:ascii="Times New Roman" w:hAnsi="Times New Roman"/>
           <w:sz w:val="28"/>
           <w:szCs w:val="28"/>
+          <w:lang w:val="en-US"/>
         </w:rPr>
       </w:pPr>
     </w:p>
@@ -9009,6 +9703,7 @@
           <w:rFonts w:ascii="Times New Roman" w:hAnsi="Times New Roman"/>
           <w:sz w:val="28"/>
           <w:szCs w:val="28"/>
+          <w:lang w:val="en-US"/>
         </w:rPr>
       </w:pPr>
     </w:p>

</xml_diff>